<commit_message>
Update to latest version
</commit_message>
<xml_diff>
--- a/Submissions/SCRS_2017_224 Carruthers Butterworth Example MPs.docx
+++ b/Submissions/SCRS_2017_224 Carruthers Butterworth Example MPs.docx
@@ -390,12 +390,9 @@
           <w:highlight w:val="yellow"/>
           <w:shd w:val="clear" w:color="auto" w:fill="FFFFFF"/>
         </w:rPr>
-        <w:t>The Management Strategy Evaluation (MSE)/Management Procedure (MP) process is subtle and sometimes complex, and therefore it can be difficult to grasp the essences and implications if presented only in an abstract way. In an attempt to aid the process for enhanced understanding, this document provides an illustrative example of the development of Candidate Management Procedures (MPs) for the Eastern North Atlantic bluefin tuna resource. Its purpose is to draw attention to key components of this process, especially the catch vs resource depletion risk considerations that arise, so as to guide the further development of the MSE/MP process for bluefin tuna within ICCAT.</w:t>
-      </w:r>
-    </w:p>
-    <w:p>
-      <w:pPr>
-        <w:jc w:val="both"/>
+        <w:t xml:space="preserve">The Management Strategy Evaluation (MSE)/Management Procedure (MP) process is subtle and sometimes complex, and therefore it can be difficult to grasp the essences and implications if </w:t>
+      </w:r>
+      <w:r>
         <w:rPr>
           <w:rFonts w:cs="Times New Roman"/>
           <w:color w:val="222222"/>
@@ -403,6 +400,70 @@
           <w:highlight w:val="yellow"/>
           <w:shd w:val="clear" w:color="auto" w:fill="FFFFFF"/>
         </w:rPr>
+        <w:t xml:space="preserve">it is </w:t>
+      </w:r>
+      <w:r>
+        <w:rPr>
+          <w:rFonts w:cs="Times New Roman"/>
+          <w:color w:val="222222"/>
+          <w:szCs w:val="20"/>
+          <w:highlight w:val="yellow"/>
+          <w:shd w:val="clear" w:color="auto" w:fill="FFFFFF"/>
+        </w:rPr>
+        <w:t xml:space="preserve">presented only in an abstract way. In an attempt to aid </w:t>
+      </w:r>
+      <w:r>
+        <w:rPr>
+          <w:rFonts w:cs="Times New Roman"/>
+          <w:color w:val="222222"/>
+          <w:szCs w:val="20"/>
+          <w:highlight w:val="yellow"/>
+          <w:shd w:val="clear" w:color="auto" w:fill="FFFFFF"/>
+        </w:rPr>
+        <w:t>a</w:t>
+      </w:r>
+      <w:r>
+        <w:rPr>
+          <w:rFonts w:cs="Times New Roman"/>
+          <w:color w:val="222222"/>
+          <w:szCs w:val="20"/>
+          <w:highlight w:val="yellow"/>
+          <w:shd w:val="clear" w:color="auto" w:fill="FFFFFF"/>
+        </w:rPr>
+        <w:t xml:space="preserve"> process for enhanced understanding, this document provides an illustrative example of the development of Candidate Management Procedures (MPs) for the Eastern North Atlantic bluefin tuna resource. Its purpose is to draw attention to key components of this process, especially the catch </w:t>
+      </w:r>
+      <w:r>
+        <w:rPr>
+          <w:rFonts w:cs="Times New Roman"/>
+          <w:i/>
+          <w:color w:val="222222"/>
+          <w:szCs w:val="20"/>
+          <w:highlight w:val="yellow"/>
+          <w:shd w:val="clear" w:color="auto" w:fill="FFFFFF"/>
+        </w:rPr>
+        <w:t>vs</w:t>
+      </w:r>
+      <w:r>
+        <w:rPr>
+          <w:rFonts w:cs="Times New Roman"/>
+          <w:color w:val="222222"/>
+          <w:szCs w:val="20"/>
+          <w:highlight w:val="yellow"/>
+          <w:shd w:val="clear" w:color="auto" w:fill="FFFFFF"/>
+        </w:rPr>
+        <w:t xml:space="preserve"> resource depletion risk considerations that arise, so as to guide the further development of the MSE/MP process for bluefin tuna within ICCAT.</w:t>
+      </w:r>
+    </w:p>
+    <w:p>
+      <w:pPr>
+        <w:jc w:val="both"/>
+        <w:rPr>
+          <w:rFonts w:cs="Times New Roman"/>
+          <w:color w:val="222222"/>
+          <w:szCs w:val="20"/>
+          <w:highlight w:val="yellow"/>
+          <w:shd w:val="clear" w:color="auto" w:fill="FFFFFF"/>
+        </w:rPr>
       </w:pPr>
     </w:p>
     <w:p>
@@ -423,7 +484,48 @@
           <w:highlight w:val="yellow"/>
           <w:shd w:val="clear" w:color="auto" w:fill="FFFFFF"/>
         </w:rPr>
-        <w:t>The document first develops Operating Models (OMs) to be used to test candidate MPs (CMPs) which are based on statistical catch-at-length (SCAL) assessments of the resource using the most recent data available, and also sets out a few options for projecting these dynamics into the future in line with plausible future recruitment scenarios. The data series to be used as input to the CMPs are specified, and the process used to generate future associated observed values for these developed. Some relatively simple empirical CMPs are specified, and these are applied to the four OMs specified for the resource to determine catch vs resource depletion risk performance. Finally the implications of the outcomes from these calculations for the further development of the ICCAT MSE/MP process for bluefin tuna are discussed.</w:t>
+        <w:t xml:space="preserve">The document first develops Operating Models (OMs) to be used to test candidate MPs (CMPs) which are based on statistical catch-at-length (SCAL) assessments of the resource using the most recent data available, and also sets out a few options for projecting these dynamics into the future in line with plausible future recruitment scenarios. The data series to be used as input to the CMPs are specified, and the process used to generate future associated observed values for these developed. Some relatively simple empirical CMPs are specified, and these are applied to the four OMs specified for the resource to determine catch </w:t>
+      </w:r>
+      <w:r>
+        <w:rPr>
+          <w:rFonts w:cs="Times New Roman"/>
+          <w:i/>
+          <w:color w:val="222222"/>
+          <w:szCs w:val="20"/>
+          <w:highlight w:val="yellow"/>
+          <w:shd w:val="clear" w:color="auto" w:fill="FFFFFF"/>
+        </w:rPr>
+        <w:t>vs</w:t>
+      </w:r>
+      <w:r>
+        <w:rPr>
+          <w:rFonts w:cs="Times New Roman"/>
+          <w:color w:val="222222"/>
+          <w:szCs w:val="20"/>
+          <w:highlight w:val="yellow"/>
+          <w:shd w:val="clear" w:color="auto" w:fill="FFFFFF"/>
+        </w:rPr>
+        <w:t xml:space="preserve"> resource depletion risk performance</w:t>
+      </w:r>
+      <w:r>
+        <w:rPr>
+          <w:rFonts w:cs="Times New Roman"/>
+          <w:color w:val="222222"/>
+          <w:szCs w:val="20"/>
+          <w:highlight w:val="yellow"/>
+          <w:shd w:val="clear" w:color="auto" w:fill="FFFFFF"/>
+        </w:rPr>
+        <w:t xml:space="preserve"> trade-offs</w:t>
+      </w:r>
+      <w:r>
+        <w:rPr>
+          <w:rFonts w:cs="Times New Roman"/>
+          <w:color w:val="222222"/>
+          <w:szCs w:val="20"/>
+          <w:highlight w:val="yellow"/>
+          <w:shd w:val="clear" w:color="auto" w:fill="FFFFFF"/>
+        </w:rPr>
+        <w:t>. Finally the implications of the outcomes from these calculations for the further development of the ICCAT MSE/MP process for bluefin tuna are discussed.</w:t>
       </w:r>
     </w:p>
     <w:p>
@@ -494,7 +596,55 @@
         <w:rPr>
           <w:highlight w:val="yellow"/>
         </w:rPr>
-        <w:t>A general approach for testing MPs using MSE established two sets of operating models. The reference trials (‘Base case’) are considered to reflect the most plausible hypotheses and are the primary basis for identifying</w:t>
+        <w:t>A general approach for testing MPs using MSE establishe</w:t>
+      </w:r>
+      <w:r>
+        <w:rPr>
+          <w:highlight w:val="yellow"/>
+        </w:rPr>
+        <w:t>s</w:t>
+      </w:r>
+      <w:r>
+        <w:rPr>
+          <w:highlight w:val="yellow"/>
+        </w:rPr>
+        <w:t xml:space="preserve"> two sets of operating models. The reference </w:t>
+      </w:r>
+      <w:r>
+        <w:rPr>
+          <w:highlight w:val="yellow"/>
+        </w:rPr>
+        <w:t xml:space="preserve">set of </w:t>
+      </w:r>
+      <w:r>
+        <w:rPr>
+          <w:highlight w:val="yellow"/>
+        </w:rPr>
+        <w:t>trials (</w:t>
+      </w:r>
+      <w:r>
+        <w:rPr>
+          <w:highlight w:val="yellow"/>
+        </w:rPr>
+        <w:t>RS</w:t>
+      </w:r>
+      <w:r>
+        <w:rPr>
+          <w:highlight w:val="yellow"/>
+        </w:rPr>
+        <w:t>) are considered to reflect the most plausible hypotheses</w:t>
+      </w:r>
+      <w:r>
+        <w:rPr>
+          <w:highlight w:val="yellow"/>
+        </w:rPr>
+        <w:t xml:space="preserve"> which also have a relatively large impact on the dynamics,</w:t>
+      </w:r>
+      <w:r>
+        <w:rPr>
+          <w:highlight w:val="yellow"/>
+        </w:rPr>
+        <w:t xml:space="preserve"> and are the primary basis for identifying</w:t>
       </w:r>
       <w:r>
         <w:rPr>
@@ -573,6 +723,12 @@
       </w:r>
       <w:r>
         <w:t xml:space="preserve"> </w:t>
+      </w:r>
+    </w:p>
+    <w:p/>
+    <w:p>
+      <w:r>
+        <w:t>&lt;refer to other document&gt;</w:t>
       </w:r>
     </w:p>
     <w:p/>
@@ -588,19 +744,7 @@
         <w:rPr>
           <w:highlight w:val="yellow"/>
         </w:rPr>
-        <w:t xml:space="preserve">&lt; </w:t>
-      </w:r>
-      <w:r>
-        <w:rPr>
-          <w:highlight w:val="yellow"/>
-        </w:rPr>
-        <w:t>Purpose of document</w:t>
-      </w:r>
-      <w:r>
-        <w:rPr>
-          <w:highlight w:val="yellow"/>
-        </w:rPr>
-        <w:t xml:space="preserve"> &gt;</w:t>
+        <w:t>&lt; Purpose of document &gt;</w:t>
       </w:r>
     </w:p>
     <w:p>
@@ -693,13 +837,6 @@
           <w:rFonts w:cs="Times New Roman"/>
           <w:szCs w:val="20"/>
         </w:rPr>
-        <w:t xml:space="preserve"> operating model.</w:t>
-      </w:r>
-      <w:r>
-        <w:rPr>
-          <w:rFonts w:cs="Times New Roman"/>
-          <w:szCs w:val="20"/>
-        </w:rPr>
         <w:t xml:space="preserve"> </w:t>
       </w:r>
       <w:r>
@@ -707,6 +844,41 @@
           <w:rFonts w:cs="Times New Roman"/>
           <w:szCs w:val="20"/>
         </w:rPr>
+        <w:t xml:space="preserve">(RC) </w:t>
+      </w:r>
+      <w:r>
+        <w:rPr>
+          <w:rFonts w:cs="Times New Roman"/>
+          <w:szCs w:val="20"/>
+        </w:rPr>
+        <w:t>operating model</w:t>
+      </w:r>
+      <w:r>
+        <w:rPr>
+          <w:rFonts w:cs="Times New Roman"/>
+          <w:szCs w:val="20"/>
+        </w:rPr>
+        <w:t xml:space="preserve"> (the central OM from the RS)</w:t>
+      </w:r>
+      <w:r>
+        <w:rPr>
+          <w:rFonts w:cs="Times New Roman"/>
+          <w:szCs w:val="20"/>
+        </w:rPr>
+        <w:t>.</w:t>
+      </w:r>
+      <w:r>
+        <w:rPr>
+          <w:rFonts w:cs="Times New Roman"/>
+          <w:szCs w:val="20"/>
+        </w:rPr>
+        <w:t xml:space="preserve"> </w:t>
+      </w:r>
+      <w:r>
+        <w:rPr>
+          <w:rFonts w:cs="Times New Roman"/>
+          <w:szCs w:val="20"/>
+        </w:rPr>
         <w:t xml:space="preserve">The first EMP1 is a very simple index target MP that makes incremental adjustments to the TAC depending on the proximity of index observations to a target level. The second MP, EMP2 </w:t>
       </w:r>
       <w:r>
@@ -728,23 +900,7 @@
           <w:rFonts w:cs="Times New Roman"/>
           <w:szCs w:val="20"/>
         </w:rPr>
-        <w:t xml:space="preserve"> from </w:t>
-      </w:r>
-      <w:proofErr w:type="spellStart"/>
-      <w:r>
-        <w:rPr>
-          <w:rFonts w:cs="Times New Roman"/>
-          <w:szCs w:val="20"/>
-        </w:rPr>
-        <w:t>Radermeyer</w:t>
-      </w:r>
-      <w:proofErr w:type="spellEnd"/>
-      <w:r>
-        <w:rPr>
-          <w:rFonts w:cs="Times New Roman"/>
-          <w:szCs w:val="20"/>
-        </w:rPr>
-        <w:t xml:space="preserve"> and </w:t>
+        <w:t xml:space="preserve"> from Rademeyer and </w:t>
       </w:r>
       <w:r>
         <w:rPr>
@@ -778,8 +934,6 @@
         </w:rPr>
         <w:t xml:space="preserve">All MPs were tested on OM #1, the reference case operating model that uses the best model estimates of abundance for both stocks, high natural mortality rate and low age at maturity (Carruthers and Butterworth, SCRS/2017/223). </w:t>
       </w:r>
-      <w:bookmarkStart w:id="0" w:name="_GoBack"/>
-      <w:bookmarkEnd w:id="0"/>
     </w:p>
     <w:p>
       <w:pPr>
@@ -852,7 +1006,35 @@
           <w:rFonts w:cs="Times New Roman"/>
           <w:szCs w:val="20"/>
         </w:rPr>
-        <w:t xml:space="preserve">EMP1 is a very simple index target MP. In each year </w:t>
+        <w:t xml:space="preserve">EMP1 is a very simple index target MP. </w:t>
+      </w:r>
+      <w:r>
+        <w:rPr>
+          <w:rFonts w:cs="Times New Roman"/>
+          <w:szCs w:val="20"/>
+        </w:rPr>
+        <w:t>For</w:t>
+      </w:r>
+      <w:r>
+        <w:rPr>
+          <w:rFonts w:cs="Times New Roman"/>
+          <w:szCs w:val="20"/>
+        </w:rPr>
+        <w:t xml:space="preserve"> each year</w:t>
+      </w:r>
+      <w:r>
+        <w:rPr>
+          <w:rFonts w:cs="Times New Roman"/>
+          <w:szCs w:val="20"/>
+        </w:rPr>
+        <w:t>,</w:t>
+      </w:r>
+      <w:r>
+        <w:rPr>
+          <w:rFonts w:cs="Times New Roman"/>
+          <w:szCs w:val="20"/>
+        </w:rPr>
+        <w:t xml:space="preserve"> </w:t>
       </w:r>
       <w:r>
         <w:rPr>
@@ -867,9 +1049,22 @@
           <w:rFonts w:cs="Times New Roman"/>
           <w:szCs w:val="20"/>
         </w:rPr>
-        <w:t xml:space="preserve">, that the TAC is calculated, three inputs are required: the previous TAC recommendation, an mean index </w:t>
-      </w:r>
-      <w:proofErr w:type="spellStart"/>
+        <w:t xml:space="preserve">, that the TAC is calculated, three inputs are required: the previous TAC recommendation, a mean </w:t>
+      </w:r>
+      <w:r>
+        <w:rPr>
+          <w:rFonts w:cs="Times New Roman"/>
+          <w:szCs w:val="20"/>
+        </w:rPr>
+        <w:t xml:space="preserve">abundance </w:t>
+      </w:r>
+      <w:r>
+        <w:rPr>
+          <w:rFonts w:cs="Times New Roman"/>
+          <w:szCs w:val="20"/>
+        </w:rPr>
+        <w:t xml:space="preserve">index </w:t>
+      </w:r>
       <w:r>
         <w:rPr>
           <w:rFonts w:cs="Times New Roman"/>
@@ -887,7 +1082,6 @@
         </w:rPr>
         <w:t>y</w:t>
       </w:r>
-      <w:proofErr w:type="spellEnd"/>
       <w:r>
         <w:rPr>
           <w:rFonts w:cs="Times New Roman"/>
@@ -907,9 +1101,16 @@
           <w:rFonts w:cs="Times New Roman"/>
           <w:szCs w:val="20"/>
         </w:rPr>
-        <w:t xml:space="preserve"> five years and a target level for that index </w:t>
-      </w:r>
-      <w:proofErr w:type="spellStart"/>
+        <w:t xml:space="preserve"> five years and a target level for </w:t>
+      </w:r>
+      <w:r>
+        <w:rPr>
+          <w:rFonts w:cs="Times New Roman"/>
+          <w:szCs w:val="20"/>
+        </w:rPr>
+        <w:lastRenderedPageBreak/>
+        <w:t xml:space="preserve">that index </w:t>
+      </w:r>
       <w:r>
         <w:rPr>
           <w:rFonts w:cs="Times New Roman"/>
@@ -927,7 +1128,6 @@
         </w:rPr>
         <w:t>targ</w:t>
       </w:r>
-      <w:proofErr w:type="spellEnd"/>
       <w:r>
         <w:rPr>
           <w:rFonts w:cs="Times New Roman"/>
@@ -942,7 +1142,6 @@
         </w:rPr>
         <w:t xml:space="preserve">The MP either decreases the TAC by 10%, keeps the TAC the same, or increases the TAC by 10% depending on the ratio of the mean index </w:t>
       </w:r>
-      <w:proofErr w:type="spellStart"/>
       <w:r>
         <w:rPr>
           <w:rFonts w:cs="Times New Roman"/>
@@ -960,7 +1159,6 @@
         </w:rPr>
         <w:t>y</w:t>
       </w:r>
-      <w:proofErr w:type="spellEnd"/>
       <w:r>
         <w:rPr>
           <w:rFonts w:cs="Times New Roman"/>
@@ -968,7 +1166,6 @@
         </w:rPr>
         <w:t xml:space="preserve"> to the target index </w:t>
       </w:r>
-      <w:proofErr w:type="spellStart"/>
       <w:r>
         <w:rPr>
           <w:rFonts w:cs="Times New Roman"/>
@@ -986,7 +1183,6 @@
         </w:rPr>
         <w:t>targ</w:t>
       </w:r>
-      <w:proofErr w:type="spellEnd"/>
       <w:r>
         <w:rPr>
           <w:rFonts w:cs="Times New Roman"/>
@@ -1039,7 +1235,7 @@
                 <w:rFonts w:ascii="Cambria Math" w:hAnsi="Cambria Math" w:cs="Times New Roman"/>
                 <w:szCs w:val="20"/>
               </w:rPr>
-              <m:t>ratio</m:t>
+              <m:t>ratio,y</m:t>
             </m:r>
           </m:sub>
         </m:sSub>
@@ -1397,7 +1593,7 @@
                           <w:rFonts w:ascii="Cambria Math" w:hAnsi="Cambria Math" w:cs="Times New Roman"/>
                           <w:szCs w:val="20"/>
                         </w:rPr>
-                        <m:t>ratio</m:t>
+                        <m:t>ratio,y</m:t>
                       </m:r>
                     </m:sub>
                   </m:sSub>
@@ -1453,7 +1649,7 @@
                           <w:rFonts w:ascii="Cambria Math" w:hAnsi="Cambria Math" w:cs="Times New Roman"/>
                           <w:szCs w:val="20"/>
                         </w:rPr>
-                        <m:t>ratio</m:t>
+                        <m:t>ratio,y</m:t>
                       </m:r>
                     </m:sub>
                   </m:sSub>
@@ -1502,7 +1698,7 @@
                           <w:rFonts w:ascii="Cambria Math" w:hAnsi="Cambria Math" w:cs="Times New Roman"/>
                           <w:szCs w:val="20"/>
                         </w:rPr>
-                        <m:t>ratio</m:t>
+                        <m:t>ratio,y</m:t>
                       </m:r>
                     </m:sub>
                   </m:sSub>
@@ -1511,7 +1707,7 @@
                       <w:rFonts w:ascii="Cambria Math" w:hAnsi="Cambria Math" w:cs="Times New Roman"/>
                       <w:szCs w:val="20"/>
                     </w:rPr>
-                    <m:t>&lt;0.6</m:t>
+                    <m:t>&gt;1.4</m:t>
                   </m:r>
                 </m:e>
               </m:mr>
@@ -1652,7 +1848,6 @@
         </w:rPr>
         <w:t xml:space="preserve">EMP2 is somewhat more complex and provides TAC adjustment accounting for both the ratio of the current index to the target index </w:t>
       </w:r>
-      <w:proofErr w:type="spellStart"/>
       <w:r>
         <w:rPr>
           <w:rFonts w:cs="Times New Roman"/>
@@ -1670,13 +1865,26 @@
         </w:rPr>
         <w:t>ratio</w:t>
       </w:r>
-      <w:proofErr w:type="spellEnd"/>
-      <w:r>
-        <w:rPr>
-          <w:rFonts w:cs="Times New Roman"/>
-          <w:szCs w:val="20"/>
-        </w:rPr>
-        <w:t xml:space="preserve">, but also the longer-term trend </w:t>
+      <w:r>
+        <w:rPr>
+          <w:rFonts w:cs="Times New Roman"/>
+          <w:szCs w:val="20"/>
+        </w:rPr>
+        <w:t xml:space="preserve">, but also </w:t>
+      </w:r>
+      <w:r>
+        <w:rPr>
+          <w:rFonts w:cs="Times New Roman"/>
+          <w:szCs w:val="20"/>
+        </w:rPr>
+        <w:t>its</w:t>
+      </w:r>
+      <w:r>
+        <w:rPr>
+          <w:rFonts w:cs="Times New Roman"/>
+          <w:szCs w:val="20"/>
+        </w:rPr>
+        <w:t xml:space="preserve"> longer-term trend </w:t>
       </w:r>
       <w:r>
         <w:rPr>
@@ -1717,7 +1925,7 @@
           <w:position w:val="-14"/>
           <w:szCs w:val="20"/>
         </w:rPr>
-        <w:object w:dxaOrig="4640" w:dyaOrig="380" w14:anchorId="3D026A1A">
+        <w:object w:dxaOrig="4860" w:dyaOrig="380" w14:anchorId="3D026A1A">
           <v:shapetype id="_x0000_t75" coordsize="21600,21600" o:spt="75" o:preferrelative="t" path="m@4@5l@4@11@9@11@9@5xe" filled="f" stroked="f">
             <v:stroke joinstyle="miter"/>
             <v:formulas>
@@ -1737,10 +1945,10 @@
             <v:path o:extrusionok="f" gradientshapeok="t" o:connecttype="rect"/>
             <o:lock v:ext="edit" aspectratio="t"/>
           </v:shapetype>
-          <v:shape id="_x0000_i1025" type="#_x0000_t75" style="width:236.55pt;height:17.75pt" o:ole="" fillcolor="window">
+          <v:shape id="_x0000_i1025" type="#_x0000_t75" style="width:248.25pt;height:17.25pt" o:ole="" fillcolor="window">
             <v:imagedata r:id="rId8" o:title=""/>
           </v:shape>
-          <o:OLEObject Type="Embed" ProgID="Equation.3" ShapeID="_x0000_i1025" DrawAspect="Content" ObjectID="_1567583008" r:id="rId9"/>
+          <o:OLEObject Type="Embed" ProgID="Equation.3" ShapeID="_x0000_i1025" DrawAspect="Content" ObjectID="_1567618943" r:id="rId9"/>
         </w:object>
       </w:r>
       <w:r>
@@ -1809,6 +2017,15 @@
           <w:szCs w:val="20"/>
         </w:rPr>
       </w:pPr>
+    </w:p>
+    <w:p>
+      <w:pPr>
+        <w:jc w:val="both"/>
+        <w:rPr>
+          <w:rFonts w:cs="Times New Roman"/>
+          <w:szCs w:val="20"/>
+        </w:rPr>
+      </w:pPr>
       <w:r>
         <w:rPr>
           <w:rFonts w:cs="Times New Roman"/>
@@ -1842,10 +2059,10 @@
           <w:szCs w:val="20"/>
         </w:rPr>
         <w:object w:dxaOrig="240" w:dyaOrig="320" w14:anchorId="20AD4E06">
-          <v:shape id="_x0000_i1026" type="#_x0000_t75" style="width:12.15pt;height:14.95pt" o:ole="" fillcolor="window">
+          <v:shape id="_x0000_i1026" type="#_x0000_t75" style="width:12pt;height:15pt" o:ole="" fillcolor="window">
             <v:imagedata r:id="rId10" o:title=""/>
           </v:shape>
-          <o:OLEObject Type="Embed" ProgID="Equation.3" ShapeID="_x0000_i1026" DrawAspect="Content" ObjectID="_1567583009" r:id="rId11"/>
+          <o:OLEObject Type="Embed" ProgID="Equation.3" ShapeID="_x0000_i1026" DrawAspect="Content" ObjectID="_1567618944" r:id="rId11"/>
         </w:object>
       </w:r>
       <w:r>
@@ -1854,22 +2071,7 @@
           <w:szCs w:val="20"/>
         </w:rPr>
         <w:tab/>
-      </w:r>
-      <w:proofErr w:type="gramStart"/>
-      <w:r>
-        <w:rPr>
-          <w:rFonts w:cs="Times New Roman"/>
-          <w:szCs w:val="20"/>
-        </w:rPr>
-        <w:t>is</w:t>
-      </w:r>
-      <w:proofErr w:type="gramEnd"/>
-      <w:r>
-        <w:rPr>
-          <w:rFonts w:cs="Times New Roman"/>
-          <w:szCs w:val="20"/>
-        </w:rPr>
-        <w:t xml:space="preserve"> the slope of a log-linear regression of the index against year over the last </w:t>
+        <w:t xml:space="preserve">is the slope of a log-linear regression of the index against year over the last </w:t>
       </w:r>
       <w:r>
         <w:rPr>
@@ -1970,10 +2172,10 @@
           <w:szCs w:val="20"/>
         </w:rPr>
         <w:object w:dxaOrig="639" w:dyaOrig="320" w14:anchorId="4068CC7F">
-          <v:shape id="_x0000_i1027" type="#_x0000_t75" style="width:32.75pt;height:14.95pt" o:ole="" fillcolor="window">
+          <v:shape id="_x0000_i1027" type="#_x0000_t75" style="width:33pt;height:15pt" o:ole="" fillcolor="window">
             <v:imagedata r:id="rId12" o:title=""/>
           </v:shape>
-          <o:OLEObject Type="Embed" ProgID="Equation.3" ShapeID="_x0000_i1027" DrawAspect="Content" ObjectID="_1567583010" r:id="rId13"/>
+          <o:OLEObject Type="Embed" ProgID="Equation.3" ShapeID="_x0000_i1027" DrawAspect="Content" ObjectID="_1567618945" r:id="rId13"/>
         </w:object>
       </w:r>
       <w:r>
@@ -1990,10 +2192,10 @@
           <w:szCs w:val="20"/>
         </w:rPr>
         <w:object w:dxaOrig="660" w:dyaOrig="320" w14:anchorId="0F79FF07">
-          <v:shape id="_x0000_i1028" type="#_x0000_t75" style="width:33.65pt;height:14.95pt" o:ole="" fillcolor="window">
+          <v:shape id="_x0000_i1028" type="#_x0000_t75" style="width:33.75pt;height:15pt" o:ole="" fillcolor="window">
             <v:imagedata r:id="rId14" o:title=""/>
           </v:shape>
-          <o:OLEObject Type="Embed" ProgID="Equation.3" ShapeID="_x0000_i1028" DrawAspect="Content" ObjectID="_1567583011" r:id="rId15"/>
+          <o:OLEObject Type="Embed" ProgID="Equation.3" ShapeID="_x0000_i1028" DrawAspect="Content" ObjectID="_1567618946" r:id="rId15"/>
         </w:object>
       </w:r>
       <w:r>
@@ -2117,23 +2319,7 @@
           <w:rFonts w:cs="Times New Roman"/>
           <w:szCs w:val="20"/>
         </w:rPr>
-        <w:t xml:space="preserve"> to 15% (</w:t>
-      </w:r>
-      <w:proofErr w:type="gramStart"/>
-      <w:r>
-        <w:rPr>
-          <w:rFonts w:cs="Times New Roman"/>
-          <w:szCs w:val="20"/>
-        </w:rPr>
-        <w:t>both up or</w:t>
-      </w:r>
-      <w:proofErr w:type="gramEnd"/>
-      <w:r>
-        <w:rPr>
-          <w:rFonts w:cs="Times New Roman"/>
-          <w:szCs w:val="20"/>
-        </w:rPr>
-        <w:t xml:space="preserve"> down).</w:t>
+        <w:t xml:space="preserve"> to 15% (both up or down).</w:t>
       </w:r>
     </w:p>
     <w:p>
@@ -2217,7 +2403,35 @@
           <w:rFonts w:cs="Times New Roman"/>
           <w:szCs w:val="20"/>
         </w:rPr>
-        <w:t xml:space="preserve">For these examples, the Japanese Longline index for the North East Atlantic (JPLL_NEAtl2) was used for setting TACs for the eastern area and the Gulf of Mexico Larval Survey (GOM_LAR_SUV) was used for setting TACs in the West. Mean values for these indices over the last 5 years were approximately 6 for the Japanese Longline index and 0.6 for the Gulf of Mexico Larval index. </w:t>
+        <w:t>For these examples, the Japanese Longline index for the North East Atlantic (JPLL_NEAtl2) was used for setting TACs for the eastern area</w:t>
+      </w:r>
+      <w:r>
+        <w:rPr>
+          <w:rFonts w:cs="Times New Roman"/>
+          <w:szCs w:val="20"/>
+        </w:rPr>
+        <w:t>,</w:t>
+      </w:r>
+      <w:r>
+        <w:rPr>
+          <w:rFonts w:cs="Times New Roman"/>
+          <w:szCs w:val="20"/>
+        </w:rPr>
+        <w:t xml:space="preserve"> and the Gulf of Mexico Larval Survey (GOM_LAR_SUV) for setting TACs in the </w:t>
+      </w:r>
+      <w:r>
+        <w:rPr>
+          <w:rFonts w:cs="Times New Roman"/>
+          <w:szCs w:val="20"/>
+        </w:rPr>
+        <w:t>w</w:t>
+      </w:r>
+      <w:r>
+        <w:rPr>
+          <w:rFonts w:cs="Times New Roman"/>
+          <w:szCs w:val="20"/>
+        </w:rPr>
+        <w:t xml:space="preserve">est. Mean values for these indices over the last 5 years were approximately 6 for the Japanese Longline index and 0.6 for the Gulf of Mexico Larval index. </w:t>
       </w:r>
     </w:p>
     <w:p>
@@ -2255,6 +2469,656 @@
           <w:b/>
           <w:i/>
           <w:szCs w:val="20"/>
+        </w:rPr>
+      </w:pPr>
+    </w:p>
+    <w:p>
+      <w:pPr>
+        <w:jc w:val="both"/>
+        <w:rPr>
+          <w:rFonts w:cs="Times New Roman"/>
+          <w:szCs w:val="20"/>
+        </w:rPr>
+      </w:pPr>
+    </w:p>
+    <w:p>
+      <w:pPr>
+        <w:jc w:val="both"/>
+        <w:rPr>
+          <w:rFonts w:cs="Times New Roman"/>
+          <w:b/>
+          <w:i/>
+          <w:szCs w:val="20"/>
+        </w:rPr>
+      </w:pPr>
+      <w:r>
+        <w:rPr>
+          <w:rFonts w:cs="Times New Roman"/>
+          <w:b/>
+          <w:i/>
+          <w:szCs w:val="20"/>
+        </w:rPr>
+        <w:t>Other ‘management procedures’ for</w:t>
+      </w:r>
+      <w:r>
+        <w:rPr>
+          <w:rFonts w:cs="Times New Roman"/>
+          <w:b/>
+          <w:i/>
+          <w:szCs w:val="20"/>
+        </w:rPr>
+        <w:t xml:space="preserve"> performance</w:t>
+      </w:r>
+      <w:r>
+        <w:rPr>
+          <w:rFonts w:cs="Times New Roman"/>
+          <w:b/>
+          <w:i/>
+          <w:szCs w:val="20"/>
+        </w:rPr>
+        <w:t xml:space="preserve"> comparison</w:t>
+      </w:r>
+    </w:p>
+    <w:p>
+      <w:pPr>
+        <w:jc w:val="both"/>
+        <w:rPr>
+          <w:rFonts w:cs="Times New Roman"/>
+          <w:b/>
+          <w:i/>
+          <w:szCs w:val="20"/>
+        </w:rPr>
+      </w:pPr>
+    </w:p>
+    <w:p>
+      <w:pPr>
+        <w:jc w:val="both"/>
+        <w:rPr>
+          <w:rFonts w:cs="Times New Roman"/>
+          <w:szCs w:val="20"/>
+        </w:rPr>
+      </w:pPr>
+      <w:r>
+        <w:rPr>
+          <w:rFonts w:cs="Times New Roman"/>
+          <w:szCs w:val="20"/>
+        </w:rPr>
+        <w:t xml:space="preserve">Four other management procedures were evaluated to frame the performance of the example management procedures. These included four constant catch MPs that </w:t>
+      </w:r>
+      <w:r>
+        <w:rPr>
+          <w:rFonts w:cs="Times New Roman"/>
+          <w:szCs w:val="20"/>
+        </w:rPr>
+        <w:t>specified</w:t>
+      </w:r>
+      <w:r>
+        <w:rPr>
+          <w:rFonts w:cs="Times New Roman"/>
+          <w:szCs w:val="20"/>
+        </w:rPr>
+        <w:t xml:space="preserve"> zero catches (ZeroC), </w:t>
+      </w:r>
+      <w:r>
+        <w:rPr>
+          <w:rFonts w:cs="Times New Roman"/>
+          <w:szCs w:val="20"/>
+        </w:rPr>
+        <w:t xml:space="preserve">or </w:t>
+      </w:r>
+      <w:r>
+        <w:rPr>
+          <w:rFonts w:cs="Times New Roman"/>
+          <w:szCs w:val="20"/>
+        </w:rPr>
+        <w:t xml:space="preserve">50%, 100% and 150% of current catches (CurC50, CurC100, CurC150, respectively). </w:t>
+      </w:r>
+    </w:p>
+    <w:p>
+      <w:pPr>
+        <w:jc w:val="both"/>
+        <w:rPr>
+          <w:rFonts w:cs="Times New Roman"/>
+          <w:szCs w:val="20"/>
+        </w:rPr>
+      </w:pPr>
+    </w:p>
+    <w:p>
+      <w:pPr>
+        <w:spacing w:after="200" w:line="276" w:lineRule="auto"/>
+        <w:rPr>
+          <w:rFonts w:cs="Times New Roman"/>
+          <w:b/>
+          <w:i/>
+          <w:szCs w:val="20"/>
+        </w:rPr>
+      </w:pPr>
+      <w:r>
+        <w:rPr>
+          <w:rFonts w:cs="Times New Roman"/>
+          <w:b/>
+          <w:i/>
+          <w:szCs w:val="20"/>
+        </w:rPr>
+        <w:br w:type="page"/>
+      </w:r>
+    </w:p>
+    <w:p>
+      <w:pPr>
+        <w:jc w:val="both"/>
+        <w:rPr>
+          <w:rFonts w:cs="Times New Roman"/>
+          <w:b/>
+          <w:i/>
+          <w:szCs w:val="20"/>
+        </w:rPr>
+      </w:pPr>
+    </w:p>
+    <w:p>
+      <w:pPr>
+        <w:jc w:val="both"/>
+        <w:rPr>
+          <w:rFonts w:cs="Times New Roman"/>
+          <w:b/>
+          <w:i/>
+          <w:szCs w:val="20"/>
+        </w:rPr>
+      </w:pPr>
+      <w:r>
+        <w:rPr>
+          <w:rFonts w:cs="Times New Roman"/>
+          <w:b/>
+          <w:i/>
+          <w:szCs w:val="20"/>
+        </w:rPr>
+        <w:t>Performance measures / statistics</w:t>
+      </w:r>
+    </w:p>
+    <w:p>
+      <w:pPr>
+        <w:jc w:val="both"/>
+        <w:rPr>
+          <w:rFonts w:cs="Times New Roman"/>
+          <w:szCs w:val="20"/>
+        </w:rPr>
+      </w:pPr>
+    </w:p>
+    <w:p>
+      <w:pPr>
+        <w:jc w:val="both"/>
+        <w:rPr>
+          <w:rFonts w:cs="Times New Roman"/>
+          <w:szCs w:val="20"/>
+        </w:rPr>
+      </w:pPr>
+    </w:p>
+    <w:p>
+      <w:pPr>
+        <w:jc w:val="both"/>
+      </w:pPr>
+    </w:p>
+    <w:p>
+      <w:pPr>
+        <w:pStyle w:val="Heading1"/>
+        <w:jc w:val="both"/>
+      </w:pPr>
+      <w:r>
+        <w:t>Results</w:t>
+      </w:r>
+    </w:p>
+    <w:p/>
+    <w:p>
+      <w:pPr>
+        <w:rPr>
+          <w:b/>
+        </w:rPr>
+      </w:pPr>
+    </w:p>
+    <w:p>
+      <w:pPr>
+        <w:shd w:val="clear" w:color="auto" w:fill="FFFF00"/>
+      </w:pPr>
+      <w:r>
+        <w:t>&lt; an example interpretation of metrics, trade-offs and projections&gt;</w:t>
+      </w:r>
+    </w:p>
+    <w:p>
+      <w:pPr>
+        <w:rPr>
+          <w:b/>
+        </w:rPr>
+      </w:pPr>
+    </w:p>
+    <w:p>
+      <w:pPr>
+        <w:jc w:val="both"/>
+      </w:pPr>
+    </w:p>
+    <w:p>
+      <w:pPr>
+        <w:jc w:val="both"/>
+      </w:pPr>
+    </w:p>
+    <w:p>
+      <w:pPr>
+        <w:jc w:val="both"/>
+      </w:pPr>
+    </w:p>
+    <w:p/>
+    <w:p>
+      <w:pPr>
+        <w:pStyle w:val="Heading1"/>
+      </w:pPr>
+      <w:r>
+        <w:t>Discussion</w:t>
+      </w:r>
+    </w:p>
+    <w:p>
+      <w:pPr>
+        <w:jc w:val="both"/>
+      </w:pPr>
+    </w:p>
+    <w:p>
+      <w:pPr>
+        <w:jc w:val="both"/>
+      </w:pPr>
+    </w:p>
+    <w:p/>
+    <w:p>
+      <w:pPr>
+        <w:rPr>
+          <w:highlight w:val="yellow"/>
+        </w:rPr>
+      </w:pPr>
+      <w:r>
+        <w:rPr>
+          <w:highlight w:val="yellow"/>
+        </w:rPr>
+        <w:t>&lt; MP design – other options &gt;</w:t>
+      </w:r>
+    </w:p>
+    <w:p>
+      <w:pPr>
+        <w:rPr>
+          <w:highlight w:val="yellow"/>
+        </w:rPr>
+      </w:pPr>
+    </w:p>
+    <w:p>
+      <w:pPr>
+        <w:rPr>
+          <w:highlight w:val="yellow"/>
+        </w:rPr>
+      </w:pPr>
+      <w:r>
+        <w:rPr>
+          <w:highlight w:val="yellow"/>
+        </w:rPr>
+        <w:t>&lt; Stakeholder participation &gt;</w:t>
+      </w:r>
+    </w:p>
+    <w:p>
+      <w:pPr>
+        <w:rPr>
+          <w:highlight w:val="yellow"/>
+        </w:rPr>
+      </w:pPr>
+    </w:p>
+    <w:p>
+      <w:pPr>
+        <w:rPr>
+          <w:highlight w:val="yellow"/>
+        </w:rPr>
+      </w:pPr>
+      <w:r>
+        <w:rPr>
+          <w:highlight w:val="yellow"/>
+        </w:rPr>
+        <w:t>&lt; Other MP processes &gt;</w:t>
+      </w:r>
+    </w:p>
+    <w:p>
+      <w:pPr>
+        <w:rPr>
+          <w:highlight w:val="yellow"/>
+        </w:rPr>
+      </w:pPr>
+    </w:p>
+    <w:p>
+      <w:r>
+        <w:rPr>
+          <w:highlight w:val="yellow"/>
+        </w:rPr>
+        <w:t>&lt; R package makes this easy (reference to the third paper) &gt;</w:t>
+      </w:r>
+    </w:p>
+    <w:p/>
+    <w:p/>
+    <w:p/>
+    <w:p/>
+    <w:p/>
+    <w:p>
+      <w:pPr>
+        <w:pStyle w:val="Heading1"/>
+      </w:pPr>
+      <w:r>
+        <w:t>Acknowledgements</w:t>
+      </w:r>
+    </w:p>
+    <w:p/>
+    <w:p>
+      <w:pPr>
+        <w:jc w:val="both"/>
+      </w:pPr>
+      <w:r>
+        <w:t>T</w:t>
+      </w:r>
+      <w:r>
+        <w:t>his work was carried out under the provision of the ICCAT Atlantic Wide Research Programme for Bluefin Tuna (GBYP), funded by the European Union, several ICCAT CPCs, the ICCAT Secretariat and by other entities (see: http://www.iccat.int/GBYP/en/Budget.htm). The contents of this paper do not necessarily reflect the point of view of ICCAT or other funders and in no ways anticipate ICCAT future policy in this area.</w:t>
+      </w:r>
+    </w:p>
+    <w:p>
+      <w:pPr>
+        <w:jc w:val="both"/>
+      </w:pPr>
+    </w:p>
+    <w:p>
+      <w:pPr>
+        <w:jc w:val="both"/>
+      </w:pPr>
+    </w:p>
+    <w:p>
+      <w:pPr>
+        <w:pStyle w:val="Heading1"/>
+        <w:jc w:val="both"/>
+      </w:pPr>
+      <w:r>
+        <w:t>References</w:t>
+      </w:r>
+    </w:p>
+    <w:p>
+      <w:pPr>
+        <w:jc w:val="both"/>
+      </w:pPr>
+    </w:p>
+    <w:p>
+      <w:pPr>
+        <w:spacing w:afterLines="40" w:after="96"/>
+        <w:ind w:left="425" w:right="-11" w:hanging="425"/>
+        <w:jc w:val="both"/>
+        <w:rPr>
+          <w:lang w:val="en-US"/>
+        </w:rPr>
+      </w:pPr>
+      <w:r>
+        <w:rPr>
+          <w:lang w:val="en-US"/>
+        </w:rPr>
+        <w:t>ABT-MSE. 2017. Atlantic bluefin tuna management strategy evaluation: an R package. Available at:</w:t>
+      </w:r>
+      <w:r>
+        <w:rPr>
+          <w:lang w:val="en-US"/>
+        </w:rPr>
+        <w:t xml:space="preserve"> [accessed September 2017]</w:t>
+      </w:r>
+    </w:p>
+    <w:p>
+      <w:pPr>
+        <w:spacing w:afterLines="40" w:after="96"/>
+        <w:ind w:left="425" w:right="-11" w:hanging="425"/>
+        <w:jc w:val="both"/>
+        <w:rPr>
+          <w:lang w:val="en-US"/>
+        </w:rPr>
+      </w:pPr>
+      <w:r>
+        <w:rPr>
+          <w:lang w:val="en-US"/>
+        </w:rPr>
+        <w:t>Butterworth, D.S., Punt, A.E., 1999. Experiences in the evaluation and implementation of management procedures. ICES J. Mar. Sci. 56, 985-998.</w:t>
+      </w:r>
+    </w:p>
+    <w:p>
+      <w:pPr>
+        <w:spacing w:afterLines="40" w:after="96"/>
+        <w:ind w:left="425" w:right="-11" w:hanging="425"/>
+      </w:pPr>
+      <w:r>
+        <w:t xml:space="preserve">Carruthers, T.R., Kimoto, A., Powers, J., Kell, L., Butterworth, D., Lauretta, M. and Kitakado, T. 2015a. Structure and estimation framework for Atlantic bluefin tuna operating models. ICCAT SCRS/2015/179. </w:t>
+      </w:r>
+    </w:p>
+    <w:p>
+      <w:pPr>
+        <w:spacing w:afterLines="40" w:after="96"/>
+        <w:ind w:left="425" w:right="-11" w:hanging="425"/>
+      </w:pPr>
+      <w:r>
+        <w:t xml:space="preserve">Carruthers, T.R., Powers, J., Lauretta, M., Di Natale, A., Kell, L. 2015b. A summary of data to inform operating models in management strategy evaluation of Atlantic bluefin tuna. ICCAT SCRS/2015/180. </w:t>
+      </w:r>
+    </w:p>
+    <w:p>
+      <w:pPr>
+        <w:spacing w:afterLines="40" w:after="96"/>
+        <w:ind w:left="425" w:right="-11" w:hanging="425"/>
+        <w:jc w:val="both"/>
+        <w:rPr>
+          <w:highlight w:val="yellow"/>
+          <w:lang w:val="en-US"/>
+        </w:rPr>
+      </w:pPr>
+      <w:r>
+        <w:rPr>
+          <w:highlight w:val="yellow"/>
+          <w:lang w:val="en-US"/>
+        </w:rPr>
+        <w:t xml:space="preserve">CMG. 2017. Specifications for MSE trials for bluefin tuna in the North Atlantic. GBYP Core Modelling Group. </w:t>
+      </w:r>
+      <w:r>
+        <w:rPr>
+          <w:highlight w:val="yellow"/>
+        </w:rPr>
+        <w:t xml:space="preserve">ICCAT Atlantic Wide Research Programme for Bluefin Tuna. </w:t>
+      </w:r>
+      <w:r>
+        <w:rPr>
+          <w:highlight w:val="yellow"/>
+          <w:lang w:val="en-US"/>
+        </w:rPr>
+        <w:t>Available at: [accessed September 2017]</w:t>
+      </w:r>
+    </w:p>
+    <w:p>
+      <w:pPr>
+        <w:spacing w:afterLines="40" w:after="96"/>
+        <w:ind w:left="425" w:right="-11" w:hanging="425"/>
+        <w:jc w:val="both"/>
+        <w:rPr>
+          <w:highlight w:val="yellow"/>
+          <w:lang w:val="en-US"/>
+        </w:rPr>
+      </w:pPr>
+      <w:r>
+        <w:rPr>
+          <w:highlight w:val="yellow"/>
+          <w:lang w:val="en-US"/>
+        </w:rPr>
+        <w:t xml:space="preserve">GBYP. 2017a. ICCAT Atlantic wide research programme for Bluefin Tuna. Available online at: http://www.iccat.int/GBYP/en/index.htm [accessed </w:t>
+      </w:r>
+      <w:r>
+        <w:rPr>
+          <w:highlight w:val="yellow"/>
+        </w:rPr>
+        <w:t>September 2017</w:t>
+      </w:r>
+      <w:r>
+        <w:rPr>
+          <w:highlight w:val="yellow"/>
+          <w:lang w:val="en-US"/>
+        </w:rPr>
+        <w:t>]</w:t>
+      </w:r>
+    </w:p>
+    <w:p>
+      <w:pPr>
+        <w:spacing w:afterLines="40" w:after="96"/>
+        <w:ind w:left="425" w:right="-11" w:hanging="425"/>
+        <w:jc w:val="both"/>
+        <w:rPr>
+          <w:highlight w:val="yellow"/>
+          <w:lang w:val="en-US"/>
+        </w:rPr>
+      </w:pPr>
+      <w:r>
+        <w:rPr>
+          <w:highlight w:val="yellow"/>
+          <w:lang w:val="en-US"/>
+        </w:rPr>
+        <w:t>GBYP. 2017</w:t>
+      </w:r>
+      <w:r>
+        <w:rPr>
+          <w:highlight w:val="yellow"/>
+          <w:lang w:val="en-US"/>
+        </w:rPr>
+        <w:t>b</w:t>
+      </w:r>
+      <w:r>
+        <w:rPr>
+          <w:highlight w:val="yellow"/>
+          <w:lang w:val="en-US"/>
+        </w:rPr>
+        <w:t xml:space="preserve">. Data to inform operating models for North Atlantic bluefin tuna. </w:t>
+      </w:r>
+      <w:r>
+        <w:rPr>
+          <w:highlight w:val="yellow"/>
+        </w:rPr>
+        <w:t>ICCAT Atlantic Wide Research Programme for Bluefin Tuna. Available at: [accessed September 2017]</w:t>
+      </w:r>
+    </w:p>
+    <w:p>
+      <w:pPr>
+        <w:spacing w:afterLines="40" w:after="96"/>
+        <w:ind w:left="425" w:right="-11" w:hanging="425"/>
+        <w:jc w:val="both"/>
+        <w:rPr>
+          <w:highlight w:val="yellow"/>
+          <w:lang w:val="en-US"/>
+        </w:rPr>
+      </w:pPr>
+      <w:r>
+        <w:rPr>
+          <w:highlight w:val="yellow"/>
+          <w:lang w:val="en-US"/>
+        </w:rPr>
+        <w:t>Cochrane, K L., Butterworth, D.S., De Oliveira, J.A.A., Roel, B.A., 1998. Management procedures in a fishery based on highly variable stocks and with conflicting objectives: experiences in the South African pelagic fishery. Rev. Fish. Biol. Fisher. 8, 177-214.</w:t>
+      </w:r>
+    </w:p>
+    <w:p>
+      <w:pPr>
+        <w:spacing w:afterLines="40" w:after="96"/>
+        <w:ind w:left="425" w:right="-11" w:hanging="425"/>
+        <w:jc w:val="both"/>
+        <w:rPr>
+          <w:lang w:val="en-US"/>
+        </w:rPr>
+      </w:pPr>
+      <w:r>
+        <w:rPr>
+          <w:highlight w:val="yellow"/>
+          <w:lang w:val="en-US"/>
+        </w:rPr>
+        <w:t xml:space="preserve">Punt, A.E., Butterworth, D.S., de Moor, C.L., De Oliveira, J.A.A., Haddon, M., 2016. Management strategy evaluation: best practices. Fish Fish. 17, 303–334, </w:t>
+      </w:r>
+      <w:hyperlink r:id="rId16" w:history="1">
+        <w:r>
+          <w:rPr>
+            <w:rStyle w:val="Hyperlink"/>
+            <w:highlight w:val="yellow"/>
+            <w:lang w:val="en-US"/>
+          </w:rPr>
+          <w:t>http://dx.doi.org/10.1111/faf.12104</w:t>
+        </w:r>
+      </w:hyperlink>
+      <w:r>
+        <w:rPr>
+          <w:highlight w:val="yellow"/>
+          <w:lang w:val="en-US"/>
+        </w:rPr>
+        <w:t>.</w:t>
+      </w:r>
+    </w:p>
+    <w:p>
+      <w:pPr>
+        <w:spacing w:afterLines="40" w:after="96"/>
+        <w:ind w:left="425" w:right="-11" w:hanging="425"/>
+        <w:jc w:val="both"/>
+        <w:rPr>
+          <w:rFonts w:cs="Times New Roman"/>
+          <w:szCs w:val="20"/>
+        </w:rPr>
+      </w:pPr>
+      <w:r>
+        <w:rPr>
+          <w:lang w:val="en-US"/>
+        </w:rPr>
+        <w:lastRenderedPageBreak/>
+        <w:t xml:space="preserve">Radermeyer, R.A., Butterworth, D.S. 2015. An illustrative example of a management procedure for Eastern North Atlantic bluefin tuna. ICCAT SCRS/2015/165. </w:t>
+      </w:r>
+    </w:p>
+    <w:p>
+      <w:pPr>
+        <w:spacing w:afterLines="40" w:after="96"/>
+        <w:ind w:left="425" w:right="-11" w:hanging="425"/>
+        <w:jc w:val="both"/>
+        <w:rPr>
+          <w:lang w:val="en-US"/>
+        </w:rPr>
+      </w:pPr>
+    </w:p>
+    <w:p>
+      <w:pPr>
+        <w:spacing w:afterLines="40" w:after="96"/>
+        <w:ind w:right="-11"/>
+        <w:rPr>
+          <w:rFonts w:eastAsiaTheme="majorEastAsia" w:cstheme="majorBidi"/>
+          <w:b/>
+          <w:bCs/>
+          <w:szCs w:val="26"/>
+        </w:rPr>
+      </w:pPr>
+    </w:p>
+    <w:p>
+      <w:pPr>
+        <w:spacing w:afterLines="40" w:after="96"/>
+        <w:ind w:right="-11"/>
+        <w:rPr>
+          <w:rFonts w:eastAsiaTheme="majorEastAsia" w:cstheme="majorBidi"/>
+          <w:b/>
+          <w:bCs/>
+          <w:szCs w:val="26"/>
+        </w:rPr>
+      </w:pPr>
+      <w:r>
+        <w:rPr>
+          <w:rFonts w:eastAsiaTheme="majorEastAsia" w:cstheme="majorBidi"/>
+          <w:b/>
+          <w:bCs/>
+          <w:szCs w:val="26"/>
+        </w:rPr>
+        <w:t>Tables</w:t>
+      </w:r>
+    </w:p>
+    <w:p>
+      <w:pPr>
+        <w:spacing w:afterLines="40" w:after="96"/>
+        <w:ind w:right="-11"/>
+        <w:rPr>
+          <w:rFonts w:eastAsiaTheme="majorEastAsia" w:cstheme="majorBidi"/>
+          <w:b/>
+          <w:bCs/>
+          <w:szCs w:val="26"/>
         </w:rPr>
       </w:pPr>
     </w:p>
@@ -2734,7 +3598,6 @@
                 <w:lang w:val="en-US"/>
               </w:rPr>
             </w:pPr>
-            <w:proofErr w:type="spellStart"/>
             <w:r>
               <w:rPr>
                 <w:rFonts w:eastAsia="Times New Roman" w:cs="Times New Roman"/>
@@ -2754,7 +3617,6 @@
               </w:rPr>
               <w:t>targ</w:t>
             </w:r>
-            <w:proofErr w:type="spellEnd"/>
             <w:r>
               <w:rPr>
                 <w:rFonts w:eastAsia="Times New Roman" w:cs="Times New Roman"/>
@@ -2849,7 +3711,6 @@
                 <w:lang w:val="en-US"/>
               </w:rPr>
             </w:pPr>
-            <w:proofErr w:type="spellStart"/>
             <w:r>
               <w:rPr>
                 <w:rFonts w:eastAsia="Times New Roman" w:cs="Times New Roman"/>
@@ -2869,7 +3730,6 @@
               </w:rPr>
               <w:t>targ</w:t>
             </w:r>
-            <w:proofErr w:type="spellEnd"/>
             <w:r>
               <w:rPr>
                 <w:rFonts w:eastAsia="Times New Roman" w:cs="Times New Roman"/>
@@ -2955,136 +3815,6 @@
         <w:jc w:val="both"/>
         <w:rPr>
           <w:rFonts w:cs="Times New Roman"/>
-          <w:b/>
-          <w:i/>
-          <w:szCs w:val="20"/>
-        </w:rPr>
-      </w:pPr>
-      <w:r>
-        <w:rPr>
-          <w:rFonts w:cs="Times New Roman"/>
-          <w:b/>
-          <w:i/>
-          <w:szCs w:val="20"/>
-        </w:rPr>
-        <w:t>Other ‘management procedures’ for</w:t>
-      </w:r>
-      <w:r>
-        <w:rPr>
-          <w:rFonts w:cs="Times New Roman"/>
-          <w:b/>
-          <w:i/>
-          <w:szCs w:val="20"/>
-        </w:rPr>
-        <w:t xml:space="preserve"> performance</w:t>
-      </w:r>
-      <w:r>
-        <w:rPr>
-          <w:rFonts w:cs="Times New Roman"/>
-          <w:b/>
-          <w:i/>
-          <w:szCs w:val="20"/>
-        </w:rPr>
-        <w:t xml:space="preserve"> comparison</w:t>
-      </w:r>
-    </w:p>
-    <w:p>
-      <w:pPr>
-        <w:jc w:val="both"/>
-        <w:rPr>
-          <w:rFonts w:cs="Times New Roman"/>
-          <w:b/>
-          <w:i/>
-          <w:szCs w:val="20"/>
-        </w:rPr>
-      </w:pPr>
-    </w:p>
-    <w:p>
-      <w:pPr>
-        <w:jc w:val="both"/>
-        <w:rPr>
-          <w:rFonts w:cs="Times New Roman"/>
-          <w:szCs w:val="20"/>
-        </w:rPr>
-      </w:pPr>
-      <w:r>
-        <w:rPr>
-          <w:rFonts w:cs="Times New Roman"/>
-          <w:szCs w:val="20"/>
-        </w:rPr>
-        <w:t>Four other management procedures were evaluated to frame the performance of the example management procedures. These included four constant catch MPs that were zero catches (</w:t>
-      </w:r>
-      <w:proofErr w:type="spellStart"/>
-      <w:r>
-        <w:rPr>
-          <w:rFonts w:cs="Times New Roman"/>
-          <w:szCs w:val="20"/>
-        </w:rPr>
-        <w:t>ZeroC</w:t>
-      </w:r>
-      <w:proofErr w:type="spellEnd"/>
-      <w:r>
-        <w:rPr>
-          <w:rFonts w:cs="Times New Roman"/>
-          <w:szCs w:val="20"/>
-        </w:rPr>
-        <w:t xml:space="preserve">), 50%, 100% and 150% of current catches (CurC50, CurC100, CurC150, respectively). </w:t>
-      </w:r>
-    </w:p>
-    <w:p>
-      <w:pPr>
-        <w:jc w:val="both"/>
-        <w:rPr>
-          <w:rFonts w:cs="Times New Roman"/>
-          <w:szCs w:val="20"/>
-        </w:rPr>
-      </w:pPr>
-    </w:p>
-    <w:p>
-      <w:pPr>
-        <w:jc w:val="both"/>
-        <w:rPr>
-          <w:rFonts w:cs="Times New Roman"/>
-          <w:b/>
-          <w:i/>
-          <w:szCs w:val="20"/>
-        </w:rPr>
-      </w:pPr>
-    </w:p>
-    <w:p>
-      <w:pPr>
-        <w:jc w:val="both"/>
-        <w:rPr>
-          <w:rFonts w:cs="Times New Roman"/>
-          <w:b/>
-          <w:i/>
-          <w:szCs w:val="20"/>
-        </w:rPr>
-      </w:pPr>
-      <w:r>
-        <w:rPr>
-          <w:rFonts w:cs="Times New Roman"/>
-          <w:b/>
-          <w:i/>
-          <w:szCs w:val="20"/>
-        </w:rPr>
-        <w:t>Performance measures / statistics</w:t>
-      </w:r>
-    </w:p>
-    <w:p>
-      <w:pPr>
-        <w:jc w:val="both"/>
-        <w:rPr>
-          <w:rFonts w:cs="Times New Roman"/>
-          <w:szCs w:val="20"/>
-        </w:rPr>
-      </w:pPr>
-    </w:p>
-    <w:p>
-      <w:pPr>
-        <w:jc w:val="both"/>
-        <w:rPr>
-          <w:rFonts w:cs="Times New Roman"/>
           <w:szCs w:val="20"/>
         </w:rPr>
       </w:pPr>
@@ -3105,7 +3835,6 @@
           <w:b/>
           <w:szCs w:val="20"/>
         </w:rPr>
-        <w:lastRenderedPageBreak/>
         <w:t>Table 2.</w:t>
       </w:r>
       <w:r>
@@ -3221,14 +3950,7 @@
                 <w:rFonts w:cs="Times New Roman"/>
                 <w:szCs w:val="20"/>
               </w:rPr>
-              <w:t xml:space="preserve">a) </w:t>
-            </w:r>
-            <w:r>
-              <w:rPr>
-                <w:rFonts w:cs="Times New Roman"/>
-                <w:szCs w:val="20"/>
-              </w:rPr>
-              <w:t>Annual average catch for the first, second and third 10-year period of MP application</w:t>
+              <w:t>a) Annual average catch for the first, second and third 10-year period of MP application</w:t>
             </w:r>
           </w:p>
         </w:tc>
@@ -3298,14 +4020,7 @@
                 <w:rFonts w:cs="Times New Roman"/>
                 <w:szCs w:val="20"/>
               </w:rPr>
-              <w:t xml:space="preserve">b) </w:t>
-            </w:r>
-            <w:r>
-              <w:rPr>
-                <w:rFonts w:cs="Times New Roman"/>
-                <w:szCs w:val="20"/>
-              </w:rPr>
-              <w:t>Spawning biomass depletion calculated relative to the deterministic equilibrium in the absence of catches for the recruitment function that applies after 10, 20 and 30 years of MP application.</w:t>
+              <w:t>b) Spawning biomass depletion calculated relative to the deterministic equilibrium in the absence of catches for the recruitment function that applies after 10, 20 and 30 years of MP application.</w:t>
             </w:r>
           </w:p>
         </w:tc>
@@ -3379,14 +4094,7 @@
                 <w:rFonts w:cs="Times New Roman"/>
                 <w:szCs w:val="20"/>
               </w:rPr>
-              <w:t xml:space="preserve">c) </w:t>
-            </w:r>
-            <w:r>
-              <w:rPr>
-                <w:rFonts w:cs="Times New Roman"/>
-                <w:szCs w:val="20"/>
-              </w:rPr>
-              <w:t>The lowest spawning biomass depletion over the 30 years for which the MP is applied calculated relative to the deterministic equilibrium in the absence of catches for the recruitment function that applies after 30 years.</w:t>
+              <w:t>c) The lowest spawning biomass depletion over the 30 years for which the MP is applied calculated relative to the deterministic equilibrium in the absence of catches for the recruitment function that applies after 30 years.</w:t>
             </w:r>
           </w:p>
         </w:tc>
@@ -3442,24 +4150,8 @@
                 <w:rFonts w:cs="Times New Roman"/>
                 <w:szCs w:val="20"/>
               </w:rPr>
-              <w:t xml:space="preserve">d) </w:t>
+              <w:t>d) Spawning biomass depletion after 30 years, but calculated relative to the trajectory that would have occurred had no catches been taken over the full period for which MP application is being considered.</w:t>
             </w:r>
-            <w:r>
-              <w:rPr>
-                <w:rFonts w:cs="Times New Roman"/>
-                <w:szCs w:val="20"/>
-              </w:rPr>
-              <w:t xml:space="preserve">Spawning biomass depletion after 30 years, but calculated relative to the trajectory that would have occurred had no catches been taken over the full period for which MP application is being </w:t>
-            </w:r>
-            <w:proofErr w:type="gramStart"/>
-            <w:r>
-              <w:rPr>
-                <w:rFonts w:cs="Times New Roman"/>
-                <w:szCs w:val="20"/>
-              </w:rPr>
-              <w:t>considered.</w:t>
-            </w:r>
-            <w:proofErr w:type="gramEnd"/>
           </w:p>
         </w:tc>
         <w:tc>
@@ -3514,14 +4206,7 @@
                 <w:rFonts w:cs="Times New Roman"/>
                 <w:szCs w:val="20"/>
               </w:rPr>
-              <w:t xml:space="preserve">e) </w:t>
-            </w:r>
-            <w:r>
-              <w:rPr>
-                <w:rFonts w:cs="Times New Roman"/>
-                <w:szCs w:val="20"/>
-              </w:rPr>
-              <w:t>The lowest spawning biomass depletion over the 30 years for which the MP is applied, but calculated relative to the zero catch trajectory specified in d).</w:t>
+              <w:t>e) The lowest spawning biomass depletion over the 30 years for which the MP is applied, but calculated relative to the zero catch trajectory specified in d).</w:t>
             </w:r>
           </w:p>
         </w:tc>
@@ -3584,14 +4269,7 @@
                 <w:rFonts w:cs="Times New Roman"/>
                 <w:szCs w:val="20"/>
               </w:rPr>
-              <w:t>Kobe indicators</w:t>
-            </w:r>
-            <w:r>
-              <w:rPr>
-                <w:rFonts w:cs="Times New Roman"/>
-                <w:szCs w:val="20"/>
-              </w:rPr>
-              <w:t xml:space="preserve">: Probability of Overfishing (F&gt;FMSY), Probability overfished state (B &lt; BMSY), Probability green Kobe (F&lt;FMSY and B&gt;BMSY) </w:t>
+              <w:t xml:space="preserve">Kobe indicators: Probability of Overfishing (F&gt;FMSY), Probability overfished state (B &lt; BMSY), Probability green Kobe (F&lt;FMSY and B&gt;BMSY) </w:t>
             </w:r>
             <w:r>
               <w:rPr>
@@ -3612,14 +4290,7 @@
                 <w:rFonts w:cs="Times New Roman"/>
                 <w:szCs w:val="20"/>
               </w:rPr>
-              <w:t xml:space="preserve"> projected</w:t>
-            </w:r>
-            <w:r>
-              <w:rPr>
-                <w:rFonts w:cs="Times New Roman"/>
-                <w:szCs w:val="20"/>
-              </w:rPr>
-              <w:t xml:space="preserve"> years</w:t>
+              <w:t xml:space="preserve"> projected years</w:t>
             </w:r>
             <w:r>
               <w:rPr>
@@ -3689,21 +4360,7 @@
                 <w:rFonts w:cs="Times New Roman"/>
                 <w:szCs w:val="20"/>
               </w:rPr>
-              <w:t xml:space="preserve">Average annual variation </w:t>
-            </w:r>
-            <w:r>
-              <w:rPr>
-                <w:rFonts w:cs="Times New Roman"/>
-                <w:szCs w:val="20"/>
-              </w:rPr>
-              <w:t xml:space="preserve">in catches </w:t>
-            </w:r>
-            <w:r>
-              <w:rPr>
-                <w:rFonts w:cs="Times New Roman"/>
-                <w:szCs w:val="20"/>
-              </w:rPr>
-              <w:t>defined by:</w:t>
+              <w:t>Average annual variation in catches defined by:</w:t>
             </w:r>
           </w:p>
           <w:p>
@@ -3720,11 +4377,11 @@
                 <w:position w:val="-30"/>
                 <w:szCs w:val="20"/>
               </w:rPr>
-              <w:object w:dxaOrig="3180" w:dyaOrig="700" w14:anchorId="7E702290">
-                <v:shape id="_x0000_i1029" type="#_x0000_t75" style="width:161.75pt;height:32.75pt" o:ole="" fillcolor="window">
-                  <v:imagedata r:id="rId16" o:title=""/>
+              <w:object w:dxaOrig="3180" w:dyaOrig="700" w14:anchorId="5446BE31">
+                <v:shape id="_x0000_i1029" type="#_x0000_t75" style="width:161.25pt;height:33pt" o:ole="" fillcolor="window">
+                  <v:imagedata r:id="rId17" o:title=""/>
                 </v:shape>
-                <o:OLEObject Type="Embed" ProgID="Equation.3" ShapeID="_x0000_i1029" DrawAspect="Content" ObjectID="_1567583012" r:id="rId17"/>
+                <o:OLEObject Type="Embed" ProgID="Equation.3" ShapeID="_x0000_i1029" DrawAspect="Content" ObjectID="_1567618947" r:id="rId18"/>
               </w:object>
             </w:r>
             <w:r>
@@ -3839,104 +4496,36 @@
       </w:pPr>
     </w:p>
     <w:p>
-      <w:pPr>
-        <w:jc w:val="both"/>
-        <w:rPr>
-          <w:rFonts w:cs="Times New Roman"/>
-          <w:szCs w:val="20"/>
-        </w:rPr>
-      </w:pPr>
-    </w:p>
-    <w:p>
-      <w:pPr>
-        <w:jc w:val="both"/>
-        <w:rPr>
-          <w:rFonts w:cs="Times New Roman"/>
-          <w:szCs w:val="20"/>
-        </w:rPr>
-      </w:pPr>
-    </w:p>
-    <w:p>
-      <w:pPr>
-        <w:jc w:val="both"/>
-      </w:pPr>
-    </w:p>
-    <w:p>
-      <w:pPr>
-        <w:pStyle w:val="Heading1"/>
-        <w:jc w:val="both"/>
-      </w:pPr>
-      <w:r>
-        <w:t>Results</w:t>
-      </w:r>
-    </w:p>
-    <w:p/>
-    <w:p>
-      <w:pPr>
+      <w:r>
         <w:rPr>
           <w:b/>
         </w:rPr>
-      </w:pPr>
-    </w:p>
-    <w:p>
-      <w:pPr>
-        <w:shd w:val="clear" w:color="auto" w:fill="FFFF00"/>
-      </w:pPr>
-      <w:r>
-        <w:t xml:space="preserve">&lt; </w:t>
-      </w:r>
-      <w:proofErr w:type="gramStart"/>
-      <w:r>
-        <w:t>an</w:t>
-      </w:r>
-      <w:proofErr w:type="gramEnd"/>
-      <w:r>
-        <w:t xml:space="preserve"> example interpretation of metrics, trade-offs and projections&gt;</w:t>
-      </w:r>
-    </w:p>
-    <w:p>
-      <w:pPr>
-        <w:rPr>
-          <w:b/>
-        </w:rPr>
-      </w:pPr>
-    </w:p>
-    <w:p>
-      <w:pPr>
-        <w:rPr>
-          <w:b/>
-        </w:rPr>
-      </w:pPr>
-    </w:p>
-    <w:p>
-      <w:r>
-        <w:rPr>
-          <w:b/>
-        </w:rPr>
         <w:t>Table 3.</w:t>
       </w:r>
       <w:r>
-        <w:t xml:space="preserve"> Performance statistics for </w:t>
-      </w:r>
-      <w:r>
-        <w:t xml:space="preserve">the 6 MPs for the East and West stocks (see Table 2 for definition of performance statistics). Catch statistics (C10, C20 and C30) are reported in units of thousand metric tonnes. Probability statistics such as probability of overfishing (POF), probability of overfished status (POS), probability of green Kobe zone (PGK) are reported as percentages, as is the inter-annual variability in catches (AAVC). </w:t>
-      </w:r>
-    </w:p>
-    <w:p>
-      <w:pPr>
-        <w:jc w:val="both"/>
-      </w:pPr>
-    </w:p>
-    <w:p>
-      <w:pPr>
-        <w:jc w:val="both"/>
-      </w:pPr>
-      <w:r>
+        <w:t xml:space="preserve"> Performance statistics for the 6 MPs for the East and West stocks (see Table 2 for definition of performance statistics). Catch statistics (C10, C20 and C30) are reported in units of thousand metric tonnes. Probability statistics such as probability of overfishing (POF), probability of overfished status (POS), probability of green Kobe zone (PGK) are reported as percentages, as is the inter-annual variability in catches (AAVC). </w:t>
+      </w:r>
+    </w:p>
+    <w:p>
+      <w:pPr>
+        <w:jc w:val="both"/>
+      </w:pPr>
+    </w:p>
+    <w:p>
+      <w:pPr>
+        <w:jc w:val="both"/>
+      </w:pPr>
+      <w:r>
+        <w:rPr>
+          <w:noProof/>
+          <w:lang w:eastAsia="en-CA"/>
+        </w:rPr>
+        <w:lastRenderedPageBreak/>
         <w:drawing>
-          <wp:inline distT="0" distB="0" distL="0" distR="0" wp14:anchorId="293B6274" wp14:editId="0640B830">
+          <wp:inline distT="0" distB="0" distL="0" distR="0" wp14:anchorId="3270461E" wp14:editId="183EB38F">
             <wp:extent cx="5732145" cy="2401977"/>
             <wp:effectExtent l="0" t="0" r="1905" b="0"/>
-            <wp:docPr id="8" name="Picture 8"/>
+            <wp:docPr id="1" name="Picture 1"/>
             <wp:cNvGraphicFramePr>
               <a:graphicFrameLocks xmlns:a="http://schemas.openxmlformats.org/drawingml/2006/main" noChangeAspect="1"/>
             </wp:cNvGraphicFramePr>
@@ -3950,7 +4539,7 @@
                     </pic:cNvPicPr>
                   </pic:nvPicPr>
                   <pic:blipFill>
-                    <a:blip r:embed="rId18">
+                    <a:blip r:embed="rId19">
                       <a:extLst>
                         <a:ext uri="{28A0092B-C50C-407E-A947-70E740481C1C}">
                           <a14:useLocalDpi xmlns:a14="http://schemas.microsoft.com/office/drawing/2010/main" val="0"/>
@@ -3984,6 +4573,70 @@
     </w:p>
     <w:p>
       <w:pPr>
+        <w:spacing w:afterLines="40" w:after="96"/>
+        <w:ind w:right="-11"/>
+        <w:rPr>
+          <w:rFonts w:eastAsiaTheme="majorEastAsia" w:cstheme="majorBidi"/>
+          <w:b/>
+          <w:bCs/>
+          <w:szCs w:val="26"/>
+        </w:rPr>
+      </w:pPr>
+    </w:p>
+    <w:p>
+      <w:pPr>
+        <w:spacing w:afterLines="40" w:after="96"/>
+        <w:ind w:right="-11"/>
+        <w:rPr>
+          <w:rFonts w:eastAsiaTheme="majorEastAsia" w:cstheme="majorBidi"/>
+          <w:b/>
+          <w:bCs/>
+          <w:szCs w:val="26"/>
+        </w:rPr>
+      </w:pPr>
+    </w:p>
+    <w:p>
+      <w:pPr>
+        <w:spacing w:afterLines="40" w:after="96"/>
+        <w:ind w:right="-11"/>
+        <w:rPr>
+          <w:rFonts w:eastAsiaTheme="majorEastAsia" w:cstheme="majorBidi"/>
+          <w:b/>
+          <w:bCs/>
+          <w:szCs w:val="26"/>
+        </w:rPr>
+      </w:pPr>
+      <w:r>
+        <w:rPr>
+          <w:rFonts w:eastAsiaTheme="majorEastAsia" w:cstheme="majorBidi"/>
+          <w:b/>
+          <w:bCs/>
+          <w:szCs w:val="26"/>
+        </w:rPr>
+        <w:t>Figures</w:t>
+      </w:r>
+    </w:p>
+    <w:p>
+      <w:pPr>
+        <w:spacing w:afterLines="40" w:after="96"/>
+        <w:ind w:right="-11"/>
+        <w:rPr>
+          <w:rFonts w:eastAsiaTheme="majorEastAsia" w:cstheme="majorBidi"/>
+          <w:b/>
+          <w:bCs/>
+          <w:szCs w:val="26"/>
+        </w:rPr>
+      </w:pPr>
+    </w:p>
+    <w:p>
+      <w:pPr>
+        <w:rPr>
+          <w:b/>
+        </w:rPr>
+      </w:pPr>
+    </w:p>
+    <w:p>
+      <w:pPr>
         <w:jc w:val="both"/>
       </w:pPr>
       <w:r>
@@ -3993,125 +4646,10 @@
         </w:rPr>
         <w:lastRenderedPageBreak/>
         <w:drawing>
-          <wp:inline distT="0" distB="0" distL="0" distR="0" wp14:anchorId="413AA7E6" wp14:editId="5C0AC014">
+          <wp:inline distT="0" distB="0" distL="0" distR="0" wp14:anchorId="51EF2E5A" wp14:editId="5FD2203D">
             <wp:extent cx="5732145" cy="8310245"/>
             <wp:effectExtent l="0" t="0" r="1905" b="0"/>
-            <wp:docPr id="7" name="Picture 7"/>
-            <wp:cNvGraphicFramePr>
-              <a:graphicFrameLocks xmlns:a="http://schemas.openxmlformats.org/drawingml/2006/main" noChangeAspect="1"/>
-            </wp:cNvGraphicFramePr>
-            <a:graphic xmlns:a="http://schemas.openxmlformats.org/drawingml/2006/main">
-              <a:graphicData uri="http://schemas.openxmlformats.org/drawingml/2006/picture">
-                <pic:pic xmlns:pic="http://schemas.openxmlformats.org/drawingml/2006/picture">
-                  <pic:nvPicPr>
-                    <pic:cNvPr id="1" name=""/>
-                    <pic:cNvPicPr/>
-                  </pic:nvPicPr>
-                  <pic:blipFill>
-                    <a:blip r:embed="rId19"/>
-                    <a:stretch>
-                      <a:fillRect/>
-                    </a:stretch>
-                  </pic:blipFill>
-                  <pic:spPr>
-                    <a:xfrm>
-                      <a:off x="0" y="0"/>
-                      <a:ext cx="5732145" cy="8310245"/>
-                    </a:xfrm>
-                    <a:prstGeom prst="rect">
-                      <a:avLst/>
-                    </a:prstGeom>
-                  </pic:spPr>
-                </pic:pic>
-              </a:graphicData>
-            </a:graphic>
-          </wp:inline>
-        </w:drawing>
-      </w:r>
-    </w:p>
-    <w:p>
-      <w:pPr>
-        <w:jc w:val="both"/>
-      </w:pPr>
-      <w:r>
-        <w:rPr>
-          <w:b/>
-        </w:rPr>
-        <w:t>Figure 1.</w:t>
-      </w:r>
-      <w:r>
-        <w:t xml:space="preserve"> Catch and SSB trajectories for 6 MP pairs (98 simulations, OM #1). Each pair of MPs operates on the existing western and eastern areas. The result plotted here are for the West and East stocks. Each row is an MP pair. For both catch and SSB the median estimate of all simulation is a solid line with the grey shaded region representing the 5</w:t>
-      </w:r>
-      <w:r>
-        <w:rPr>
-          <w:vertAlign w:val="superscript"/>
-        </w:rPr>
-        <w:t>th</w:t>
-      </w:r>
-      <w:r>
-        <w:t xml:space="preserve"> and 95</w:t>
-      </w:r>
-      <w:r>
-        <w:rPr>
-          <w:vertAlign w:val="superscript"/>
-        </w:rPr>
-        <w:t>th</w:t>
-      </w:r>
-      <w:r>
-        <w:t xml:space="preserve"> percentiles. Colored lines represent 10 individual simulations. </w:t>
-      </w:r>
-      <w:proofErr w:type="spellStart"/>
-      <w:r>
-        <w:t>CurC</w:t>
-      </w:r>
-      <w:proofErr w:type="spellEnd"/>
-      <w:r>
-        <w:t xml:space="preserve"> represents </w:t>
-      </w:r>
-      <w:r>
-        <w:t>current catch MPs</w:t>
-      </w:r>
-      <w:r>
-        <w:t xml:space="preserve">. CurC50, CurC100 and </w:t>
-      </w:r>
-      <w:r>
-        <w:t xml:space="preserve">CurC150 are 50%, 100% and 150% of current catches. </w:t>
-      </w:r>
-    </w:p>
-    <w:p>
-      <w:pPr>
-        <w:jc w:val="both"/>
-      </w:pPr>
-    </w:p>
-    <w:p>
-      <w:pPr>
-        <w:jc w:val="both"/>
-      </w:pPr>
-    </w:p>
-    <w:p>
-      <w:pPr>
-        <w:jc w:val="both"/>
-      </w:pPr>
-    </w:p>
-    <w:p>
-      <w:pPr>
-        <w:jc w:val="both"/>
-      </w:pPr>
-    </w:p>
-    <w:p>
-      <w:pPr>
-        <w:jc w:val="both"/>
-      </w:pPr>
-      <w:r>
-        <w:rPr>
-          <w:noProof/>
-          <w:lang w:eastAsia="en-CA"/>
-        </w:rPr>
-        <w:drawing>
-          <wp:inline distT="0" distB="0" distL="0" distR="0" wp14:anchorId="539EAB3F" wp14:editId="047AB231">
-            <wp:extent cx="5732145" cy="3925570"/>
-            <wp:effectExtent l="0" t="0" r="1905" b="0"/>
-            <wp:docPr id="12" name="Picture 12"/>
+            <wp:docPr id="2" name="Picture 2"/>
             <wp:cNvGraphicFramePr>
               <a:graphicFrameLocks xmlns:a="http://schemas.openxmlformats.org/drawingml/2006/main" noChangeAspect="1"/>
             </wp:cNvGraphicFramePr>
@@ -4131,7 +4669,7 @@
                   <pic:spPr>
                     <a:xfrm>
                       <a:off x="0" y="0"/>
-                      <a:ext cx="5732145" cy="3925570"/>
+                      <a:ext cx="5732145" cy="8310245"/>
                     </a:xfrm>
                     <a:prstGeom prst="rect">
                       <a:avLst/>
@@ -4152,11 +4690,39 @@
         <w:rPr>
           <w:b/>
         </w:rPr>
-        <w:t>Figure 2</w:t>
-      </w:r>
-      <w:r>
-        <w:t xml:space="preserve">. Trade-off among performance metrics within East and West stocks. </w:t>
-      </w:r>
+        <w:t>Figure 1.</w:t>
+      </w:r>
+      <w:r>
+        <w:t xml:space="preserve"> Catch and SSB trajectories for 6 MP pairs (98 simulations, OM #1). Each pair of MPs operates on the existing western and eastern areas. The result plotted here are for the West and East stocks. Each row is an MP pair. For both catch and SSB the median estimate of all simulation is a solid line with the grey shaded region representing the 5</w:t>
+      </w:r>
+      <w:r>
+        <w:rPr>
+          <w:vertAlign w:val="superscript"/>
+        </w:rPr>
+        <w:t>th</w:t>
+      </w:r>
+      <w:r>
+        <w:t xml:space="preserve"> and 95</w:t>
+      </w:r>
+      <w:r>
+        <w:rPr>
+          <w:vertAlign w:val="superscript"/>
+        </w:rPr>
+        <w:t>th</w:t>
+      </w:r>
+      <w:r>
+        <w:t xml:space="preserve"> percentiles. Colored lines represent 10 individual simulations (worm plots). CurC represents current catch MPs. CurC50, CurC100 and CurC150 are 50%, 100% and 150% of current catches. </w:t>
+      </w:r>
+    </w:p>
+    <w:p>
+      <w:pPr>
+        <w:jc w:val="both"/>
+      </w:pPr>
+    </w:p>
+    <w:p>
+      <w:pPr>
+        <w:jc w:val="both"/>
+      </w:pPr>
     </w:p>
     <w:p>
       <w:pPr>
@@ -4178,10 +4744,10 @@
           <w:lang w:eastAsia="en-CA"/>
         </w:rPr>
         <w:drawing>
-          <wp:inline distT="0" distB="0" distL="0" distR="0" wp14:anchorId="3564DEAA" wp14:editId="401ED397">
+          <wp:inline distT="0" distB="0" distL="0" distR="0" wp14:anchorId="1B2BB36E" wp14:editId="768F52AE">
             <wp:extent cx="5732145" cy="3925570"/>
             <wp:effectExtent l="0" t="0" r="1905" b="0"/>
-            <wp:docPr id="18" name="Picture 18"/>
+            <wp:docPr id="3" name="Picture 3"/>
             <wp:cNvGraphicFramePr>
               <a:graphicFrameLocks xmlns:a="http://schemas.openxmlformats.org/drawingml/2006/main" noChangeAspect="1"/>
             </wp:cNvGraphicFramePr>
@@ -4218,551 +4784,96 @@
       <w:pPr>
         <w:jc w:val="both"/>
       </w:pPr>
-    </w:p>
-    <w:p>
-      <w:pPr>
-        <w:jc w:val="both"/>
-      </w:pPr>
       <w:r>
         <w:rPr>
           <w:b/>
         </w:rPr>
+        <w:t>Figure 2</w:t>
+      </w:r>
+      <w:r>
+        <w:t xml:space="preserve">. Trade-off among performance metrics within East and West stocks. </w:t>
+      </w:r>
+    </w:p>
+    <w:p>
+      <w:pPr>
+        <w:jc w:val="both"/>
+      </w:pPr>
+    </w:p>
+    <w:p>
+      <w:pPr>
+        <w:jc w:val="both"/>
+      </w:pPr>
+    </w:p>
+    <w:p>
+      <w:pPr>
+        <w:jc w:val="both"/>
+      </w:pPr>
+      <w:r>
+        <w:rPr>
+          <w:noProof/>
+          <w:lang w:eastAsia="en-CA"/>
+        </w:rPr>
+        <w:drawing>
+          <wp:inline distT="0" distB="0" distL="0" distR="0" wp14:anchorId="7363E79A" wp14:editId="5AB8EBAA">
+            <wp:extent cx="5732145" cy="3925570"/>
+            <wp:effectExtent l="0" t="0" r="1905" b="0"/>
+            <wp:docPr id="4" name="Picture 4"/>
+            <wp:cNvGraphicFramePr>
+              <a:graphicFrameLocks xmlns:a="http://schemas.openxmlformats.org/drawingml/2006/main" noChangeAspect="1"/>
+            </wp:cNvGraphicFramePr>
+            <a:graphic xmlns:a="http://schemas.openxmlformats.org/drawingml/2006/main">
+              <a:graphicData uri="http://schemas.openxmlformats.org/drawingml/2006/picture">
+                <pic:pic xmlns:pic="http://schemas.openxmlformats.org/drawingml/2006/picture">
+                  <pic:nvPicPr>
+                    <pic:cNvPr id="1" name=""/>
+                    <pic:cNvPicPr/>
+                  </pic:nvPicPr>
+                  <pic:blipFill>
+                    <a:blip r:embed="rId22"/>
+                    <a:stretch>
+                      <a:fillRect/>
+                    </a:stretch>
+                  </pic:blipFill>
+                  <pic:spPr>
+                    <a:xfrm>
+                      <a:off x="0" y="0"/>
+                      <a:ext cx="5732145" cy="3925570"/>
+                    </a:xfrm>
+                    <a:prstGeom prst="rect">
+                      <a:avLst/>
+                    </a:prstGeom>
+                  </pic:spPr>
+                </pic:pic>
+              </a:graphicData>
+            </a:graphic>
+          </wp:inline>
+        </w:drawing>
+      </w:r>
+    </w:p>
+    <w:p>
+      <w:pPr>
+        <w:jc w:val="both"/>
+      </w:pPr>
+    </w:p>
+    <w:p>
+      <w:pPr>
+        <w:jc w:val="both"/>
+      </w:pPr>
+      <w:r>
+        <w:rPr>
+          <w:b/>
+        </w:rPr>
         <w:t>Figure 3</w:t>
       </w:r>
       <w:r>
         <w:t xml:space="preserve">. Performance metrics trade-off among East and West stocks. </w:t>
       </w:r>
-    </w:p>
-    <w:p>
-      <w:pPr>
-        <w:jc w:val="both"/>
-      </w:pPr>
-    </w:p>
-    <w:p>
-      <w:pPr>
-        <w:jc w:val="both"/>
-      </w:pPr>
-    </w:p>
-    <w:p>
-      <w:pPr>
-        <w:jc w:val="both"/>
-      </w:pPr>
-    </w:p>
-    <w:p>
-      <w:pPr>
-        <w:jc w:val="both"/>
-      </w:pPr>
-    </w:p>
-    <w:p/>
-    <w:p>
-      <w:pPr>
-        <w:pStyle w:val="Heading1"/>
-      </w:pPr>
-      <w:r>
-        <w:t>Discussion</w:t>
-      </w:r>
-    </w:p>
-    <w:p>
-      <w:pPr>
-        <w:jc w:val="both"/>
-      </w:pPr>
-    </w:p>
-    <w:p>
-      <w:pPr>
-        <w:jc w:val="both"/>
-      </w:pPr>
-    </w:p>
-    <w:p/>
-    <w:p>
-      <w:pPr>
-        <w:rPr>
-          <w:highlight w:val="yellow"/>
-        </w:rPr>
-      </w:pPr>
-      <w:r>
-        <w:rPr>
-          <w:highlight w:val="yellow"/>
-        </w:rPr>
-        <w:t>&lt; MP design – other options &gt;</w:t>
-      </w:r>
-    </w:p>
-    <w:p>
-      <w:pPr>
-        <w:rPr>
-          <w:highlight w:val="yellow"/>
-        </w:rPr>
-      </w:pPr>
-    </w:p>
-    <w:p>
-      <w:pPr>
-        <w:rPr>
-          <w:highlight w:val="yellow"/>
-        </w:rPr>
-      </w:pPr>
-      <w:r>
-        <w:rPr>
-          <w:highlight w:val="yellow"/>
-        </w:rPr>
-        <w:t>&lt; Stakeholder participation &gt;</w:t>
-      </w:r>
-    </w:p>
-    <w:p>
-      <w:pPr>
-        <w:rPr>
-          <w:highlight w:val="yellow"/>
-        </w:rPr>
-      </w:pPr>
-    </w:p>
-    <w:p>
-      <w:pPr>
-        <w:rPr>
-          <w:highlight w:val="yellow"/>
-        </w:rPr>
-      </w:pPr>
-      <w:r>
-        <w:rPr>
-          <w:highlight w:val="yellow"/>
-        </w:rPr>
-        <w:t>&lt; Other MP processes &gt;</w:t>
-      </w:r>
-    </w:p>
-    <w:p>
-      <w:pPr>
-        <w:rPr>
-          <w:highlight w:val="yellow"/>
-        </w:rPr>
-      </w:pPr>
-    </w:p>
-    <w:p>
-      <w:r>
-        <w:rPr>
-          <w:highlight w:val="yellow"/>
-        </w:rPr>
-        <w:t>&lt; R package makes this easy (reference to the third paper) &gt;</w:t>
-      </w:r>
-    </w:p>
-    <w:p/>
-    <w:p/>
-    <w:p/>
-    <w:p/>
-    <w:p/>
-    <w:p>
-      <w:pPr>
-        <w:pStyle w:val="Heading1"/>
-      </w:pPr>
-      <w:r>
-        <w:t>Acknowledgements</w:t>
-      </w:r>
-    </w:p>
-    <w:p/>
-    <w:p>
-      <w:pPr>
-        <w:jc w:val="both"/>
-      </w:pPr>
-      <w:r>
-        <w:t>T</w:t>
-      </w:r>
-      <w:r>
-        <w:t>his work was carried out under the provision of the ICCAT Atlantic Wide Research Programme for Bluefin Tuna (GBYP), funded by the European Union, several ICCAT CPCs, the ICCAT Secretariat and by other entities (see: http://www.iccat.int/GBYP/en/Budget.htm). The contents of this paper do not necessarily reflect the point of view of ICCAT or other funders and in no ways anticipate ICCAT future policy in this area.</w:t>
-      </w:r>
-    </w:p>
-    <w:p>
-      <w:pPr>
-        <w:jc w:val="both"/>
-      </w:pPr>
-    </w:p>
-    <w:p>
-      <w:pPr>
-        <w:jc w:val="both"/>
-      </w:pPr>
-    </w:p>
-    <w:p>
-      <w:pPr>
-        <w:pStyle w:val="Heading1"/>
-        <w:jc w:val="both"/>
-      </w:pPr>
-      <w:r>
-        <w:t>References</w:t>
-      </w:r>
-    </w:p>
-    <w:p>
-      <w:pPr>
-        <w:jc w:val="both"/>
-      </w:pPr>
-    </w:p>
-    <w:p>
-      <w:pPr>
-        <w:spacing w:afterLines="40" w:after="96"/>
-        <w:ind w:left="425" w:right="-11" w:hanging="425"/>
-        <w:jc w:val="both"/>
-        <w:rPr>
-          <w:lang w:val="en-US"/>
-        </w:rPr>
-      </w:pPr>
-      <w:r>
-        <w:rPr>
-          <w:lang w:val="en-US"/>
-        </w:rPr>
-        <w:t>ABT-MSE. 2017. Atlantic bluefin tuna management strategy evaluation: an R package. Available at:</w:t>
-      </w:r>
-      <w:r>
-        <w:rPr>
-          <w:lang w:val="en-US"/>
-        </w:rPr>
-        <w:t xml:space="preserve"> [accessed September 2017]</w:t>
-      </w:r>
-    </w:p>
-    <w:p>
-      <w:pPr>
-        <w:spacing w:afterLines="40" w:after="96"/>
-        <w:ind w:left="425" w:right="-11" w:hanging="425"/>
-        <w:jc w:val="both"/>
-        <w:rPr>
-          <w:lang w:val="en-US"/>
-        </w:rPr>
-      </w:pPr>
-      <w:r>
-        <w:rPr>
-          <w:lang w:val="en-US"/>
-        </w:rPr>
-        <w:t>Butterworth, D.S., Punt, A.E., 1999. Experiences in the evaluation and implementation of management procedures. ICES J. Mar. Sci. 56, 985-998.</w:t>
-      </w:r>
-    </w:p>
-    <w:p>
-      <w:pPr>
-        <w:spacing w:afterLines="40" w:after="96"/>
-        <w:ind w:left="425" w:right="-11" w:hanging="425"/>
-      </w:pPr>
-      <w:r>
-        <w:t xml:space="preserve">Carruthers, T.R., Kimoto, A., Powers, J., </w:t>
-      </w:r>
-      <w:proofErr w:type="spellStart"/>
-      <w:r>
-        <w:t>Kell</w:t>
-      </w:r>
-      <w:proofErr w:type="spellEnd"/>
-      <w:r>
-        <w:t xml:space="preserve">, L., Butterworth, D., Lauretta, M. and </w:t>
-      </w:r>
-      <w:proofErr w:type="spellStart"/>
-      <w:r>
-        <w:t>Kitakado</w:t>
-      </w:r>
-      <w:proofErr w:type="spellEnd"/>
-      <w:r>
-        <w:t xml:space="preserve">, T. 2015a. Structure and estimation framework for Atlantic bluefin tuna operating models. ICCAT SCRS/2015/179. </w:t>
-      </w:r>
-    </w:p>
-    <w:p>
-      <w:pPr>
-        <w:spacing w:afterLines="40" w:after="96"/>
-        <w:ind w:left="425" w:right="-11" w:hanging="425"/>
-      </w:pPr>
-      <w:r>
-        <w:t xml:space="preserve">Carruthers, T.R., Powers, J., Lauretta, M., Di Natale, A., </w:t>
-      </w:r>
-      <w:proofErr w:type="spellStart"/>
-      <w:r>
-        <w:t>Kell</w:t>
-      </w:r>
-      <w:proofErr w:type="spellEnd"/>
-      <w:r>
-        <w:t xml:space="preserve">, L. 2015b. A summary of data to inform operating models in management strategy evaluation of Atlantic bluefin tuna. ICCAT SCRS/2015/180. </w:t>
-      </w:r>
-    </w:p>
-    <w:p>
-      <w:pPr>
-        <w:spacing w:afterLines="40" w:after="96"/>
-        <w:ind w:left="425" w:right="-11" w:hanging="425"/>
-        <w:jc w:val="both"/>
-        <w:rPr>
-          <w:highlight w:val="yellow"/>
-          <w:lang w:val="en-US"/>
-        </w:rPr>
-      </w:pPr>
-      <w:r>
-        <w:rPr>
-          <w:highlight w:val="yellow"/>
-          <w:lang w:val="en-US"/>
-        </w:rPr>
-        <w:t xml:space="preserve">CMG. 2017. Specifications for MSE trials for bluefin tuna in the North Atlantic. GBYP Core Modelling Group. </w:t>
-      </w:r>
-      <w:r>
-        <w:rPr>
-          <w:highlight w:val="yellow"/>
-        </w:rPr>
-        <w:t xml:space="preserve">ICCAT Atlantic Wide Research Programme for Bluefin Tuna. </w:t>
-      </w:r>
-      <w:r>
-        <w:rPr>
-          <w:highlight w:val="yellow"/>
-          <w:lang w:val="en-US"/>
-        </w:rPr>
-        <w:t>Available at: [accessed September 2017]</w:t>
-      </w:r>
-    </w:p>
-    <w:p>
-      <w:pPr>
-        <w:spacing w:afterLines="40" w:after="96"/>
-        <w:ind w:left="425" w:right="-11" w:hanging="425"/>
-        <w:jc w:val="both"/>
-        <w:rPr>
-          <w:highlight w:val="yellow"/>
-          <w:lang w:val="en-US"/>
-        </w:rPr>
-      </w:pPr>
-      <w:r>
-        <w:rPr>
-          <w:highlight w:val="yellow"/>
-          <w:lang w:val="en-US"/>
-        </w:rPr>
-        <w:t xml:space="preserve">GBYP. 2017a. ICCAT Atlantic wide research </w:t>
-      </w:r>
-      <w:proofErr w:type="spellStart"/>
-      <w:r>
-        <w:rPr>
-          <w:highlight w:val="yellow"/>
-          <w:lang w:val="en-US"/>
-        </w:rPr>
-        <w:t>programme</w:t>
-      </w:r>
-      <w:proofErr w:type="spellEnd"/>
-      <w:r>
-        <w:rPr>
-          <w:highlight w:val="yellow"/>
-          <w:lang w:val="en-US"/>
-        </w:rPr>
-        <w:t xml:space="preserve"> for Bluefin Tuna. Available online at: http://www.iccat.int/GBYP/en/index.htm [accessed </w:t>
-      </w:r>
-      <w:r>
-        <w:rPr>
-          <w:highlight w:val="yellow"/>
-        </w:rPr>
-        <w:t>September 2017</w:t>
-      </w:r>
-      <w:r>
-        <w:rPr>
-          <w:highlight w:val="yellow"/>
-          <w:lang w:val="en-US"/>
-        </w:rPr>
-        <w:t>]</w:t>
-      </w:r>
-    </w:p>
-    <w:p>
-      <w:pPr>
-        <w:spacing w:afterLines="40" w:after="96"/>
-        <w:ind w:left="425" w:right="-11" w:hanging="425"/>
-        <w:jc w:val="both"/>
-        <w:rPr>
-          <w:highlight w:val="yellow"/>
-          <w:lang w:val="en-US"/>
-        </w:rPr>
-      </w:pPr>
-      <w:r>
-        <w:rPr>
-          <w:highlight w:val="yellow"/>
-          <w:lang w:val="en-US"/>
-        </w:rPr>
-        <w:t>GBYP. 2017</w:t>
-      </w:r>
-      <w:r>
-        <w:rPr>
-          <w:highlight w:val="yellow"/>
-          <w:lang w:val="en-US"/>
-        </w:rPr>
-        <w:t>b</w:t>
-      </w:r>
-      <w:r>
-        <w:rPr>
-          <w:highlight w:val="yellow"/>
-          <w:lang w:val="en-US"/>
-        </w:rPr>
-        <w:t xml:space="preserve">. Data to inform operating models for North Atlantic bluefin tuna. </w:t>
-      </w:r>
-      <w:r>
-        <w:rPr>
-          <w:highlight w:val="yellow"/>
-        </w:rPr>
-        <w:t>ICCAT Atlantic Wide Research Programme for Bluefin Tuna. Available at: [accessed September 2017]</w:t>
-      </w:r>
-    </w:p>
-    <w:p>
-      <w:pPr>
-        <w:spacing w:afterLines="40" w:after="96"/>
-        <w:ind w:left="425" w:right="-11" w:hanging="425"/>
-        <w:jc w:val="both"/>
-        <w:rPr>
-          <w:highlight w:val="yellow"/>
-          <w:lang w:val="en-US"/>
-        </w:rPr>
-      </w:pPr>
-      <w:r>
-        <w:rPr>
-          <w:highlight w:val="yellow"/>
-          <w:lang w:val="en-US"/>
-        </w:rPr>
-        <w:t>Cochrane, K L., Butterworth, D.S., De Oliveira, J.A.A., Roel, B.A., 1998. Management procedures in a fishery based on highly variable stocks and with conflicting objectives: experiences in the South African pelagic fishery. Rev. Fish. Biol. Fisher. 8, 177-214.</w:t>
-      </w:r>
-    </w:p>
-    <w:p>
-      <w:pPr>
-        <w:spacing w:afterLines="40" w:after="96"/>
-        <w:ind w:left="425" w:right="-11" w:hanging="425"/>
-        <w:jc w:val="both"/>
-        <w:rPr>
-          <w:lang w:val="en-US"/>
-        </w:rPr>
-      </w:pPr>
-      <w:r>
-        <w:rPr>
-          <w:highlight w:val="yellow"/>
-          <w:lang w:val="en-US"/>
-        </w:rPr>
-        <w:t xml:space="preserve">Punt, A.E., Butterworth, D.S., de Moor, C.L., De Oliveira, J.A.A., Haddon, M., 2016. Management strategy evaluation: best practices. Fish </w:t>
-      </w:r>
-      <w:proofErr w:type="spellStart"/>
-      <w:r>
-        <w:rPr>
-          <w:highlight w:val="yellow"/>
-          <w:lang w:val="en-US"/>
-        </w:rPr>
-        <w:t>Fish</w:t>
-      </w:r>
-      <w:proofErr w:type="spellEnd"/>
-      <w:r>
-        <w:rPr>
-          <w:highlight w:val="yellow"/>
-          <w:lang w:val="en-US"/>
-        </w:rPr>
-        <w:t xml:space="preserve">. 17, 303–334, </w:t>
-      </w:r>
-      <w:hyperlink r:id="rId22" w:history="1">
-        <w:r>
-          <w:rPr>
-            <w:rStyle w:val="Hyperlink"/>
-            <w:highlight w:val="yellow"/>
-            <w:lang w:val="en-US"/>
-          </w:rPr>
-          <w:t>http://dx.doi.org/10.1111/faf.12104</w:t>
-        </w:r>
-      </w:hyperlink>
-      <w:r>
-        <w:rPr>
-          <w:highlight w:val="yellow"/>
-          <w:lang w:val="en-US"/>
-        </w:rPr>
-        <w:t>.</w:t>
-      </w:r>
-    </w:p>
-    <w:p>
-      <w:pPr>
-        <w:spacing w:afterLines="40" w:after="96"/>
-        <w:ind w:left="425" w:right="-11" w:hanging="425"/>
-        <w:jc w:val="both"/>
-        <w:rPr>
-          <w:rFonts w:cs="Times New Roman"/>
-          <w:szCs w:val="20"/>
-        </w:rPr>
-      </w:pPr>
-      <w:proofErr w:type="spellStart"/>
-      <w:r>
-        <w:rPr>
-          <w:lang w:val="en-US"/>
-        </w:rPr>
-        <w:t>Radermeyer</w:t>
-      </w:r>
-      <w:proofErr w:type="spellEnd"/>
-      <w:r>
-        <w:rPr>
-          <w:lang w:val="en-US"/>
-        </w:rPr>
-        <w:t xml:space="preserve">, R.A., Butterworth, D.S. 2015. An illustrative example of a management procedure for Eastern North Atlantic bluefin tuna. ICCAT SCRS/2015/165. </w:t>
-      </w:r>
-    </w:p>
-    <w:p>
-      <w:pPr>
-        <w:spacing w:afterLines="40" w:after="96"/>
-        <w:ind w:left="425" w:right="-11" w:hanging="425"/>
-        <w:jc w:val="both"/>
-        <w:rPr>
-          <w:lang w:val="en-US"/>
-        </w:rPr>
-      </w:pPr>
-    </w:p>
-    <w:p>
-      <w:pPr>
-        <w:spacing w:afterLines="40" w:after="96"/>
-        <w:ind w:left="425" w:right="-11" w:hanging="425"/>
-        <w:jc w:val="both"/>
-        <w:rPr>
-          <w:lang w:val="en-US"/>
-        </w:rPr>
-      </w:pPr>
-    </w:p>
-    <w:p>
-      <w:pPr>
-        <w:spacing w:afterLines="40" w:after="96"/>
-        <w:ind w:left="425" w:right="-11" w:hanging="425"/>
-        <w:rPr>
-          <w:lang w:val="en-US"/>
-        </w:rPr>
-      </w:pPr>
-    </w:p>
-    <w:p>
-      <w:pPr>
-        <w:spacing w:afterLines="40" w:after="96"/>
-        <w:ind w:left="425" w:right="-11" w:hanging="425"/>
-        <w:rPr>
-          <w:lang w:val="en-US"/>
-        </w:rPr>
-      </w:pPr>
-    </w:p>
-    <w:p>
-      <w:pPr>
-        <w:spacing w:afterLines="40" w:after="96"/>
-        <w:ind w:left="425" w:right="-11" w:hanging="425"/>
-        <w:rPr>
-          <w:lang w:val="en-US"/>
-        </w:rPr>
-      </w:pPr>
-    </w:p>
-    <w:p>
-      <w:pPr>
-        <w:rPr>
-          <w:rFonts w:cs="Times New Roman"/>
-          <w:szCs w:val="20"/>
-          <w:lang w:val="en-US"/>
-        </w:rPr>
-      </w:pPr>
-    </w:p>
-    <w:p>
-      <w:pPr>
-        <w:rPr>
-          <w:rFonts w:cs="Times New Roman"/>
-          <w:szCs w:val="20"/>
-          <w:lang w:val="en-US"/>
-        </w:rPr>
-      </w:pPr>
-    </w:p>
-    <w:p>
-      <w:pPr>
-        <w:spacing w:after="200" w:line="276" w:lineRule="auto"/>
-        <w:rPr>
-          <w:rFonts w:eastAsiaTheme="majorEastAsia" w:cstheme="majorBidi"/>
-          <w:b/>
-          <w:bCs/>
-          <w:szCs w:val="26"/>
-        </w:rPr>
-      </w:pPr>
-      <w:r>
-        <w:rPr>
-          <w:i/>
-        </w:rPr>
-        <w:br w:type="page"/>
-      </w:r>
+      <w:bookmarkStart w:id="0" w:name="_GoBack"/>
+      <w:bookmarkEnd w:id="0"/>
     </w:p>
     <w:sectPr>
-      <w:headerReference w:type="first" r:id="rId23"/>
+      <w:footerReference w:type="default" r:id="rId23"/>
+      <w:headerReference w:type="first" r:id="rId24"/>
       <w:pgSz w:w="11907" w:h="16840" w:code="9"/>
       <w:pgMar w:top="992" w:right="1440" w:bottom="1276" w:left="1440" w:header="709" w:footer="709" w:gutter="0"/>
       <w:cols w:space="708"/>
@@ -4792,6 +4903,59 @@
 </w:endnotes>
 </file>
 
+<file path=word/footer1.xml><?xml version="1.0" encoding="utf-8"?>
+<w:ftr xmlns:wpc="http://schemas.microsoft.com/office/word/2010/wordprocessingCanvas" xmlns:mc="http://schemas.openxmlformats.org/markup-compatibility/2006" xmlns:o="urn:schemas-microsoft-com:office:office" xmlns:r="http://schemas.openxmlformats.org/officeDocument/2006/relationships" xmlns:m="http://schemas.openxmlformats.org/officeDocument/2006/math" xmlns:v="urn:schemas-microsoft-com:vml" xmlns:wp14="http://schemas.microsoft.com/office/word/2010/wordprocessingDrawing" xmlns:wp="http://schemas.openxmlformats.org/drawingml/2006/wordprocessingDrawing" xmlns:w10="urn:schemas-microsoft-com:office:word" xmlns:w="http://schemas.openxmlformats.org/wordprocessingml/2006/main" xmlns:w14="http://schemas.microsoft.com/office/word/2010/wordml" xmlns:w15="http://schemas.microsoft.com/office/word/2012/wordml" xmlns:wpg="http://schemas.microsoft.com/office/word/2010/wordprocessingGroup" xmlns:wpi="http://schemas.microsoft.com/office/word/2010/wordprocessingInk" xmlns:wne="http://schemas.microsoft.com/office/word/2006/wordml" xmlns:wps="http://schemas.microsoft.com/office/word/2010/wordprocessingShape" mc:Ignorable="w14 w15 wp14">
+  <w:sdt>
+    <w:sdtPr>
+      <w:id w:val="650488688"/>
+      <w:docPartObj>
+        <w:docPartGallery w:val="Page Numbers (Bottom of Page)"/>
+        <w:docPartUnique/>
+      </w:docPartObj>
+    </w:sdtPr>
+    <w:sdtEndPr>
+      <w:rPr>
+        <w:noProof/>
+      </w:rPr>
+    </w:sdtEndPr>
+    <w:sdtContent>
+      <w:p>
+        <w:pPr>
+          <w:pStyle w:val="Footer"/>
+          <w:jc w:val="right"/>
+        </w:pPr>
+        <w:r>
+          <w:fldChar w:fldCharType="begin"/>
+        </w:r>
+        <w:r>
+          <w:instrText xml:space="preserve"> PAGE   \* MERGEFORMAT </w:instrText>
+        </w:r>
+        <w:r>
+          <w:fldChar w:fldCharType="separate"/>
+        </w:r>
+        <w:r>
+          <w:rPr>
+            <w:noProof/>
+          </w:rPr>
+          <w:t>4</w:t>
+        </w:r>
+        <w:r>
+          <w:rPr>
+            <w:noProof/>
+          </w:rPr>
+          <w:fldChar w:fldCharType="end"/>
+        </w:r>
+      </w:p>
+    </w:sdtContent>
+  </w:sdt>
+  <w:p>
+    <w:pPr>
+      <w:pStyle w:val="Footer"/>
+    </w:pPr>
+  </w:p>
+</w:ftr>
+</file>
+
 <file path=word/footnotes.xml><?xml version="1.0" encoding="utf-8"?>
 <w:footnotes xmlns:wpc="http://schemas.microsoft.com/office/word/2010/wordprocessingCanvas" xmlns:mc="http://schemas.openxmlformats.org/markup-compatibility/2006" xmlns:o="urn:schemas-microsoft-com:office:office" xmlns:r="http://schemas.openxmlformats.org/officeDocument/2006/relationships" xmlns:m="http://schemas.openxmlformats.org/officeDocument/2006/math" xmlns:v="urn:schemas-microsoft-com:vml" xmlns:wp14="http://schemas.microsoft.com/office/word/2010/wordprocessingDrawing" xmlns:wp="http://schemas.openxmlformats.org/drawingml/2006/wordprocessingDrawing" xmlns:w10="urn:schemas-microsoft-com:office:word" xmlns:w="http://schemas.openxmlformats.org/wordprocessingml/2006/main" xmlns:w14="http://schemas.microsoft.com/office/word/2010/wordml" xmlns:w15="http://schemas.microsoft.com/office/word/2012/wordml" xmlns:wpg="http://schemas.microsoft.com/office/word/2010/wordprocessingGroup" xmlns:wpi="http://schemas.microsoft.com/office/word/2010/wordprocessingInk" xmlns:wne="http://schemas.microsoft.com/office/word/2006/wordml" xmlns:wps="http://schemas.microsoft.com/office/word/2010/wordprocessingShape" mc:Ignorable="w14 w15 wp14">
   <w:footnote w:type="separator" w:id="-1">
@@ -4927,10 +5091,7 @@
       </w:tabs>
     </w:pPr>
     <w:r>
-      <w:t>SCRS/2017/22</w:t>
-    </w:r>
-    <w:r>
-      <w:t>4</w:t>
+      <w:t>SCRS/2017/224</w:t>
     </w:r>
     <w:r>
       <w:rPr>
@@ -4949,21 +5110,7 @@
       <w:rPr>
         <w:rFonts w:ascii="Arial" w:hAnsi="Arial"/>
       </w:rPr>
-      <w:t>ICCAT</w:t>
-    </w:r>
-    <w:proofErr w:type="gramStart"/>
-    <w:r>
-      <w:rPr>
-        <w:rFonts w:ascii="Arial" w:hAnsi="Arial"/>
-      </w:rPr>
-      <w:t>, ??</w:t>
-    </w:r>
-    <w:proofErr w:type="gramEnd"/>
-    <w:r>
-      <w:rPr>
-        <w:rFonts w:ascii="Arial" w:hAnsi="Arial"/>
-      </w:rPr>
-      <w:t>(?): ???-??? (2018)</w:t>
+      <w:t>ICCAT, ??(?): ???-??? (2018)</w:t>
     </w:r>
   </w:p>
   <w:p>
@@ -7325,7 +7472,7 @@
 </file>
 
 <file path=customXml/itemProps1.xml><?xml version="1.0" encoding="utf-8"?>
-<ds:datastoreItem xmlns:ds="http://schemas.openxmlformats.org/officeDocument/2006/customXml" ds:itemID="{AFEB65E7-3066-47BD-82B1-87CD68C2C9D8}">
+<ds:datastoreItem xmlns:ds="http://schemas.openxmlformats.org/officeDocument/2006/customXml" ds:itemID="{DAC05897-F4B6-48B6-8F39-0A5BB68A40B4}">
   <ds:schemaRefs>
     <ds:schemaRef ds:uri="http://schemas.openxmlformats.org/officeDocument/2006/bibliography"/>
   </ds:schemaRefs>

</xml_diff>

<commit_message>
Plotting code and updates to SCRS docs
</commit_message>
<xml_diff>
--- a/Submissions/SCRS_2017_224 Carruthers Butterworth Example MPs.docx
+++ b/Submissions/SCRS_2017_224 Carruthers Butterworth Example MPs.docx
@@ -1,6 +1,6 @@
 
 <file path=word/document.xml><?xml version="1.0" encoding="utf-8"?>
-<w:document xmlns:wpc="http://schemas.microsoft.com/office/word/2010/wordprocessingCanvas" xmlns:mc="http://schemas.openxmlformats.org/markup-compatibility/2006" xmlns:o="urn:schemas-microsoft-com:office:office" xmlns:r="http://schemas.openxmlformats.org/officeDocument/2006/relationships" xmlns:m="http://schemas.openxmlformats.org/officeDocument/2006/math" xmlns:v="urn:schemas-microsoft-com:vml" xmlns:wp14="http://schemas.microsoft.com/office/word/2010/wordprocessingDrawing" xmlns:wp="http://schemas.openxmlformats.org/drawingml/2006/wordprocessingDrawing" xmlns:w10="urn:schemas-microsoft-com:office:word" xmlns:w="http://schemas.openxmlformats.org/wordprocessingml/2006/main" xmlns:w14="http://schemas.microsoft.com/office/word/2010/wordml" xmlns:w15="http://schemas.microsoft.com/office/word/2012/wordml" xmlns:wpg="http://schemas.microsoft.com/office/word/2010/wordprocessingGroup" xmlns:wpi="http://schemas.microsoft.com/office/word/2010/wordprocessingInk" xmlns:wne="http://schemas.microsoft.com/office/word/2006/wordml" xmlns:wps="http://schemas.microsoft.com/office/word/2010/wordprocessingShape" mc:Ignorable="w14 w15 wp14">
+<w:document xmlns:wpc="http://schemas.microsoft.com/office/word/2010/wordprocessingCanvas" xmlns:cx="http://schemas.microsoft.com/office/drawing/2014/chartex" xmlns:cx1="http://schemas.microsoft.com/office/drawing/2015/9/8/chartex" xmlns:cx2="http://schemas.microsoft.com/office/drawing/2015/10/21/chartex" xmlns:cx3="http://schemas.microsoft.com/office/drawing/2016/5/9/chartex" xmlns:cx4="http://schemas.microsoft.com/office/drawing/2016/5/10/chartex" xmlns:cx5="http://schemas.microsoft.com/office/drawing/2016/5/11/chartex" xmlns:cx6="http://schemas.microsoft.com/office/drawing/2016/5/12/chartex" xmlns:cx7="http://schemas.microsoft.com/office/drawing/2016/5/13/chartex" xmlns:cx8="http://schemas.microsoft.com/office/drawing/2016/5/14/chartex" xmlns:mc="http://schemas.openxmlformats.org/markup-compatibility/2006" xmlns:aink="http://schemas.microsoft.com/office/drawing/2016/ink" xmlns:am3d="http://schemas.microsoft.com/office/drawing/2017/model3d" xmlns:o="urn:schemas-microsoft-com:office:office" xmlns:r="http://schemas.openxmlformats.org/officeDocument/2006/relationships" xmlns:m="http://schemas.openxmlformats.org/officeDocument/2006/math" xmlns:v="urn:schemas-microsoft-com:vml" xmlns:wp14="http://schemas.microsoft.com/office/word/2010/wordprocessingDrawing" xmlns:wp="http://schemas.openxmlformats.org/drawingml/2006/wordprocessingDrawing" xmlns:w10="urn:schemas-microsoft-com:office:word" xmlns:w="http://schemas.openxmlformats.org/wordprocessingml/2006/main" xmlns:w14="http://schemas.microsoft.com/office/word/2010/wordml" xmlns:w15="http://schemas.microsoft.com/office/word/2012/wordml" xmlns:w16cid="http://schemas.microsoft.com/office/word/2016/wordml/cid" xmlns:w16se="http://schemas.microsoft.com/office/word/2015/wordml/symex" xmlns:wpg="http://schemas.microsoft.com/office/word/2010/wordprocessingGroup" xmlns:wpi="http://schemas.microsoft.com/office/word/2010/wordprocessingInk" xmlns:wne="http://schemas.microsoft.com/office/word/2006/wordml" xmlns:wps="http://schemas.microsoft.com/office/word/2010/wordprocessingShape" mc:Ignorable="w14 w15 w16se w16cid wp14">
   <w:body>
     <w:p>
       <w:pPr>
@@ -372,417 +372,56 @@
     </w:p>
     <w:p/>
     <w:p>
-      <w:pPr>
-        <w:jc w:val="both"/>
-        <w:rPr>
-          <w:rFonts w:cs="Times New Roman"/>
-          <w:color w:val="222222"/>
-          <w:szCs w:val="20"/>
-          <w:highlight w:val="yellow"/>
-          <w:shd w:val="clear" w:color="auto" w:fill="FFFFFF"/>
-        </w:rPr>
-      </w:pPr>
-      <w:r>
-        <w:rPr>
-          <w:rFonts w:cs="Times New Roman"/>
-          <w:color w:val="222222"/>
-          <w:szCs w:val="20"/>
-          <w:highlight w:val="yellow"/>
-          <w:shd w:val="clear" w:color="auto" w:fill="FFFFFF"/>
-        </w:rPr>
-        <w:t xml:space="preserve">The Management Strategy Evaluation (MSE)/Management Procedure (MP) process is subtle and sometimes complex, and therefore it can be difficult to grasp the essences and implications if </w:t>
-      </w:r>
-      <w:r>
-        <w:rPr>
-          <w:rFonts w:cs="Times New Roman"/>
-          <w:color w:val="222222"/>
-          <w:szCs w:val="20"/>
-          <w:highlight w:val="yellow"/>
-          <w:shd w:val="clear" w:color="auto" w:fill="FFFFFF"/>
-        </w:rPr>
-        <w:t xml:space="preserve">it is </w:t>
-      </w:r>
-      <w:r>
-        <w:rPr>
-          <w:rFonts w:cs="Times New Roman"/>
-          <w:color w:val="222222"/>
-          <w:szCs w:val="20"/>
-          <w:highlight w:val="yellow"/>
-          <w:shd w:val="clear" w:color="auto" w:fill="FFFFFF"/>
-        </w:rPr>
-        <w:t xml:space="preserve">presented only in an abstract way. In an attempt to aid </w:t>
-      </w:r>
-      <w:r>
-        <w:rPr>
-          <w:rFonts w:cs="Times New Roman"/>
-          <w:color w:val="222222"/>
-          <w:szCs w:val="20"/>
-          <w:highlight w:val="yellow"/>
-          <w:shd w:val="clear" w:color="auto" w:fill="FFFFFF"/>
-        </w:rPr>
-        <w:t>a</w:t>
-      </w:r>
-      <w:r>
-        <w:rPr>
-          <w:rFonts w:cs="Times New Roman"/>
-          <w:color w:val="222222"/>
-          <w:szCs w:val="20"/>
-          <w:highlight w:val="yellow"/>
-          <w:shd w:val="clear" w:color="auto" w:fill="FFFFFF"/>
-        </w:rPr>
-        <w:t xml:space="preserve"> process for enhanced understanding, this document provides an illustrative example of the development of Candidate Management Procedures (MPs) for the Eastern North Atlantic bluefin tuna resource. Its purpose is to draw attention to key components of this process, especially the catch </w:t>
-      </w:r>
-      <w:r>
-        <w:rPr>
-          <w:rFonts w:cs="Times New Roman"/>
-          <w:i/>
-          <w:color w:val="222222"/>
-          <w:szCs w:val="20"/>
-          <w:highlight w:val="yellow"/>
-          <w:shd w:val="clear" w:color="auto" w:fill="FFFFFF"/>
-        </w:rPr>
-        <w:t>vs</w:t>
-      </w:r>
-      <w:r>
-        <w:rPr>
-          <w:rFonts w:cs="Times New Roman"/>
-          <w:color w:val="222222"/>
-          <w:szCs w:val="20"/>
-          <w:highlight w:val="yellow"/>
-          <w:shd w:val="clear" w:color="auto" w:fill="FFFFFF"/>
-        </w:rPr>
-        <w:t xml:space="preserve"> resource depletion risk considerations that arise, so as to guide the further development of the MSE/MP process for bluefin tuna within ICCAT.</w:t>
-      </w:r>
-    </w:p>
-    <w:p>
-      <w:pPr>
-        <w:jc w:val="both"/>
-        <w:rPr>
-          <w:rFonts w:cs="Times New Roman"/>
-          <w:color w:val="222222"/>
-          <w:szCs w:val="20"/>
-          <w:highlight w:val="yellow"/>
-          <w:shd w:val="clear" w:color="auto" w:fill="FFFFFF"/>
-        </w:rPr>
-      </w:pPr>
-    </w:p>
-    <w:p>
-      <w:pPr>
-        <w:jc w:val="both"/>
-        <w:rPr>
-          <w:rFonts w:cs="Times New Roman"/>
-          <w:b/>
-          <w:szCs w:val="20"/>
-          <w:highlight w:val="yellow"/>
-        </w:rPr>
-      </w:pPr>
-      <w:r>
-        <w:rPr>
-          <w:rFonts w:cs="Times New Roman"/>
-          <w:color w:val="222222"/>
-          <w:szCs w:val="20"/>
-          <w:highlight w:val="yellow"/>
-          <w:shd w:val="clear" w:color="auto" w:fill="FFFFFF"/>
-        </w:rPr>
-        <w:t xml:space="preserve">The document first develops Operating Models (OMs) to be used to test candidate MPs (CMPs) which are based on statistical catch-at-length (SCAL) assessments of the resource using the most recent data available, and also sets out a few options for projecting these dynamics into the future in line with plausible future recruitment scenarios. The data series to be used as input to the CMPs are specified, and the process used to generate future associated observed values for these developed. Some relatively simple empirical CMPs are specified, and these are applied to the four OMs specified for the resource to determine catch </w:t>
-      </w:r>
-      <w:r>
-        <w:rPr>
-          <w:rFonts w:cs="Times New Roman"/>
-          <w:i/>
-          <w:color w:val="222222"/>
-          <w:szCs w:val="20"/>
-          <w:highlight w:val="yellow"/>
-          <w:shd w:val="clear" w:color="auto" w:fill="FFFFFF"/>
-        </w:rPr>
-        <w:t>vs</w:t>
-      </w:r>
-      <w:r>
-        <w:rPr>
-          <w:rFonts w:cs="Times New Roman"/>
-          <w:color w:val="222222"/>
-          <w:szCs w:val="20"/>
-          <w:highlight w:val="yellow"/>
-          <w:shd w:val="clear" w:color="auto" w:fill="FFFFFF"/>
-        </w:rPr>
-        <w:t xml:space="preserve"> resource depletion risk performance</w:t>
-      </w:r>
-      <w:r>
-        <w:rPr>
-          <w:rFonts w:cs="Times New Roman"/>
-          <w:color w:val="222222"/>
-          <w:szCs w:val="20"/>
-          <w:highlight w:val="yellow"/>
-          <w:shd w:val="clear" w:color="auto" w:fill="FFFFFF"/>
-        </w:rPr>
-        <w:t xml:space="preserve"> trade-offs</w:t>
-      </w:r>
-      <w:r>
-        <w:rPr>
-          <w:rFonts w:cs="Times New Roman"/>
-          <w:color w:val="222222"/>
-          <w:szCs w:val="20"/>
-          <w:highlight w:val="yellow"/>
-          <w:shd w:val="clear" w:color="auto" w:fill="FFFFFF"/>
-        </w:rPr>
-        <w:t>. Finally the implications of the outcomes from these calculations for the further development of the ICCAT MSE/MP process for bluefin tuna are discussed.</w:t>
-      </w:r>
-    </w:p>
-    <w:p>
-      <w:pPr>
-        <w:rPr>
-          <w:highlight w:val="yellow"/>
-        </w:rPr>
-      </w:pPr>
-    </w:p>
-    <w:p>
-      <w:pPr>
-        <w:rPr>
-          <w:highlight w:val="yellow"/>
-        </w:rPr>
-      </w:pPr>
-    </w:p>
-    <w:p>
-      <w:pPr>
-        <w:rPr>
-          <w:highlight w:val="yellow"/>
-        </w:rPr>
-      </w:pPr>
-      <w:r>
-        <w:rPr>
-          <w:highlight w:val="yellow"/>
-        </w:rPr>
-        <w:t>A Management Strategy Evaluation (MSE, Butterworth 1999, Cochrane 1998) approach has been proposed for A</w:t>
-      </w:r>
-      <w:r>
-        <w:rPr>
-          <w:highlight w:val="yellow"/>
-        </w:rPr>
-        <w:t>tlantic bluefin tuna</w:t>
-      </w:r>
-      <w:r>
-        <w:rPr>
-          <w:highlight w:val="yellow"/>
-        </w:rPr>
-        <w:t xml:space="preserve"> as a suitable framework for providing robust management advice consistent with the precautionary approach (GBYP 201</w:t>
-      </w:r>
-      <w:r>
-        <w:rPr>
-          <w:highlight w:val="yellow"/>
-        </w:rPr>
-        <w:t>7a</w:t>
-      </w:r>
-      <w:r>
-        <w:rPr>
-          <w:highlight w:val="yellow"/>
-        </w:rPr>
-        <w:t xml:space="preserve">). A principal task in the construction of an MSE framework is the development of operating models which represent credible hypotheses for population and fishery dynamics. Operating models are typically fishery stock assessment models which are fitted to data to ensure that model assumptions and estimated parameters are empirically credible (Punt et al. 2014, e.g. CCSBT 2011). </w:t>
-      </w:r>
-    </w:p>
-    <w:p>
-      <w:pPr>
-        <w:rPr>
-          <w:highlight w:val="yellow"/>
-        </w:rPr>
-      </w:pPr>
-    </w:p>
-    <w:p>
-      <w:pPr>
-        <w:rPr>
-          <w:highlight w:val="yellow"/>
-        </w:rPr>
-      </w:pPr>
-      <w:r>
-        <w:rPr>
-          <w:highlight w:val="yellow"/>
-        </w:rPr>
-        <w:t>A general approach for testing MPs using MSE establishe</w:t>
-      </w:r>
-      <w:r>
-        <w:rPr>
-          <w:highlight w:val="yellow"/>
-        </w:rPr>
-        <w:t>s</w:t>
-      </w:r>
-      <w:r>
-        <w:rPr>
-          <w:highlight w:val="yellow"/>
-        </w:rPr>
-        <w:t xml:space="preserve"> two sets of operating models. The reference </w:t>
-      </w:r>
-      <w:r>
-        <w:rPr>
-          <w:highlight w:val="yellow"/>
-        </w:rPr>
-        <w:t xml:space="preserve">set of </w:t>
-      </w:r>
-      <w:r>
-        <w:rPr>
-          <w:highlight w:val="yellow"/>
-        </w:rPr>
-        <w:t>trials (</w:t>
-      </w:r>
-      <w:r>
-        <w:rPr>
-          <w:highlight w:val="yellow"/>
-        </w:rPr>
-        <w:t>RS</w:t>
-      </w:r>
-      <w:r>
-        <w:rPr>
-          <w:highlight w:val="yellow"/>
-        </w:rPr>
-        <w:t>) are considered to reflect the most plausible hypotheses</w:t>
-      </w:r>
-      <w:r>
-        <w:rPr>
-          <w:highlight w:val="yellow"/>
-        </w:rPr>
-        <w:t xml:space="preserve"> which also have a relatively large impact on the dynamics,</w:t>
-      </w:r>
-      <w:r>
-        <w:rPr>
-          <w:highlight w:val="yellow"/>
-        </w:rPr>
-        <w:t xml:space="preserve"> and are the primary basis for identifying</w:t>
-      </w:r>
-      <w:r>
-        <w:rPr>
-          <w:highlight w:val="yellow"/>
-        </w:rPr>
-        <w:t xml:space="preserve"> the</w:t>
-      </w:r>
-      <w:r>
-        <w:rPr>
-          <w:highlight w:val="yellow"/>
-        </w:rPr>
+      <w:r>
+        <w:t>In this paper two example management procedures</w:t>
+      </w:r>
+      <w:r>
+        <w:t xml:space="preserve"> (MPs)</w:t>
+      </w:r>
+      <w:r>
+        <w:t xml:space="preserve"> are described that modify </w:t>
+      </w:r>
+      <w:r>
+        <w:t xml:space="preserve">Total Annual Catches (TACs) according to indices of relative abundance. The MPs are tested in the ABT-MSE package alongside four constant catch MPs. </w:t>
+      </w:r>
+    </w:p>
+    <w:p/>
+    <w:p>
+      <w:proofErr w:type="gramStart"/>
+      <w:r>
+        <w:t>A number of</w:t>
+      </w:r>
+      <w:proofErr w:type="gramEnd"/>
+      <w:r>
         <w:t xml:space="preserve"> </w:t>
       </w:r>
       <w:r>
-        <w:rPr>
-          <w:highlight w:val="yellow"/>
-        </w:rPr>
-        <w:t>best performing</w:t>
-      </w:r>
-      <w:r>
-        <w:rPr>
-          <w:highlight w:val="yellow"/>
-        </w:rPr>
-        <w:t xml:space="preserve"> management </w:t>
-      </w:r>
-      <w:r>
-        <w:rPr>
-          <w:highlight w:val="yellow"/>
-        </w:rPr>
-        <w:t>procedure. R</w:t>
-      </w:r>
-      <w:r>
-        <w:rPr>
-          <w:highlight w:val="yellow"/>
-        </w:rPr>
-        <w:t xml:space="preserve">obustness trials are used to determine whether the management </w:t>
-      </w:r>
-      <w:r>
-        <w:rPr>
-          <w:highlight w:val="yellow"/>
-        </w:rPr>
-        <w:t>procedure</w:t>
-      </w:r>
-      <w:r>
-        <w:rPr>
-          <w:highlight w:val="yellow"/>
-        </w:rPr>
-        <w:t xml:space="preserve"> behaves as intended in scenarios that are </w:t>
-      </w:r>
-      <w:r>
-        <w:rPr>
-          <w:highlight w:val="yellow"/>
-        </w:rPr>
-        <w:t>less likely</w:t>
-      </w:r>
-      <w:r>
-        <w:rPr>
-          <w:highlight w:val="yellow"/>
-        </w:rPr>
-        <w:t>.</w:t>
-      </w:r>
-    </w:p>
-    <w:p>
-      <w:pPr>
-        <w:rPr>
-          <w:highlight w:val="yellow"/>
-        </w:rPr>
-      </w:pPr>
-    </w:p>
-    <w:p>
-      <w:r>
-        <w:rPr>
-          <w:highlight w:val="yellow"/>
-        </w:rPr>
-        <w:t>In this paper the design of the reference set of operating models is described including the fit of these models to data.</w:t>
-      </w:r>
-      <w:r>
-        <w:t xml:space="preserve"> </w:t>
-      </w:r>
-    </w:p>
-    <w:p/>
-    <w:p>
-      <w:r>
-        <w:t>&lt;refer to other document&gt;</w:t>
+        <w:t xml:space="preserve">peer-reviewed </w:t>
+      </w:r>
+      <w:r>
+        <w:t xml:space="preserve">papers describe the MP approach to fisheries management (Punt and Butterworth 1999, Cochrane et al. 1998, Punt et al. 2015). </w:t>
+      </w:r>
+      <w:r>
+        <w:t>Readers are also directed to ICCAT documentation for</w:t>
+      </w:r>
+      <w:r>
+        <w:t xml:space="preserve"> a full description of the operating models (</w:t>
+      </w:r>
+      <w:r>
+        <w:t xml:space="preserve">SCRS/2015/179, </w:t>
+      </w:r>
+      <w:r>
+        <w:t>SCRS/2017/223) the data used in condi</w:t>
+      </w:r>
+      <w:r>
+        <w:t xml:space="preserve">tioning (SCRS/2015/180, </w:t>
+      </w:r>
+      <w:r>
+        <w:t xml:space="preserve">GBYP 2017) and the software package (SCRS/2017/225).   </w:t>
       </w:r>
     </w:p>
     <w:p/>
     <w:p/>
-    <w:p/>
-    <w:p>
-      <w:pPr>
-        <w:rPr>
-          <w:highlight w:val="yellow"/>
-        </w:rPr>
-      </w:pPr>
-      <w:r>
-        <w:rPr>
-          <w:highlight w:val="yellow"/>
-        </w:rPr>
-        <w:t>&lt; Purpose of document &gt;</w:t>
-      </w:r>
-    </w:p>
-    <w:p>
-      <w:pPr>
-        <w:rPr>
-          <w:highlight w:val="yellow"/>
-        </w:rPr>
-      </w:pPr>
-      <w:r>
-        <w:rPr>
-          <w:highlight w:val="yellow"/>
-        </w:rPr>
-        <w:t>Feedback</w:t>
-      </w:r>
-    </w:p>
-    <w:p>
-      <w:pPr>
-        <w:rPr>
-          <w:highlight w:val="yellow"/>
-        </w:rPr>
-      </w:pPr>
-      <w:r>
-        <w:rPr>
-          <w:highlight w:val="yellow"/>
-        </w:rPr>
-        <w:t>Metrics</w:t>
-      </w:r>
-    </w:p>
-    <w:p>
-      <w:r>
-        <w:rPr>
-          <w:highlight w:val="yellow"/>
-        </w:rPr>
-        <w:t>MP examples</w:t>
-      </w:r>
-    </w:p>
-    <w:p/>
-    <w:p/>
     <w:p>
       <w:pPr>
         <w:pStyle w:val="Heading1"/>
@@ -907,32 +546,64 @@
           <w:rFonts w:cs="Times New Roman"/>
           <w:szCs w:val="20"/>
         </w:rPr>
-        <w:t xml:space="preserve">Butterworth (2015) and also accounts for changes in the slope of indices (whether there is a positive or negative trend) in addition to proximity to a target index level. Both of these MPs are empirical; they calculate TACs directly from abundance indices. </w:t>
-      </w:r>
-    </w:p>
-    <w:p>
-      <w:pPr>
-        <w:jc w:val="both"/>
-        <w:rPr>
-          <w:rFonts w:cs="Times New Roman"/>
-          <w:szCs w:val="20"/>
-        </w:rPr>
-      </w:pPr>
-    </w:p>
-    <w:p>
-      <w:pPr>
-        <w:jc w:val="both"/>
-        <w:rPr>
-          <w:rFonts w:cs="Times New Roman"/>
-          <w:szCs w:val="20"/>
-        </w:rPr>
-      </w:pPr>
-      <w:r>
-        <w:rPr>
-          <w:rFonts w:cs="Times New Roman"/>
-          <w:szCs w:val="20"/>
-        </w:rPr>
-        <w:t xml:space="preserve">All MPs were tested on OM #1, the reference case operating model that uses the best model estimates of abundance for both stocks, high natural mortality rate and low age at maturity (Carruthers and Butterworth, SCRS/2017/223). </w:t>
+        <w:t xml:space="preserve">Butterworth (2015) </w:t>
+      </w:r>
+      <w:proofErr w:type="gramStart"/>
+      <w:r>
+        <w:rPr>
+          <w:rFonts w:cs="Times New Roman"/>
+          <w:szCs w:val="20"/>
+        </w:rPr>
+        <w:t>and also</w:t>
+      </w:r>
+      <w:proofErr w:type="gramEnd"/>
+      <w:r>
+        <w:rPr>
+          <w:rFonts w:cs="Times New Roman"/>
+          <w:szCs w:val="20"/>
+        </w:rPr>
+        <w:t xml:space="preserve"> accounts for changes in the slope of indices (whether there is a positive or negative trend) in addition to proximity to a target index level. </w:t>
+      </w:r>
+      <w:proofErr w:type="gramStart"/>
+      <w:r>
+        <w:rPr>
+          <w:rFonts w:cs="Times New Roman"/>
+          <w:szCs w:val="20"/>
+        </w:rPr>
+        <w:t>Both of these</w:t>
+      </w:r>
+      <w:proofErr w:type="gramEnd"/>
+      <w:r>
+        <w:rPr>
+          <w:rFonts w:cs="Times New Roman"/>
+          <w:szCs w:val="20"/>
+        </w:rPr>
+        <w:t xml:space="preserve"> MPs are empirical; they calculate TACs directly from abundance indices. </w:t>
+      </w:r>
+    </w:p>
+    <w:p>
+      <w:pPr>
+        <w:jc w:val="both"/>
+        <w:rPr>
+          <w:rFonts w:cs="Times New Roman"/>
+          <w:szCs w:val="20"/>
+        </w:rPr>
+      </w:pPr>
+    </w:p>
+    <w:p>
+      <w:pPr>
+        <w:jc w:val="both"/>
+        <w:rPr>
+          <w:rFonts w:cs="Times New Roman"/>
+          <w:szCs w:val="20"/>
+        </w:rPr>
+      </w:pPr>
+      <w:r>
+        <w:rPr>
+          <w:rFonts w:cs="Times New Roman"/>
+          <w:szCs w:val="20"/>
+        </w:rPr>
+        <w:t xml:space="preserve">All MPs were tested on OM #1, the reference case operating model that uses the best model estimates of abundance for both stocks, high natural mortality rate and low age at maturity (SCRS/2017/223). </w:t>
       </w:r>
     </w:p>
     <w:p>
@@ -1065,6 +736,7 @@
         </w:rPr>
         <w:t xml:space="preserve">index </w:t>
       </w:r>
+      <w:proofErr w:type="spellStart"/>
       <w:r>
         <w:rPr>
           <w:rFonts w:cs="Times New Roman"/>
@@ -1082,6 +754,7 @@
         </w:rPr>
         <w:t>y</w:t>
       </w:r>
+      <w:proofErr w:type="spellEnd"/>
       <w:r>
         <w:rPr>
           <w:rFonts w:cs="Times New Roman"/>
@@ -1101,16 +774,9 @@
           <w:rFonts w:cs="Times New Roman"/>
           <w:szCs w:val="20"/>
         </w:rPr>
-        <w:t xml:space="preserve"> five years and a target level for </w:t>
-      </w:r>
-      <w:r>
-        <w:rPr>
-          <w:rFonts w:cs="Times New Roman"/>
-          <w:szCs w:val="20"/>
-        </w:rPr>
-        <w:lastRenderedPageBreak/>
-        <w:t xml:space="preserve">that index </w:t>
-      </w:r>
+        <w:t xml:space="preserve"> five years and a target level for that index </w:t>
+      </w:r>
+      <w:proofErr w:type="spellStart"/>
       <w:r>
         <w:rPr>
           <w:rFonts w:cs="Times New Roman"/>
@@ -1128,6 +794,7 @@
         </w:rPr>
         <w:t>targ</w:t>
       </w:r>
+      <w:proofErr w:type="spellEnd"/>
       <w:r>
         <w:rPr>
           <w:rFonts w:cs="Times New Roman"/>
@@ -1135,6 +802,24 @@
         </w:rPr>
         <w:t xml:space="preserve">. </w:t>
       </w:r>
+    </w:p>
+    <w:p>
+      <w:pPr>
+        <w:jc w:val="both"/>
+        <w:rPr>
+          <w:rFonts w:cs="Times New Roman"/>
+          <w:szCs w:val="20"/>
+        </w:rPr>
+      </w:pPr>
+    </w:p>
+    <w:p>
+      <w:pPr>
+        <w:jc w:val="both"/>
+        <w:rPr>
+          <w:rFonts w:cs="Times New Roman"/>
+          <w:szCs w:val="20"/>
+        </w:rPr>
+      </w:pPr>
       <w:r>
         <w:rPr>
           <w:rFonts w:cs="Times New Roman"/>
@@ -1142,6 +827,7 @@
         </w:rPr>
         <w:t xml:space="preserve">The MP either decreases the TAC by 10%, keeps the TAC the same, or increases the TAC by 10% depending on the ratio of the mean index </w:t>
       </w:r>
+      <w:proofErr w:type="spellStart"/>
       <w:r>
         <w:rPr>
           <w:rFonts w:cs="Times New Roman"/>
@@ -1159,6 +845,7 @@
         </w:rPr>
         <w:t>y</w:t>
       </w:r>
+      <w:proofErr w:type="spellEnd"/>
       <w:r>
         <w:rPr>
           <w:rFonts w:cs="Times New Roman"/>
@@ -1166,6 +853,7 @@
         </w:rPr>
         <w:t xml:space="preserve"> to the target index </w:t>
       </w:r>
+      <w:proofErr w:type="spellStart"/>
       <w:r>
         <w:rPr>
           <w:rFonts w:cs="Times New Roman"/>
@@ -1183,6 +871,7 @@
         </w:rPr>
         <w:t>targ</w:t>
       </w:r>
+      <w:proofErr w:type="spellEnd"/>
       <w:r>
         <w:rPr>
           <w:rFonts w:cs="Times New Roman"/>
@@ -1848,6 +1537,7 @@
         </w:rPr>
         <w:t xml:space="preserve">EMP2 is somewhat more complex and provides TAC adjustment accounting for both the ratio of the current index to the target index </w:t>
       </w:r>
+      <w:proofErr w:type="spellStart"/>
       <w:r>
         <w:rPr>
           <w:rFonts w:cs="Times New Roman"/>
@@ -1865,6 +1555,7 @@
         </w:rPr>
         <w:t>ratio</w:t>
       </w:r>
+      <w:proofErr w:type="spellEnd"/>
       <w:r>
         <w:rPr>
           <w:rFonts w:cs="Times New Roman"/>
@@ -1945,10 +1636,10 @@
             <v:path o:extrusionok="f" gradientshapeok="t" o:connecttype="rect"/>
             <o:lock v:ext="edit" aspectratio="t"/>
           </v:shapetype>
-          <v:shape id="_x0000_i1025" type="#_x0000_t75" style="width:248.25pt;height:17.25pt" o:ole="" fillcolor="window">
+          <v:shape id="_x0000_i1025" type="#_x0000_t75" style="width:248.4pt;height:17.4pt" o:ole="" fillcolor="window">
             <v:imagedata r:id="rId8" o:title=""/>
           </v:shape>
-          <o:OLEObject Type="Embed" ProgID="Equation.3" ShapeID="_x0000_i1025" DrawAspect="Content" ObjectID="_1567618943" r:id="rId9"/>
+          <o:OLEObject Type="Embed" ProgID="Equation.3" ShapeID="_x0000_i1025" DrawAspect="Content" ObjectID="_1567710852" r:id="rId9"/>
         </w:object>
       </w:r>
       <w:r>
@@ -2062,7 +1753,7 @@
           <v:shape id="_x0000_i1026" type="#_x0000_t75" style="width:12pt;height:15pt" o:ole="" fillcolor="window">
             <v:imagedata r:id="rId10" o:title=""/>
           </v:shape>
-          <o:OLEObject Type="Embed" ProgID="Equation.3" ShapeID="_x0000_i1026" DrawAspect="Content" ObjectID="_1567618944" r:id="rId11"/>
+          <o:OLEObject Type="Embed" ProgID="Equation.3" ShapeID="_x0000_i1026" DrawAspect="Content" ObjectID="_1567710853" r:id="rId11"/>
         </w:object>
       </w:r>
       <w:r>
@@ -2175,7 +1866,7 @@
           <v:shape id="_x0000_i1027" type="#_x0000_t75" style="width:33pt;height:15pt" o:ole="" fillcolor="window">
             <v:imagedata r:id="rId12" o:title=""/>
           </v:shape>
-          <o:OLEObject Type="Embed" ProgID="Equation.3" ShapeID="_x0000_i1027" DrawAspect="Content" ObjectID="_1567618945" r:id="rId13"/>
+          <o:OLEObject Type="Embed" ProgID="Equation.3" ShapeID="_x0000_i1027" DrawAspect="Content" ObjectID="_1567710854" r:id="rId13"/>
         </w:object>
       </w:r>
       <w:r>
@@ -2192,10 +1883,10 @@
           <w:szCs w:val="20"/>
         </w:rPr>
         <w:object w:dxaOrig="660" w:dyaOrig="320" w14:anchorId="0F79FF07">
-          <v:shape id="_x0000_i1028" type="#_x0000_t75" style="width:33.75pt;height:15pt" o:ole="" fillcolor="window">
+          <v:shape id="_x0000_i1028" type="#_x0000_t75" style="width:33.6pt;height:15pt" o:ole="" fillcolor="window">
             <v:imagedata r:id="rId14" o:title=""/>
           </v:shape>
-          <o:OLEObject Type="Embed" ProgID="Equation.3" ShapeID="_x0000_i1028" DrawAspect="Content" ObjectID="_1567618946" r:id="rId15"/>
+          <o:OLEObject Type="Embed" ProgID="Equation.3" ShapeID="_x0000_i1028" DrawAspect="Content" ObjectID="_1567710855" r:id="rId15"/>
         </w:object>
       </w:r>
       <w:r>
@@ -2203,32 +1894,69 @@
           <w:rFonts w:cs="Times New Roman"/>
           <w:szCs w:val="20"/>
         </w:rPr>
-        <w:t xml:space="preserve"> control parameters </w:t>
-      </w:r>
-    </w:p>
-    <w:p>
-      <w:pPr>
-        <w:jc w:val="both"/>
-        <w:rPr>
-          <w:rFonts w:cs="Times New Roman"/>
-          <w:szCs w:val="20"/>
-        </w:rPr>
-      </w:pPr>
-    </w:p>
-    <w:p>
-      <w:pPr>
-        <w:jc w:val="both"/>
-        <w:rPr>
-          <w:rFonts w:cs="Times New Roman"/>
-          <w:szCs w:val="20"/>
-        </w:rPr>
-      </w:pPr>
-      <w:r>
-        <w:rPr>
-          <w:rFonts w:cs="Times New Roman"/>
-          <w:szCs w:val="20"/>
-        </w:rPr>
-        <w:t xml:space="preserve">Similarly to EMP1 </w:t>
+        <w:t xml:space="preserve"> </w:t>
+      </w:r>
+      <w:r>
+        <w:rPr>
+          <w:rFonts w:cs="Times New Roman"/>
+          <w:szCs w:val="20"/>
+        </w:rPr>
+        <w:t xml:space="preserve">are </w:t>
+      </w:r>
+      <w:r>
+        <w:rPr>
+          <w:rFonts w:cs="Times New Roman"/>
+          <w:szCs w:val="20"/>
+        </w:rPr>
+        <w:t>control parameters</w:t>
+      </w:r>
+      <w:r>
+        <w:rPr>
+          <w:rFonts w:cs="Times New Roman"/>
+          <w:szCs w:val="20"/>
+        </w:rPr>
+        <w:t xml:space="preserve"> that determine the sensitivity of TAC adjustments.  </w:t>
+      </w:r>
+      <w:r>
+        <w:rPr>
+          <w:rFonts w:cs="Times New Roman"/>
+          <w:szCs w:val="20"/>
+        </w:rPr>
+        <w:t xml:space="preserve"> </w:t>
+      </w:r>
+    </w:p>
+    <w:p>
+      <w:pPr>
+        <w:jc w:val="both"/>
+        <w:rPr>
+          <w:rFonts w:cs="Times New Roman"/>
+          <w:szCs w:val="20"/>
+        </w:rPr>
+      </w:pPr>
+    </w:p>
+    <w:p>
+      <w:pPr>
+        <w:jc w:val="both"/>
+        <w:rPr>
+          <w:rFonts w:cs="Times New Roman"/>
+          <w:szCs w:val="20"/>
+        </w:rPr>
+      </w:pPr>
+      <w:proofErr w:type="gramStart"/>
+      <w:r>
+        <w:rPr>
+          <w:rFonts w:cs="Times New Roman"/>
+          <w:szCs w:val="20"/>
+        </w:rPr>
+        <w:t>Similarly</w:t>
+      </w:r>
+      <w:proofErr w:type="gramEnd"/>
+      <w:r>
+        <w:rPr>
+          <w:rFonts w:cs="Times New Roman"/>
+          <w:szCs w:val="20"/>
+        </w:rPr>
+        <w:t xml:space="preserve"> to EMP1 </w:t>
       </w:r>
       <w:r>
         <w:rPr>
@@ -2339,6 +2067,31 @@
           <w:szCs w:val="20"/>
         </w:rPr>
       </w:pPr>
+      <w:r>
+        <w:rPr>
+          <w:rFonts w:cs="Times New Roman"/>
+          <w:szCs w:val="20"/>
+        </w:rPr>
+        <w:t xml:space="preserve">A description of the EMP1 and EMP2 control parameters can be found in Table 1. </w:t>
+      </w:r>
+    </w:p>
+    <w:p>
+      <w:pPr>
+        <w:jc w:val="both"/>
+        <w:rPr>
+          <w:rFonts w:cs="Times New Roman"/>
+          <w:szCs w:val="20"/>
+        </w:rPr>
+      </w:pPr>
+    </w:p>
+    <w:p>
+      <w:pPr>
+        <w:jc w:val="both"/>
+        <w:rPr>
+          <w:rFonts w:cs="Times New Roman"/>
+          <w:szCs w:val="20"/>
+        </w:rPr>
+      </w:pPr>
     </w:p>
     <w:p>
       <w:pPr>
@@ -2417,7 +2170,35 @@
           <w:rFonts w:cs="Times New Roman"/>
           <w:szCs w:val="20"/>
         </w:rPr>
-        <w:t xml:space="preserve"> and the Gulf of Mexico Larval Survey (GOM_LAR_SUV) for setting TACs in the </w:t>
+        <w:t xml:space="preserve"> </w:t>
+      </w:r>
+      <w:r>
+        <w:rPr>
+          <w:rFonts w:cs="Times New Roman"/>
+          <w:szCs w:val="20"/>
+        </w:rPr>
+        <w:t>while</w:t>
+      </w:r>
+      <w:r>
+        <w:rPr>
+          <w:rFonts w:cs="Times New Roman"/>
+          <w:szCs w:val="20"/>
+        </w:rPr>
+        <w:t xml:space="preserve"> the Gulf of Mexico Larval Survey (GOM_LAR_SUV) </w:t>
+      </w:r>
+      <w:r>
+        <w:rPr>
+          <w:rFonts w:cs="Times New Roman"/>
+          <w:szCs w:val="20"/>
+        </w:rPr>
+        <w:t xml:space="preserve">was used </w:t>
+      </w:r>
+      <w:r>
+        <w:rPr>
+          <w:rFonts w:cs="Times New Roman"/>
+          <w:szCs w:val="20"/>
+        </w:rPr>
+        <w:t xml:space="preserve">for setting TACs in the </w:t>
       </w:r>
       <w:r>
         <w:rPr>
@@ -2458,7 +2239,23 @@
           <w:rFonts w:cs="Times New Roman"/>
           <w:szCs w:val="20"/>
         </w:rPr>
-        <w:t>Values were chosen for the target index levels and up/down control parameters to attempt to achieve an appropriate trade-off amongst performance statistics for conflicting objectives (such as high catches and low risk of unintended resource depletion).</w:t>
+        <w:t xml:space="preserve">Values were chosen for the target index levels and up/down control parameters to attempt to achieve an appropriate trade-off amongst performance statistics for conflicting objectives (such as high catches and </w:t>
+      </w:r>
+      <w:proofErr w:type="gramStart"/>
+      <w:r>
+        <w:rPr>
+          <w:rFonts w:cs="Times New Roman"/>
+          <w:szCs w:val="20"/>
+        </w:rPr>
+        <w:t>low risk</w:t>
+      </w:r>
+      <w:proofErr w:type="gramEnd"/>
+      <w:r>
+        <w:rPr>
+          <w:rFonts w:cs="Times New Roman"/>
+          <w:szCs w:val="20"/>
+        </w:rPr>
+        <w:t xml:space="preserve"> of unintended resource depletion).</w:t>
       </w:r>
     </w:p>
     <w:p>
@@ -2557,7 +2354,23 @@
           <w:rFonts w:cs="Times New Roman"/>
           <w:szCs w:val="20"/>
         </w:rPr>
-        <w:t xml:space="preserve"> zero catches (ZeroC), </w:t>
+        <w:t xml:space="preserve"> zero catches (</w:t>
+      </w:r>
+      <w:proofErr w:type="spellStart"/>
+      <w:r>
+        <w:rPr>
+          <w:rFonts w:cs="Times New Roman"/>
+          <w:szCs w:val="20"/>
+        </w:rPr>
+        <w:t>ZeroC</w:t>
+      </w:r>
+      <w:proofErr w:type="spellEnd"/>
+      <w:r>
+        <w:rPr>
+          <w:rFonts w:cs="Times New Roman"/>
+          <w:szCs w:val="20"/>
+        </w:rPr>
+        <w:t xml:space="preserve">), </w:t>
       </w:r>
       <w:r>
         <w:rPr>
@@ -2585,7 +2398,7 @@
     </w:p>
     <w:p>
       <w:pPr>
-        <w:spacing w:after="200" w:line="276" w:lineRule="auto"/>
+        <w:jc w:val="both"/>
         <w:rPr>
           <w:rFonts w:cs="Times New Roman"/>
           <w:b/>
@@ -2593,44 +2406,24 @@
           <w:szCs w:val="20"/>
         </w:rPr>
       </w:pPr>
-      <w:r>
+    </w:p>
+    <w:p>
+      <w:pPr>
+        <w:jc w:val="both"/>
         <w:rPr>
           <w:rFonts w:cs="Times New Roman"/>
           <w:b/>
           <w:i/>
           <w:szCs w:val="20"/>
         </w:rPr>
-        <w:br w:type="page"/>
-      </w:r>
-    </w:p>
-    <w:p>
-      <w:pPr>
-        <w:jc w:val="both"/>
+      </w:pPr>
+      <w:r>
         <w:rPr>
           <w:rFonts w:cs="Times New Roman"/>
           <w:b/>
           <w:i/>
           <w:szCs w:val="20"/>
         </w:rPr>
-      </w:pPr>
-    </w:p>
-    <w:p>
-      <w:pPr>
-        <w:jc w:val="both"/>
-        <w:rPr>
-          <w:rFonts w:cs="Times New Roman"/>
-          <w:b/>
-          <w:i/>
-          <w:szCs w:val="20"/>
-        </w:rPr>
-      </w:pPr>
-      <w:r>
-        <w:rPr>
-          <w:rFonts w:cs="Times New Roman"/>
-          <w:b/>
-          <w:i/>
-          <w:szCs w:val="20"/>
-        </w:rPr>
         <w:t>Performance measures / statistics</w:t>
       </w:r>
     </w:p>
@@ -2651,6 +2444,81 @@
           <w:szCs w:val="20"/>
         </w:rPr>
       </w:pPr>
+      <w:r>
+        <w:rPr>
+          <w:rFonts w:cs="Times New Roman"/>
+          <w:szCs w:val="20"/>
+        </w:rPr>
+        <w:t xml:space="preserve">A total of 13 </w:t>
+      </w:r>
+      <w:r>
+        <w:rPr>
+          <w:rFonts w:cs="Times New Roman"/>
+          <w:szCs w:val="20"/>
+        </w:rPr>
+        <w:t xml:space="preserve">performance statistics </w:t>
+      </w:r>
+      <w:r>
+        <w:rPr>
+          <w:rFonts w:cs="Times New Roman"/>
+          <w:szCs w:val="20"/>
+        </w:rPr>
+        <w:t>were defined (Table 2, see CMG 2017) that</w:t>
+      </w:r>
+      <w:r>
+        <w:rPr>
+          <w:rFonts w:cs="Times New Roman"/>
+          <w:szCs w:val="20"/>
+        </w:rPr>
+        <w:t xml:space="preserve"> </w:t>
+      </w:r>
+      <w:r>
+        <w:rPr>
+          <w:rFonts w:cs="Times New Roman"/>
+          <w:szCs w:val="20"/>
+        </w:rPr>
+        <w:t xml:space="preserve">evaluate MPs according to expected magnitude of catches (C10, C20, C30), stock depletion relative to unfished (D10, D20, D30, LD), stock depletion relative to a </w:t>
+      </w:r>
+      <w:proofErr w:type="gramStart"/>
+      <w:r>
+        <w:rPr>
+          <w:rFonts w:cs="Times New Roman"/>
+          <w:szCs w:val="20"/>
+        </w:rPr>
+        <w:t>zero catch</w:t>
+      </w:r>
+      <w:proofErr w:type="gramEnd"/>
+      <w:r>
+        <w:rPr>
+          <w:rFonts w:cs="Times New Roman"/>
+          <w:szCs w:val="20"/>
+        </w:rPr>
+        <w:t xml:space="preserve"> scenario (DNC, LDNC) fishing rate and status relative to MSY reference points (POF, POS, PGK) and variability in catches (AAVC). These performance statistics are consistent with MSE applications elsewhere (</w:t>
+      </w:r>
+      <w:r>
+        <w:rPr>
+          <w:rFonts w:cs="Times New Roman"/>
+          <w:szCs w:val="20"/>
+          <w:highlight w:val="yellow"/>
+        </w:rPr>
+        <w:t>REFs</w:t>
+      </w:r>
+      <w:r>
+        <w:rPr>
+          <w:rFonts w:cs="Times New Roman"/>
+          <w:szCs w:val="20"/>
+        </w:rPr>
+        <w:t xml:space="preserve">) and intended to encompass the interests of stakeholders. </w:t>
+      </w:r>
+    </w:p>
+    <w:p>
+      <w:pPr>
+        <w:jc w:val="both"/>
+        <w:rPr>
+          <w:rFonts w:cs="Times New Roman"/>
+          <w:szCs w:val="20"/>
+        </w:rPr>
+      </w:pPr>
     </w:p>
     <w:p>
       <w:pPr>
@@ -2668,44 +2536,106 @@
     </w:p>
     <w:p/>
     <w:p>
-      <w:pPr>
-        <w:rPr>
-          <w:b/>
-        </w:rPr>
-      </w:pPr>
-    </w:p>
-    <w:p>
-      <w:pPr>
-        <w:shd w:val="clear" w:color="auto" w:fill="FFFF00"/>
-      </w:pPr>
-      <w:r>
-        <w:t>&lt; an example interpretation of metrics, trade-offs and projections&gt;</w:t>
-      </w:r>
-    </w:p>
-    <w:p>
-      <w:pPr>
-        <w:rPr>
-          <w:b/>
-        </w:rPr>
-      </w:pPr>
-    </w:p>
-    <w:p>
-      <w:pPr>
-        <w:jc w:val="both"/>
-      </w:pPr>
-    </w:p>
-    <w:p>
-      <w:pPr>
-        <w:jc w:val="both"/>
-      </w:pPr>
-    </w:p>
-    <w:p>
-      <w:pPr>
-        <w:jc w:val="both"/>
-      </w:pPr>
+      <w:r>
+        <w:t xml:space="preserve">The MPs were tested using OM #1, which is among the most resilient and optimistic of the fitted operating models (e.g. high natural mortality rate, low age at maturity). </w:t>
+      </w:r>
+      <w:r>
+        <w:t>In most simulations, stock biomass increases in the future following strong estimated recruitments in recent years (Figure 1).</w:t>
+      </w:r>
     </w:p>
     <w:p/>
     <w:p>
+      <w:r>
+        <w:t xml:space="preserve">In </w:t>
+      </w:r>
+      <w:proofErr w:type="gramStart"/>
+      <w:r>
+        <w:t>general</w:t>
+      </w:r>
+      <w:proofErr w:type="gramEnd"/>
+      <w:r>
+        <w:t xml:space="preserve"> the performance of all MPs was </w:t>
+      </w:r>
+      <w:r>
+        <w:t xml:space="preserve">similar and </w:t>
+      </w:r>
+      <w:r>
+        <w:t>satisfactory with</w:t>
+      </w:r>
+      <w:r>
+        <w:t xml:space="preserve"> respect to</w:t>
+      </w:r>
+      <w:r>
+        <w:t xml:space="preserve"> certain</w:t>
+      </w:r>
+      <w:r>
+        <w:t xml:space="preserve"> performance metrics relating</w:t>
+      </w:r>
+      <w:r>
+        <w:t xml:space="preserve"> to conservation. For example, all MPs provided near 100% probability of being in the green Kobe zone</w:t>
+      </w:r>
+      <w:r>
+        <w:t xml:space="preserve"> (PGK, both underfishing and underfished status)</w:t>
+      </w:r>
+      <w:r>
+        <w:t xml:space="preserve"> after year 30 of the projection </w:t>
+      </w:r>
+      <w:r>
+        <w:t>(Figure 2)</w:t>
+      </w:r>
+      <w:r>
+        <w:t>.</w:t>
+      </w:r>
+    </w:p>
+    <w:p/>
+    <w:p>
+      <w:r>
+        <w:t>Other statistics such as</w:t>
+      </w:r>
+      <w:r>
+        <w:t xml:space="preserve"> the lowest level of stock depletion </w:t>
+      </w:r>
+      <w:r>
+        <w:t xml:space="preserve">(LD) </w:t>
+      </w:r>
+      <w:r>
+        <w:t>var</w:t>
+      </w:r>
+      <w:r>
+        <w:t>ied</w:t>
+      </w:r>
+      <w:r>
+        <w:t xml:space="preserve"> substantially among the MPs and</w:t>
+      </w:r>
+      <w:r>
+        <w:t xml:space="preserve"> </w:t>
+      </w:r>
+      <w:r>
+        <w:t>were</w:t>
+      </w:r>
+      <w:r>
+        <w:t xml:space="preserve"> generally traded-off with </w:t>
+      </w:r>
+      <w:r>
+        <w:t>short-term and long-term catches (C10, C30)</w:t>
+      </w:r>
+      <w:r>
+        <w:t xml:space="preserve"> (Figures 2 and 3). </w:t>
+      </w:r>
+    </w:p>
+    <w:p/>
+    <w:p>
+      <w:r>
+        <w:t xml:space="preserve">For the most part, MPs that performed well in the East also performed well in the West (Figure 4) meaning that in MP selection Western performance would not be traded-off against Eastern performance. </w:t>
+      </w:r>
+    </w:p>
+    <w:p>
+      <w:pPr>
+        <w:jc w:val="both"/>
+      </w:pPr>
+    </w:p>
+    <w:p/>
+    <w:p>
       <w:pPr>
         <w:pStyle w:val="Heading1"/>
       </w:pPr>
@@ -2715,81 +2645,65 @@
     </w:p>
     <w:p>
       <w:pPr>
-        <w:jc w:val="both"/>
-      </w:pPr>
-    </w:p>
-    <w:p>
-      <w:pPr>
-        <w:jc w:val="both"/>
-      </w:pPr>
+        <w:tabs>
+          <w:tab w:val="left" w:pos="1050"/>
+        </w:tabs>
+        <w:jc w:val="both"/>
+      </w:pPr>
+      <w:r>
+        <w:tab/>
+      </w:r>
+    </w:p>
+    <w:p>
+      <w:r>
+        <w:t xml:space="preserve">The purpose of this </w:t>
+      </w:r>
+      <w:r>
+        <w:t xml:space="preserve">document is to introduce MP design and demonstrate example MPs. MSE processes are strengthened by comparative testing of multiple MPs developed by stakeholders. EMP1 and EMP2 are deliberately simple and could easily be improved by modification or the tuning of control parameters. </w:t>
+      </w:r>
     </w:p>
     <w:p/>
     <w:p>
-      <w:pPr>
+      <w:r>
         <w:rPr>
           <w:highlight w:val="yellow"/>
         </w:rPr>
-      </w:pPr>
+        <w:t xml:space="preserve">&lt;perhaps something from Doug on MP selection processes, principals of this </w:t>
+      </w:r>
+      <w:proofErr w:type="spellStart"/>
       <w:r>
         <w:rPr>
           <w:highlight w:val="yellow"/>
         </w:rPr>
-        <w:t>&lt; MP design – other options &gt;</w:t>
-      </w:r>
-    </w:p>
-    <w:p>
-      <w:pPr>
+        <w:t>etc</w:t>
+      </w:r>
+      <w:proofErr w:type="spellEnd"/>
+      <w:r>
         <w:rPr>
           <w:highlight w:val="yellow"/>
         </w:rPr>
-      </w:pPr>
-    </w:p>
-    <w:p>
-      <w:pPr>
-        <w:rPr>
-          <w:highlight w:val="yellow"/>
-        </w:rPr>
-      </w:pPr>
-      <w:r>
-        <w:rPr>
-          <w:highlight w:val="yellow"/>
-        </w:rPr>
-        <w:t>&lt; Stakeholder participation &gt;</w:t>
-      </w:r>
-    </w:p>
-    <w:p>
-      <w:pPr>
-        <w:rPr>
-          <w:highlight w:val="yellow"/>
-        </w:rPr>
-      </w:pPr>
-    </w:p>
-    <w:p>
-      <w:pPr>
-        <w:rPr>
-          <w:highlight w:val="yellow"/>
-        </w:rPr>
-      </w:pPr>
-      <w:r>
-        <w:rPr>
-          <w:highlight w:val="yellow"/>
-        </w:rPr>
-        <w:t>&lt; Other MP processes &gt;</w:t>
-      </w:r>
-    </w:p>
-    <w:p>
-      <w:pPr>
-        <w:rPr>
-          <w:highlight w:val="yellow"/>
-        </w:rPr>
-      </w:pPr>
-    </w:p>
-    <w:p>
-      <w:r>
-        <w:rPr>
-          <w:highlight w:val="yellow"/>
-        </w:rPr>
-        <w:t>&lt; R package makes this easy (reference to the third paper) &gt;</w:t>
+        <w:t>&gt;</w:t>
+      </w:r>
+    </w:p>
+    <w:p/>
+    <w:p>
+      <w:r>
+        <w:t xml:space="preserve">In this example application, the two MPs operate on just one index of relative abundance. It is however possible to develop MPs on multiple indices (e.g. </w:t>
+      </w:r>
+      <w:proofErr w:type="spellStart"/>
+      <w:r>
+        <w:t>Radermeyer</w:t>
+      </w:r>
+      <w:proofErr w:type="spellEnd"/>
+      <w:r>
+        <w:t xml:space="preserve"> and Butterworth 2015). Multiple indices can also be used to account for lags in the index (e.g. a younger fish index) and vulnerable biomass of overall fishing (older fish). In the context of Atlantic bluefin, MPs can account for stock mixing by using indices from other assessment areas, for example a western MP using eastern indices. In principal MPs can also use other sources of data such as observed catches, mean lengths in the catch and catch composition data. </w:t>
+      </w:r>
+    </w:p>
+    <w:p/>
+    <w:p>
+      <w:r>
+        <w:lastRenderedPageBreak/>
+        <w:t xml:space="preserve">A follow up paper (SCRS/2017/225) provides a description of the R package for MP testing (ABT-MSE) and a full worked example of how to code EMP1 and EMP2 into the package and produce the results tables and figures of this paper. </w:t>
       </w:r>
     </w:p>
     <w:p/>
@@ -2814,7 +2728,15 @@
         <w:t>T</w:t>
       </w:r>
       <w:r>
-        <w:t>his work was carried out under the provision of the ICCAT Atlantic Wide Research Programme for Bluefin Tuna (GBYP), funded by the European Union, several ICCAT CPCs, the ICCAT Secretariat and by other entities (see: http://www.iccat.int/GBYP/en/Budget.htm). The contents of this paper do not necessarily reflect the point of view of ICCAT or other funders and in no ways anticipate ICCAT future policy in this area.</w:t>
+        <w:t xml:space="preserve">his work was carried out under the provision of the ICCAT Atlantic Wide Research Programme for Bluefin Tuna (GBYP), funded by the European Union, several ICCAT CPCs, the ICCAT Secretariat and by other entities (see: http://www.iccat.int/GBYP/en/Budget.htm). The contents of this paper do not necessarily reflect the point of view of ICCAT or other funders and in no </w:t>
+      </w:r>
+      <w:proofErr w:type="gramStart"/>
+      <w:r>
+        <w:t>ways</w:t>
+      </w:r>
+      <w:proofErr w:type="gramEnd"/>
+      <w:r>
+        <w:t xml:space="preserve"> anticipate ICCAT future policy in this area.</w:t>
       </w:r>
     </w:p>
     <w:p>
@@ -2854,7 +2776,21 @@
         <w:rPr>
           <w:lang w:val="en-US"/>
         </w:rPr>
-        <w:t>ABT-MSE. 2017. Atlantic bluefin tuna management strategy evaluation: an R package. Available at:</w:t>
+        <w:t xml:space="preserve">ABT-MSE. 2017. Atlantic bluefin tuna management strategy evaluation: </w:t>
+      </w:r>
+      <w:proofErr w:type="gramStart"/>
+      <w:r>
+        <w:rPr>
+          <w:lang w:val="en-US"/>
+        </w:rPr>
+        <w:t>an</w:t>
+      </w:r>
+      <w:proofErr w:type="gramEnd"/>
+      <w:r>
+        <w:rPr>
+          <w:lang w:val="en-US"/>
+        </w:rPr>
+        <w:t xml:space="preserve"> R package. Available at:</w:t>
       </w:r>
       <w:r>
         <w:rPr>
@@ -2883,18 +2819,44 @@
       <w:pPr>
         <w:spacing w:afterLines="40" w:after="96"/>
         <w:ind w:left="425" w:right="-11" w:hanging="425"/>
-      </w:pPr>
-      <w:r>
-        <w:t xml:space="preserve">Carruthers, T.R., Kimoto, A., Powers, J., Kell, L., Butterworth, D., Lauretta, M. and Kitakado, T. 2015a. Structure and estimation framework for Atlantic bluefin tuna operating models. ICCAT SCRS/2015/179. </w:t>
+        <w:jc w:val="both"/>
+        <w:rPr>
+          <w:lang w:val="en-US"/>
+        </w:rPr>
+      </w:pPr>
+      <w:r>
+        <w:rPr>
+          <w:lang w:val="en-US"/>
+        </w:rPr>
+        <w:t xml:space="preserve">CMG. 2017. Specifications for MSE trials for bluefin tuna in the North Atlantic. GBYP Core Modelling Group. </w:t>
+      </w:r>
+      <w:r>
+        <w:t xml:space="preserve">ICCAT Atlantic Wide Research Programme for Bluefin Tuna. </w:t>
+      </w:r>
+      <w:r>
+        <w:rPr>
+          <w:lang w:val="en-US"/>
+        </w:rPr>
+        <w:t>Available at: [accessed September 2017]</w:t>
       </w:r>
     </w:p>
     <w:p>
       <w:pPr>
         <w:spacing w:afterLines="40" w:after="96"/>
         <w:ind w:left="425" w:right="-11" w:hanging="425"/>
-      </w:pPr>
-      <w:r>
-        <w:t xml:space="preserve">Carruthers, T.R., Powers, J., Lauretta, M., Di Natale, A., Kell, L. 2015b. A summary of data to inform operating models in management strategy evaluation of Atlantic bluefin tuna. ICCAT SCRS/2015/180. </w:t>
+        <w:jc w:val="both"/>
+        <w:rPr>
+          <w:lang w:val="en-US"/>
+        </w:rPr>
+      </w:pPr>
+      <w:r>
+        <w:rPr>
+          <w:lang w:val="en-US"/>
+        </w:rPr>
+        <w:t xml:space="preserve">GBYP. 2017. Data to inform operating models for North Atlantic bluefin tuna. </w:t>
+      </w:r>
+      <w:r>
+        <w:t>ICCAT Atlantic Wide Research Programme for Bluefin Tuna. Available at: [accessed September 2017]</w:t>
       </w:r>
     </w:p>
     <w:p>
@@ -2903,29 +2865,14 @@
         <w:ind w:left="425" w:right="-11" w:hanging="425"/>
         <w:jc w:val="both"/>
         <w:rPr>
-          <w:highlight w:val="yellow"/>
           <w:lang w:val="en-US"/>
         </w:rPr>
       </w:pPr>
       <w:r>
         <w:rPr>
-          <w:highlight w:val="yellow"/>
           <w:lang w:val="en-US"/>
         </w:rPr>
-        <w:t xml:space="preserve">CMG. 2017. Specifications for MSE trials for bluefin tuna in the North Atlantic. GBYP Core Modelling Group. </w:t>
-      </w:r>
-      <w:r>
-        <w:rPr>
-          <w:highlight w:val="yellow"/>
-        </w:rPr>
-        <w:t xml:space="preserve">ICCAT Atlantic Wide Research Programme for Bluefin Tuna. </w:t>
-      </w:r>
-      <w:r>
-        <w:rPr>
-          <w:highlight w:val="yellow"/>
-          <w:lang w:val="en-US"/>
-        </w:rPr>
-        <w:t>Available at: [accessed September 2017]</w:t>
+        <w:t>Cochrane, K L., Butterworth, D.S., De Oliveira, J.A.A., Roel, B.A., 1998. Management procedures in a fishery based on highly variable stocks and with conflicting objectives: experiences in the South African pelagic fishery. Rev. Fish. Biol. Fisher. 8, 177-214.</w:t>
       </w:r>
     </w:p>
     <w:p>
@@ -2934,108 +2881,33 @@
         <w:ind w:left="425" w:right="-11" w:hanging="425"/>
         <w:jc w:val="both"/>
         <w:rPr>
-          <w:highlight w:val="yellow"/>
           <w:lang w:val="en-US"/>
         </w:rPr>
       </w:pPr>
       <w:r>
         <w:rPr>
-          <w:highlight w:val="yellow"/>
           <w:lang w:val="en-US"/>
         </w:rPr>
-        <w:t xml:space="preserve">GBYP. 2017a. ICCAT Atlantic wide research programme for Bluefin Tuna. Available online at: http://www.iccat.int/GBYP/en/index.htm [accessed </w:t>
-      </w:r>
-      <w:r>
-        <w:rPr>
-          <w:highlight w:val="yellow"/>
-        </w:rPr>
-        <w:t>September 2017</w:t>
-      </w:r>
-      <w:r>
-        <w:rPr>
-          <w:highlight w:val="yellow"/>
+        <w:t xml:space="preserve">Punt, A.E., Butterworth, D.S., de Moor, C.L., De Oliveira, J.A.A., Haddon, M., 2016. Management strategy evaluation: best practices. Fish </w:t>
+      </w:r>
+      <w:proofErr w:type="spellStart"/>
+      <w:r>
+        <w:rPr>
           <w:lang w:val="en-US"/>
         </w:rPr>
-        <w:t>]</w:t>
-      </w:r>
-    </w:p>
-    <w:p>
-      <w:pPr>
-        <w:spacing w:afterLines="40" w:after="96"/>
-        <w:ind w:left="425" w:right="-11" w:hanging="425"/>
-        <w:jc w:val="both"/>
-        <w:rPr>
-          <w:highlight w:val="yellow"/>
+        <w:t>Fish</w:t>
+      </w:r>
+      <w:proofErr w:type="spellEnd"/>
+      <w:r>
+        <w:rPr>
           <w:lang w:val="en-US"/>
         </w:rPr>
-      </w:pPr>
-      <w:r>
-        <w:rPr>
-          <w:highlight w:val="yellow"/>
-          <w:lang w:val="en-US"/>
-        </w:rPr>
-        <w:t>GBYP. 2017</w:t>
-      </w:r>
-      <w:r>
-        <w:rPr>
-          <w:highlight w:val="yellow"/>
-          <w:lang w:val="en-US"/>
-        </w:rPr>
-        <w:t>b</w:t>
-      </w:r>
-      <w:r>
-        <w:rPr>
-          <w:highlight w:val="yellow"/>
-          <w:lang w:val="en-US"/>
-        </w:rPr>
-        <w:t xml:space="preserve">. Data to inform operating models for North Atlantic bluefin tuna. </w:t>
-      </w:r>
-      <w:r>
-        <w:rPr>
-          <w:highlight w:val="yellow"/>
-        </w:rPr>
-        <w:t>ICCAT Atlantic Wide Research Programme for Bluefin Tuna. Available at: [accessed September 2017]</w:t>
-      </w:r>
-    </w:p>
-    <w:p>
-      <w:pPr>
-        <w:spacing w:afterLines="40" w:after="96"/>
-        <w:ind w:left="425" w:right="-11" w:hanging="425"/>
-        <w:jc w:val="both"/>
-        <w:rPr>
-          <w:highlight w:val="yellow"/>
-          <w:lang w:val="en-US"/>
-        </w:rPr>
-      </w:pPr>
-      <w:r>
-        <w:rPr>
-          <w:highlight w:val="yellow"/>
-          <w:lang w:val="en-US"/>
-        </w:rPr>
-        <w:t>Cochrane, K L., Butterworth, D.S., De Oliveira, J.A.A., Roel, B.A., 1998. Management procedures in a fishery based on highly variable stocks and with conflicting objectives: experiences in the South African pelagic fishery. Rev. Fish. Biol. Fisher. 8, 177-214.</w:t>
-      </w:r>
-    </w:p>
-    <w:p>
-      <w:pPr>
-        <w:spacing w:afterLines="40" w:after="96"/>
-        <w:ind w:left="425" w:right="-11" w:hanging="425"/>
-        <w:jc w:val="both"/>
-        <w:rPr>
-          <w:lang w:val="en-US"/>
-        </w:rPr>
-      </w:pPr>
-      <w:r>
-        <w:rPr>
-          <w:highlight w:val="yellow"/>
-          <w:lang w:val="en-US"/>
-        </w:rPr>
-        <w:t xml:space="preserve">Punt, A.E., Butterworth, D.S., de Moor, C.L., De Oliveira, J.A.A., Haddon, M., 2016. Management strategy evaluation: best practices. Fish Fish. 17, 303–334, </w:t>
+        <w:t xml:space="preserve">. 17, 303–334, </w:t>
       </w:r>
       <w:hyperlink r:id="rId16" w:history="1">
         <w:r>
           <w:rPr>
             <w:rStyle w:val="Hyperlink"/>
-            <w:highlight w:val="yellow"/>
             <w:lang w:val="en-US"/>
           </w:rPr>
           <w:t>http://dx.doi.org/10.1111/faf.12104</w:t>
@@ -3043,7 +2915,6 @@
       </w:hyperlink>
       <w:r>
         <w:rPr>
-          <w:highlight w:val="yellow"/>
           <w:lang w:val="en-US"/>
         </w:rPr>
         <w:t>.</w:t>
@@ -3059,12 +2930,19 @@
           <w:szCs w:val="20"/>
         </w:rPr>
       </w:pPr>
+      <w:proofErr w:type="spellStart"/>
       <w:r>
         <w:rPr>
           <w:lang w:val="en-US"/>
         </w:rPr>
-        <w:lastRenderedPageBreak/>
-        <w:t xml:space="preserve">Radermeyer, R.A., Butterworth, D.S. 2015. An illustrative example of a management procedure for Eastern North Atlantic bluefin tuna. ICCAT SCRS/2015/165. </w:t>
+        <w:t>Radermeyer</w:t>
+      </w:r>
+      <w:proofErr w:type="spellEnd"/>
+      <w:r>
+        <w:rPr>
+          <w:lang w:val="en-US"/>
+        </w:rPr>
+        <w:t xml:space="preserve">, R.A., Butterworth, D.S. 2015. An illustrative example of a management procedure for Eastern North Atlantic bluefin tuna. ICCAT SCRS/2015/165. </w:t>
       </w:r>
     </w:p>
     <w:p>
@@ -3598,6 +3476,7 @@
                 <w:lang w:val="en-US"/>
               </w:rPr>
             </w:pPr>
+            <w:proofErr w:type="spellStart"/>
             <w:r>
               <w:rPr>
                 <w:rFonts w:eastAsia="Times New Roman" w:cs="Times New Roman"/>
@@ -3617,6 +3496,7 @@
               </w:rPr>
               <w:t>targ</w:t>
             </w:r>
+            <w:proofErr w:type="spellEnd"/>
             <w:r>
               <w:rPr>
                 <w:rFonts w:eastAsia="Times New Roman" w:cs="Times New Roman"/>
@@ -3711,6 +3591,7 @@
                 <w:lang w:val="en-US"/>
               </w:rPr>
             </w:pPr>
+            <w:proofErr w:type="spellStart"/>
             <w:r>
               <w:rPr>
                 <w:rFonts w:eastAsia="Times New Roman" w:cs="Times New Roman"/>
@@ -3730,6 +3611,7 @@
               </w:rPr>
               <w:t>targ</w:t>
             </w:r>
+            <w:proofErr w:type="spellEnd"/>
             <w:r>
               <w:rPr>
                 <w:rFonts w:eastAsia="Times New Roman" w:cs="Times New Roman"/>
@@ -3803,24 +3685,6 @@
     </w:p>
     <w:p>
       <w:pPr>
-        <w:jc w:val="both"/>
-        <w:rPr>
-          <w:rFonts w:cs="Times New Roman"/>
-          <w:szCs w:val="20"/>
-        </w:rPr>
-      </w:pPr>
-    </w:p>
-    <w:p>
-      <w:pPr>
-        <w:jc w:val="both"/>
-        <w:rPr>
-          <w:rFonts w:cs="Times New Roman"/>
-          <w:szCs w:val="20"/>
-        </w:rPr>
-      </w:pPr>
-    </w:p>
-    <w:p>
-      <w:pPr>
         <w:keepNext/>
         <w:keepLines/>
         <w:jc w:val="both"/>
@@ -3835,6 +3699,7 @@
           <w:b/>
           <w:szCs w:val="20"/>
         </w:rPr>
+        <w:lastRenderedPageBreak/>
         <w:t>Table 2.</w:t>
       </w:r>
       <w:r>
@@ -3945,6 +3810,8 @@
                 <w:szCs w:val="20"/>
               </w:rPr>
             </w:pPr>
+            <w:bookmarkStart w:id="0" w:name="_GoBack"/>
+            <w:bookmarkEnd w:id="0"/>
             <w:r>
               <w:rPr>
                 <w:rFonts w:cs="Times New Roman"/>
@@ -4206,7 +4073,23 @@
                 <w:rFonts w:cs="Times New Roman"/>
                 <w:szCs w:val="20"/>
               </w:rPr>
-              <w:t>e) The lowest spawning biomass depletion over the 30 years for which the MP is applied, but calculated relative to the zero catch trajectory specified in d).</w:t>
+              <w:t xml:space="preserve">e) The lowest spawning biomass depletion over the 30 years for which the MP is applied, but calculated relative to the </w:t>
+            </w:r>
+            <w:proofErr w:type="gramStart"/>
+            <w:r>
+              <w:rPr>
+                <w:rFonts w:cs="Times New Roman"/>
+                <w:szCs w:val="20"/>
+              </w:rPr>
+              <w:t>zero catch</w:t>
+            </w:r>
+            <w:proofErr w:type="gramEnd"/>
+            <w:r>
+              <w:rPr>
+                <w:rFonts w:cs="Times New Roman"/>
+                <w:szCs w:val="20"/>
+              </w:rPr>
+              <w:t xml:space="preserve"> trajectory specified in d).</w:t>
             </w:r>
           </w:p>
         </w:tc>
@@ -4378,10 +4261,10 @@
                 <w:szCs w:val="20"/>
               </w:rPr>
               <w:object w:dxaOrig="3180" w:dyaOrig="700" w14:anchorId="5446BE31">
-                <v:shape id="_x0000_i1029" type="#_x0000_t75" style="width:161.25pt;height:33pt" o:ole="" fillcolor="window">
+                <v:shape id="_x0000_i1029" type="#_x0000_t75" style="width:161.4pt;height:33pt" o:ole="" fillcolor="window">
                   <v:imagedata r:id="rId17" o:title=""/>
                 </v:shape>
-                <o:OLEObject Type="Embed" ProgID="Equation.3" ShapeID="_x0000_i1029" DrawAspect="Content" ObjectID="_1567618947" r:id="rId18"/>
+                <o:OLEObject Type="Embed" ProgID="Equation.3" ShapeID="_x0000_i1029" DrawAspect="Content" ObjectID="_1567710856" r:id="rId18"/>
               </w:object>
             </w:r>
             <w:r>
@@ -4496,6 +4379,10 @@
       </w:pPr>
     </w:p>
     <w:p>
+      <w:pPr>
+        <w:keepNext/>
+        <w:keepLines/>
+      </w:pPr>
       <w:r>
         <w:rPr>
           <w:b/>
@@ -4508,11 +4395,8 @@
     </w:p>
     <w:p>
       <w:pPr>
-        <w:jc w:val="both"/>
-      </w:pPr>
-    </w:p>
-    <w:p>
-      <w:pPr>
+        <w:keepNext/>
+        <w:keepLines/>
         <w:jc w:val="both"/>
       </w:pPr>
       <w:r>
@@ -4520,7 +4404,6 @@
           <w:noProof/>
           <w:lang w:eastAsia="en-CA"/>
         </w:rPr>
-        <w:lastRenderedPageBreak/>
         <w:drawing>
           <wp:inline distT="0" distB="0" distL="0" distR="0" wp14:anchorId="3270461E" wp14:editId="183EB38F">
             <wp:extent cx="5732145" cy="2401977"/>
@@ -4597,8 +4480,7 @@
     </w:p>
     <w:p>
       <w:pPr>
-        <w:spacing w:afterLines="40" w:after="96"/>
-        <w:ind w:right="-11"/>
+        <w:spacing w:after="200" w:line="276" w:lineRule="auto"/>
         <w:rPr>
           <w:rFonts w:eastAsiaTheme="majorEastAsia" w:cstheme="majorBidi"/>
           <w:b/>
@@ -4613,7 +4495,7 @@
           <w:bCs/>
           <w:szCs w:val="26"/>
         </w:rPr>
-        <w:t>Figures</w:t>
+        <w:br w:type="page"/>
       </w:r>
     </w:p>
     <w:p>
@@ -4627,13 +4509,16 @@
           <w:szCs w:val="26"/>
         </w:rPr>
       </w:pPr>
-    </w:p>
-    <w:p>
-      <w:pPr>
-        <w:rPr>
+      <w:r>
+        <w:rPr>
+          <w:rFonts w:eastAsiaTheme="majorEastAsia" w:cstheme="majorBidi"/>
           <w:b/>
-        </w:rPr>
-      </w:pPr>
+          <w:bCs/>
+          <w:szCs w:val="26"/>
+        </w:rPr>
+        <w:lastRenderedPageBreak/>
+        <w:t>Figures</w:t>
+      </w:r>
     </w:p>
     <w:p>
       <w:pPr>
@@ -4644,11 +4529,10 @@
           <w:noProof/>
           <w:lang w:eastAsia="en-CA"/>
         </w:rPr>
-        <w:lastRenderedPageBreak/>
         <w:drawing>
-          <wp:inline distT="0" distB="0" distL="0" distR="0" wp14:anchorId="51EF2E5A" wp14:editId="5FD2203D">
-            <wp:extent cx="5732145" cy="8310245"/>
-            <wp:effectExtent l="0" t="0" r="1905" b="0"/>
+          <wp:inline distT="0" distB="0" distL="0" distR="0" wp14:anchorId="51EF2E5A" wp14:editId="76A5EDC8">
+            <wp:extent cx="5574464" cy="8081645"/>
+            <wp:effectExtent l="0" t="0" r="7620" b="0"/>
             <wp:docPr id="2" name="Picture 2"/>
             <wp:cNvGraphicFramePr>
               <a:graphicFrameLocks xmlns:a="http://schemas.openxmlformats.org/drawingml/2006/main" noChangeAspect="1"/>
@@ -4669,7 +4553,7 @@
                   <pic:spPr>
                     <a:xfrm>
                       <a:off x="0" y="0"/>
-                      <a:ext cx="5732145" cy="8310245"/>
+                      <a:ext cx="5576731" cy="8084932"/>
                     </a:xfrm>
                     <a:prstGeom prst="rect">
                       <a:avLst/>
@@ -4711,18 +4595,16 @@
         <w:t>th</w:t>
       </w:r>
       <w:r>
-        <w:t xml:space="preserve"> percentiles. Colored lines represent 10 individual simulations (worm plots). CurC represents current catch MPs. CurC50, CurC100 and CurC150 are 50%, 100% and 150% of current catches. </w:t>
-      </w:r>
-    </w:p>
-    <w:p>
-      <w:pPr>
-        <w:jc w:val="both"/>
-      </w:pPr>
-    </w:p>
-    <w:p>
-      <w:pPr>
-        <w:jc w:val="both"/>
-      </w:pPr>
+        <w:t xml:space="preserve"> percentiles. Colored lines represent 10 individual simulations (worm plots). </w:t>
+      </w:r>
+      <w:proofErr w:type="spellStart"/>
+      <w:r>
+        <w:t>CurC</w:t>
+      </w:r>
+      <w:proofErr w:type="spellEnd"/>
+      <w:r>
+        <w:t xml:space="preserve"> represents current catch MPs. CurC50, CurC100 and CurC150 are 50%, 100% and 150% of current catches. </w:t>
+      </w:r>
     </w:p>
     <w:p>
       <w:pPr>
@@ -4741,13 +4623,12 @@
       <w:r>
         <w:rPr>
           <w:noProof/>
-          <w:lang w:eastAsia="en-CA"/>
         </w:rPr>
         <w:drawing>
-          <wp:inline distT="0" distB="0" distL="0" distR="0" wp14:anchorId="1B2BB36E" wp14:editId="768F52AE">
-            <wp:extent cx="5732145" cy="3925570"/>
-            <wp:effectExtent l="0" t="0" r="1905" b="0"/>
-            <wp:docPr id="3" name="Picture 3"/>
+          <wp:inline distT="0" distB="0" distL="0" distR="0" wp14:anchorId="2B93E601" wp14:editId="0426C2B9">
+            <wp:extent cx="5732145" cy="8188960"/>
+            <wp:effectExtent l="0" t="0" r="1905" b="2540"/>
+            <wp:docPr id="5" name="Picture 5"/>
             <wp:cNvGraphicFramePr>
               <a:graphicFrameLocks xmlns:a="http://schemas.openxmlformats.org/drawingml/2006/main" noChangeAspect="1"/>
             </wp:cNvGraphicFramePr>
@@ -4755,11 +4636,17 @@
               <a:graphicData uri="http://schemas.openxmlformats.org/drawingml/2006/picture">
                 <pic:pic xmlns:pic="http://schemas.openxmlformats.org/drawingml/2006/picture">
                   <pic:nvPicPr>
-                    <pic:cNvPr id="1" name=""/>
+                    <pic:cNvPr id="5" name="Example PPlot.jpg"/>
                     <pic:cNvPicPr/>
                   </pic:nvPicPr>
                   <pic:blipFill>
-                    <a:blip r:embed="rId21"/>
+                    <a:blip r:embed="rId21" cstate="print">
+                      <a:extLst>
+                        <a:ext uri="{28A0092B-C50C-407E-A947-70E740481C1C}">
+                          <a14:useLocalDpi xmlns:a14="http://schemas.microsoft.com/office/drawing/2010/main" val="0"/>
+                        </a:ext>
+                      </a:extLst>
+                    </a:blip>
                     <a:stretch>
                       <a:fillRect/>
                     </a:stretch>
@@ -4767,7 +4654,7 @@
                   <pic:spPr>
                     <a:xfrm>
                       <a:off x="0" y="0"/>
-                      <a:ext cx="5732145" cy="3925570"/>
+                      <a:ext cx="5732145" cy="8188960"/>
                     </a:xfrm>
                     <a:prstGeom prst="rect">
                       <a:avLst/>
@@ -4779,25 +4666,21 @@
           </wp:inline>
         </w:drawing>
       </w:r>
-    </w:p>
-    <w:p>
-      <w:pPr>
-        <w:jc w:val="both"/>
-      </w:pPr>
       <w:r>
         <w:rPr>
           <w:b/>
         </w:rPr>
-        <w:t>Figure 2</w:t>
-      </w:r>
-      <w:r>
-        <w:t xml:space="preserve">. Trade-off among performance metrics within East and West stocks. </w:t>
-      </w:r>
-    </w:p>
-    <w:p>
-      <w:pPr>
-        <w:jc w:val="both"/>
-      </w:pPr>
+        <w:t>Figure 2.</w:t>
+      </w:r>
+      <w:r>
+        <w:t xml:space="preserve"> Performance of the 6 example management procedures. Point</w:t>
+      </w:r>
+      <w:r>
+        <w:t>s</w:t>
+      </w:r>
+      <w:r>
+        <w:t xml:space="preserve"> represent medians (n=96), bold bars are 50% probability intervals and thin bars are 90% probability intervals. Mean catches over the first 10 years and 30 years of the projections (C10, C30) are in units of tonnes. </w:t>
+      </w:r>
     </w:p>
     <w:p>
       <w:pPr>
@@ -4811,13 +4694,13 @@
       <w:r>
         <w:rPr>
           <w:noProof/>
-          <w:lang w:eastAsia="en-CA"/>
-        </w:rPr>
+        </w:rPr>
+        <w:lastRenderedPageBreak/>
         <w:drawing>
-          <wp:inline distT="0" distB="0" distL="0" distR="0" wp14:anchorId="7363E79A" wp14:editId="5AB8EBAA">
-            <wp:extent cx="5732145" cy="3925570"/>
-            <wp:effectExtent l="0" t="0" r="1905" b="0"/>
-            <wp:docPr id="4" name="Picture 4"/>
+          <wp:inline distT="0" distB="0" distL="0" distR="0" wp14:anchorId="34015D5C" wp14:editId="0358BFC2">
+            <wp:extent cx="5732145" cy="4203700"/>
+            <wp:effectExtent l="0" t="0" r="1905" b="6350"/>
+            <wp:docPr id="7" name="Picture 7"/>
             <wp:cNvGraphicFramePr>
               <a:graphicFrameLocks xmlns:a="http://schemas.openxmlformats.org/drawingml/2006/main" noChangeAspect="1"/>
             </wp:cNvGraphicFramePr>
@@ -4825,11 +4708,17 @@
               <a:graphicData uri="http://schemas.openxmlformats.org/drawingml/2006/picture">
                 <pic:pic xmlns:pic="http://schemas.openxmlformats.org/drawingml/2006/picture">
                   <pic:nvPicPr>
-                    <pic:cNvPr id="1" name=""/>
+                    <pic:cNvPr id="7" name="Example Tplot2.jpg"/>
                     <pic:cNvPicPr/>
                   </pic:nvPicPr>
                   <pic:blipFill>
-                    <a:blip r:embed="rId22"/>
+                    <a:blip r:embed="rId22" cstate="print">
+                      <a:extLst>
+                        <a:ext uri="{28A0092B-C50C-407E-A947-70E740481C1C}">
+                          <a14:useLocalDpi xmlns:a14="http://schemas.microsoft.com/office/drawing/2010/main" val="0"/>
+                        </a:ext>
+                      </a:extLst>
+                    </a:blip>
                     <a:stretch>
                       <a:fillRect/>
                     </a:stretch>
@@ -4837,7 +4726,7 @@
                   <pic:spPr>
                     <a:xfrm>
                       <a:off x="0" y="0"/>
-                      <a:ext cx="5732145" cy="3925570"/>
+                      <a:ext cx="5732145" cy="4203700"/>
                     </a:xfrm>
                     <a:prstGeom prst="rect">
                       <a:avLst/>
@@ -4854,26 +4743,111 @@
       <w:pPr>
         <w:jc w:val="both"/>
       </w:pPr>
-    </w:p>
-    <w:p>
-      <w:pPr>
-        <w:jc w:val="both"/>
-      </w:pPr>
       <w:r>
         <w:rPr>
           <w:b/>
         </w:rPr>
-        <w:t>Figure 3</w:t>
+        <w:t xml:space="preserve">Figure </w:t>
+      </w:r>
+      <w:r>
+        <w:rPr>
+          <w:b/>
+        </w:rPr>
+        <w:t>3</w:t>
+      </w:r>
+      <w:r>
+        <w:t xml:space="preserve">. Trade-off among performance metrics within East and West stocks. </w:t>
+      </w:r>
+    </w:p>
+    <w:p>
+      <w:pPr>
+        <w:jc w:val="both"/>
+      </w:pPr>
+    </w:p>
+    <w:p>
+      <w:pPr>
+        <w:jc w:val="both"/>
+      </w:pPr>
+    </w:p>
+    <w:p>
+      <w:pPr>
+        <w:jc w:val="both"/>
+      </w:pPr>
+      <w:r>
+        <w:rPr>
+          <w:noProof/>
+        </w:rPr>
+        <w:drawing>
+          <wp:inline distT="0" distB="0" distL="0" distR="0" wp14:anchorId="661B989D" wp14:editId="7A616AB4">
+            <wp:extent cx="5732145" cy="4203700"/>
+            <wp:effectExtent l="0" t="0" r="1905" b="6350"/>
+            <wp:docPr id="9" name="Picture 9"/>
+            <wp:cNvGraphicFramePr>
+              <a:graphicFrameLocks xmlns:a="http://schemas.openxmlformats.org/drawingml/2006/main" noChangeAspect="1"/>
+            </wp:cNvGraphicFramePr>
+            <a:graphic xmlns:a="http://schemas.openxmlformats.org/drawingml/2006/main">
+              <a:graphicData uri="http://schemas.openxmlformats.org/drawingml/2006/picture">
+                <pic:pic xmlns:pic="http://schemas.openxmlformats.org/drawingml/2006/picture">
+                  <pic:nvPicPr>
+                    <pic:cNvPr id="9" name="Example TplotS2.jpg"/>
+                    <pic:cNvPicPr/>
+                  </pic:nvPicPr>
+                  <pic:blipFill>
+                    <a:blip r:embed="rId23" cstate="print">
+                      <a:extLst>
+                        <a:ext uri="{28A0092B-C50C-407E-A947-70E740481C1C}">
+                          <a14:useLocalDpi xmlns:a14="http://schemas.microsoft.com/office/drawing/2010/main" val="0"/>
+                        </a:ext>
+                      </a:extLst>
+                    </a:blip>
+                    <a:stretch>
+                      <a:fillRect/>
+                    </a:stretch>
+                  </pic:blipFill>
+                  <pic:spPr>
+                    <a:xfrm>
+                      <a:off x="0" y="0"/>
+                      <a:ext cx="5732145" cy="4203700"/>
+                    </a:xfrm>
+                    <a:prstGeom prst="rect">
+                      <a:avLst/>
+                    </a:prstGeom>
+                  </pic:spPr>
+                </pic:pic>
+              </a:graphicData>
+            </a:graphic>
+          </wp:inline>
+        </w:drawing>
+      </w:r>
+    </w:p>
+    <w:p>
+      <w:pPr>
+        <w:jc w:val="both"/>
+      </w:pPr>
+    </w:p>
+    <w:p>
+      <w:pPr>
+        <w:jc w:val="both"/>
+      </w:pPr>
+      <w:r>
+        <w:rPr>
+          <w:b/>
+        </w:rPr>
+        <w:t xml:space="preserve">Figure </w:t>
+      </w:r>
+      <w:r>
+        <w:rPr>
+          <w:b/>
+        </w:rPr>
+        <w:t>4</w:t>
       </w:r>
       <w:r>
         <w:t xml:space="preserve">. Performance metrics trade-off among East and West stocks. </w:t>
       </w:r>
-      <w:bookmarkStart w:id="0" w:name="_GoBack"/>
-      <w:bookmarkEnd w:id="0"/>
     </w:p>
     <w:sectPr>
-      <w:footerReference w:type="default" r:id="rId23"/>
-      <w:headerReference w:type="first" r:id="rId24"/>
+      <w:footerReference w:type="default" r:id="rId24"/>
+      <w:headerReference w:type="first" r:id="rId25"/>
       <w:pgSz w:w="11907" w:h="16840" w:code="9"/>
       <w:pgMar w:top="992" w:right="1440" w:bottom="1276" w:left="1440" w:header="709" w:footer="709" w:gutter="0"/>
       <w:cols w:space="708"/>
@@ -4885,7 +4859,7 @@
 </file>
 
 <file path=word/endnotes.xml><?xml version="1.0" encoding="utf-8"?>
-<w:endnotes xmlns:wpc="http://schemas.microsoft.com/office/word/2010/wordprocessingCanvas" xmlns:mc="http://schemas.openxmlformats.org/markup-compatibility/2006" xmlns:o="urn:schemas-microsoft-com:office:office" xmlns:r="http://schemas.openxmlformats.org/officeDocument/2006/relationships" xmlns:m="http://schemas.openxmlformats.org/officeDocument/2006/math" xmlns:v="urn:schemas-microsoft-com:vml" xmlns:wp14="http://schemas.microsoft.com/office/word/2010/wordprocessingDrawing" xmlns:wp="http://schemas.openxmlformats.org/drawingml/2006/wordprocessingDrawing" xmlns:w10="urn:schemas-microsoft-com:office:word" xmlns:w="http://schemas.openxmlformats.org/wordprocessingml/2006/main" xmlns:w14="http://schemas.microsoft.com/office/word/2010/wordml" xmlns:w15="http://schemas.microsoft.com/office/word/2012/wordml" xmlns:wpg="http://schemas.microsoft.com/office/word/2010/wordprocessingGroup" xmlns:wpi="http://schemas.microsoft.com/office/word/2010/wordprocessingInk" xmlns:wne="http://schemas.microsoft.com/office/word/2006/wordml" xmlns:wps="http://schemas.microsoft.com/office/word/2010/wordprocessingShape" mc:Ignorable="w14 w15 wp14">
+<w:endnotes xmlns:wpc="http://schemas.microsoft.com/office/word/2010/wordprocessingCanvas" xmlns:cx="http://schemas.microsoft.com/office/drawing/2014/chartex" xmlns:cx1="http://schemas.microsoft.com/office/drawing/2015/9/8/chartex" xmlns:cx2="http://schemas.microsoft.com/office/drawing/2015/10/21/chartex" xmlns:cx3="http://schemas.microsoft.com/office/drawing/2016/5/9/chartex" xmlns:cx4="http://schemas.microsoft.com/office/drawing/2016/5/10/chartex" xmlns:cx5="http://schemas.microsoft.com/office/drawing/2016/5/11/chartex" xmlns:cx6="http://schemas.microsoft.com/office/drawing/2016/5/12/chartex" xmlns:cx7="http://schemas.microsoft.com/office/drawing/2016/5/13/chartex" xmlns:cx8="http://schemas.microsoft.com/office/drawing/2016/5/14/chartex" xmlns:mc="http://schemas.openxmlformats.org/markup-compatibility/2006" xmlns:aink="http://schemas.microsoft.com/office/drawing/2016/ink" xmlns:am3d="http://schemas.microsoft.com/office/drawing/2017/model3d" xmlns:o="urn:schemas-microsoft-com:office:office" xmlns:r="http://schemas.openxmlformats.org/officeDocument/2006/relationships" xmlns:m="http://schemas.openxmlformats.org/officeDocument/2006/math" xmlns:v="urn:schemas-microsoft-com:vml" xmlns:wp14="http://schemas.microsoft.com/office/word/2010/wordprocessingDrawing" xmlns:wp="http://schemas.openxmlformats.org/drawingml/2006/wordprocessingDrawing" xmlns:w10="urn:schemas-microsoft-com:office:word" xmlns:w="http://schemas.openxmlformats.org/wordprocessingml/2006/main" xmlns:w14="http://schemas.microsoft.com/office/word/2010/wordml" xmlns:w15="http://schemas.microsoft.com/office/word/2012/wordml" xmlns:w16cid="http://schemas.microsoft.com/office/word/2016/wordml/cid" xmlns:w16se="http://schemas.microsoft.com/office/word/2015/wordml/symex" xmlns:wpg="http://schemas.microsoft.com/office/word/2010/wordprocessingGroup" xmlns:wpi="http://schemas.microsoft.com/office/word/2010/wordprocessingInk" xmlns:wne="http://schemas.microsoft.com/office/word/2006/wordml" xmlns:wps="http://schemas.microsoft.com/office/word/2010/wordprocessingShape" mc:Ignorable="w14 w15 w16se w16cid wp14">
   <w:endnote w:type="separator" w:id="-1">
     <w:p>
       <w:r>
@@ -4904,7 +4878,7 @@
 </file>
 
 <file path=word/footer1.xml><?xml version="1.0" encoding="utf-8"?>
-<w:ftr xmlns:wpc="http://schemas.microsoft.com/office/word/2010/wordprocessingCanvas" xmlns:mc="http://schemas.openxmlformats.org/markup-compatibility/2006" xmlns:o="urn:schemas-microsoft-com:office:office" xmlns:r="http://schemas.openxmlformats.org/officeDocument/2006/relationships" xmlns:m="http://schemas.openxmlformats.org/officeDocument/2006/math" xmlns:v="urn:schemas-microsoft-com:vml" xmlns:wp14="http://schemas.microsoft.com/office/word/2010/wordprocessingDrawing" xmlns:wp="http://schemas.openxmlformats.org/drawingml/2006/wordprocessingDrawing" xmlns:w10="urn:schemas-microsoft-com:office:word" xmlns:w="http://schemas.openxmlformats.org/wordprocessingml/2006/main" xmlns:w14="http://schemas.microsoft.com/office/word/2010/wordml" xmlns:w15="http://schemas.microsoft.com/office/word/2012/wordml" xmlns:wpg="http://schemas.microsoft.com/office/word/2010/wordprocessingGroup" xmlns:wpi="http://schemas.microsoft.com/office/word/2010/wordprocessingInk" xmlns:wne="http://schemas.microsoft.com/office/word/2006/wordml" xmlns:wps="http://schemas.microsoft.com/office/word/2010/wordprocessingShape" mc:Ignorable="w14 w15 wp14">
+<w:ftr xmlns:wpc="http://schemas.microsoft.com/office/word/2010/wordprocessingCanvas" xmlns:cx="http://schemas.microsoft.com/office/drawing/2014/chartex" xmlns:cx1="http://schemas.microsoft.com/office/drawing/2015/9/8/chartex" xmlns:cx2="http://schemas.microsoft.com/office/drawing/2015/10/21/chartex" xmlns:cx3="http://schemas.microsoft.com/office/drawing/2016/5/9/chartex" xmlns:cx4="http://schemas.microsoft.com/office/drawing/2016/5/10/chartex" xmlns:cx5="http://schemas.microsoft.com/office/drawing/2016/5/11/chartex" xmlns:cx6="http://schemas.microsoft.com/office/drawing/2016/5/12/chartex" xmlns:cx7="http://schemas.microsoft.com/office/drawing/2016/5/13/chartex" xmlns:cx8="http://schemas.microsoft.com/office/drawing/2016/5/14/chartex" xmlns:mc="http://schemas.openxmlformats.org/markup-compatibility/2006" xmlns:aink="http://schemas.microsoft.com/office/drawing/2016/ink" xmlns:am3d="http://schemas.microsoft.com/office/drawing/2017/model3d" xmlns:o="urn:schemas-microsoft-com:office:office" xmlns:r="http://schemas.openxmlformats.org/officeDocument/2006/relationships" xmlns:m="http://schemas.openxmlformats.org/officeDocument/2006/math" xmlns:v="urn:schemas-microsoft-com:vml" xmlns:wp14="http://schemas.microsoft.com/office/word/2010/wordprocessingDrawing" xmlns:wp="http://schemas.openxmlformats.org/drawingml/2006/wordprocessingDrawing" xmlns:w10="urn:schemas-microsoft-com:office:word" xmlns:w="http://schemas.openxmlformats.org/wordprocessingml/2006/main" xmlns:w14="http://schemas.microsoft.com/office/word/2010/wordml" xmlns:w15="http://schemas.microsoft.com/office/word/2012/wordml" xmlns:w16cid="http://schemas.microsoft.com/office/word/2016/wordml/cid" xmlns:w16se="http://schemas.microsoft.com/office/word/2015/wordml/symex" xmlns:wpg="http://schemas.microsoft.com/office/word/2010/wordprocessingGroup" xmlns:wpi="http://schemas.microsoft.com/office/word/2010/wordprocessingInk" xmlns:wne="http://schemas.microsoft.com/office/word/2006/wordml" xmlns:wps="http://schemas.microsoft.com/office/word/2010/wordprocessingShape" mc:Ignorable="w14 w15 w16se w16cid wp14">
   <w:sdt>
     <w:sdtPr>
       <w:id w:val="650488688"/>
@@ -4937,7 +4911,7 @@
           <w:rPr>
             <w:noProof/>
           </w:rPr>
-          <w:t>4</w:t>
+          <w:t>6</w:t>
         </w:r>
         <w:r>
           <w:rPr>
@@ -4957,7 +4931,7 @@
 </file>
 
 <file path=word/footnotes.xml><?xml version="1.0" encoding="utf-8"?>
-<w:footnotes xmlns:wpc="http://schemas.microsoft.com/office/word/2010/wordprocessingCanvas" xmlns:mc="http://schemas.openxmlformats.org/markup-compatibility/2006" xmlns:o="urn:schemas-microsoft-com:office:office" xmlns:r="http://schemas.openxmlformats.org/officeDocument/2006/relationships" xmlns:m="http://schemas.openxmlformats.org/officeDocument/2006/math" xmlns:v="urn:schemas-microsoft-com:vml" xmlns:wp14="http://schemas.microsoft.com/office/word/2010/wordprocessingDrawing" xmlns:wp="http://schemas.openxmlformats.org/drawingml/2006/wordprocessingDrawing" xmlns:w10="urn:schemas-microsoft-com:office:word" xmlns:w="http://schemas.openxmlformats.org/wordprocessingml/2006/main" xmlns:w14="http://schemas.microsoft.com/office/word/2010/wordml" xmlns:w15="http://schemas.microsoft.com/office/word/2012/wordml" xmlns:wpg="http://schemas.microsoft.com/office/word/2010/wordprocessingGroup" xmlns:wpi="http://schemas.microsoft.com/office/word/2010/wordprocessingInk" xmlns:wne="http://schemas.microsoft.com/office/word/2006/wordml" xmlns:wps="http://schemas.microsoft.com/office/word/2010/wordprocessingShape" mc:Ignorable="w14 w15 wp14">
+<w:footnotes xmlns:wpc="http://schemas.microsoft.com/office/word/2010/wordprocessingCanvas" xmlns:cx="http://schemas.microsoft.com/office/drawing/2014/chartex" xmlns:cx1="http://schemas.microsoft.com/office/drawing/2015/9/8/chartex" xmlns:cx2="http://schemas.microsoft.com/office/drawing/2015/10/21/chartex" xmlns:cx3="http://schemas.microsoft.com/office/drawing/2016/5/9/chartex" xmlns:cx4="http://schemas.microsoft.com/office/drawing/2016/5/10/chartex" xmlns:cx5="http://schemas.microsoft.com/office/drawing/2016/5/11/chartex" xmlns:cx6="http://schemas.microsoft.com/office/drawing/2016/5/12/chartex" xmlns:cx7="http://schemas.microsoft.com/office/drawing/2016/5/13/chartex" xmlns:cx8="http://schemas.microsoft.com/office/drawing/2016/5/14/chartex" xmlns:mc="http://schemas.openxmlformats.org/markup-compatibility/2006" xmlns:aink="http://schemas.microsoft.com/office/drawing/2016/ink" xmlns:am3d="http://schemas.microsoft.com/office/drawing/2017/model3d" xmlns:o="urn:schemas-microsoft-com:office:office" xmlns:r="http://schemas.openxmlformats.org/officeDocument/2006/relationships" xmlns:m="http://schemas.openxmlformats.org/officeDocument/2006/math" xmlns:v="urn:schemas-microsoft-com:vml" xmlns:wp14="http://schemas.microsoft.com/office/word/2010/wordprocessingDrawing" xmlns:wp="http://schemas.openxmlformats.org/drawingml/2006/wordprocessingDrawing" xmlns:w10="urn:schemas-microsoft-com:office:word" xmlns:w="http://schemas.openxmlformats.org/wordprocessingml/2006/main" xmlns:w14="http://schemas.microsoft.com/office/word/2010/wordml" xmlns:w15="http://schemas.microsoft.com/office/word/2012/wordml" xmlns:w16cid="http://schemas.microsoft.com/office/word/2016/wordml/cid" xmlns:w16se="http://schemas.microsoft.com/office/word/2015/wordml/symex" xmlns:wpg="http://schemas.microsoft.com/office/word/2010/wordprocessingGroup" xmlns:wpi="http://schemas.microsoft.com/office/word/2010/wordprocessingInk" xmlns:wne="http://schemas.microsoft.com/office/word/2006/wordml" xmlns:wps="http://schemas.microsoft.com/office/word/2010/wordprocessingShape" mc:Ignorable="w14 w15 w16se w16cid wp14">
   <w:footnote w:type="separator" w:id="-1">
     <w:p>
       <w:r>
@@ -5083,7 +5057,7 @@
 </file>
 
 <file path=word/header1.xml><?xml version="1.0" encoding="utf-8"?>
-<w:hdr xmlns:wpc="http://schemas.microsoft.com/office/word/2010/wordprocessingCanvas" xmlns:mc="http://schemas.openxmlformats.org/markup-compatibility/2006" xmlns:o="urn:schemas-microsoft-com:office:office" xmlns:r="http://schemas.openxmlformats.org/officeDocument/2006/relationships" xmlns:m="http://schemas.openxmlformats.org/officeDocument/2006/math" xmlns:v="urn:schemas-microsoft-com:vml" xmlns:wp14="http://schemas.microsoft.com/office/word/2010/wordprocessingDrawing" xmlns:wp="http://schemas.openxmlformats.org/drawingml/2006/wordprocessingDrawing" xmlns:w10="urn:schemas-microsoft-com:office:word" xmlns:w="http://schemas.openxmlformats.org/wordprocessingml/2006/main" xmlns:w14="http://schemas.microsoft.com/office/word/2010/wordml" xmlns:w15="http://schemas.microsoft.com/office/word/2012/wordml" xmlns:wpg="http://schemas.microsoft.com/office/word/2010/wordprocessingGroup" xmlns:wpi="http://schemas.microsoft.com/office/word/2010/wordprocessingInk" xmlns:wne="http://schemas.microsoft.com/office/word/2006/wordml" xmlns:wps="http://schemas.microsoft.com/office/word/2010/wordprocessingShape" mc:Ignorable="w14 w15 wp14">
+<w:hdr xmlns:wpc="http://schemas.microsoft.com/office/word/2010/wordprocessingCanvas" xmlns:cx="http://schemas.microsoft.com/office/drawing/2014/chartex" xmlns:cx1="http://schemas.microsoft.com/office/drawing/2015/9/8/chartex" xmlns:cx2="http://schemas.microsoft.com/office/drawing/2015/10/21/chartex" xmlns:cx3="http://schemas.microsoft.com/office/drawing/2016/5/9/chartex" xmlns:cx4="http://schemas.microsoft.com/office/drawing/2016/5/10/chartex" xmlns:cx5="http://schemas.microsoft.com/office/drawing/2016/5/11/chartex" xmlns:cx6="http://schemas.microsoft.com/office/drawing/2016/5/12/chartex" xmlns:cx7="http://schemas.microsoft.com/office/drawing/2016/5/13/chartex" xmlns:cx8="http://schemas.microsoft.com/office/drawing/2016/5/14/chartex" xmlns:mc="http://schemas.openxmlformats.org/markup-compatibility/2006" xmlns:aink="http://schemas.microsoft.com/office/drawing/2016/ink" xmlns:am3d="http://schemas.microsoft.com/office/drawing/2017/model3d" xmlns:o="urn:schemas-microsoft-com:office:office" xmlns:r="http://schemas.openxmlformats.org/officeDocument/2006/relationships" xmlns:m="http://schemas.openxmlformats.org/officeDocument/2006/math" xmlns:v="urn:schemas-microsoft-com:vml" xmlns:wp14="http://schemas.microsoft.com/office/word/2010/wordprocessingDrawing" xmlns:wp="http://schemas.openxmlformats.org/drawingml/2006/wordprocessingDrawing" xmlns:w10="urn:schemas-microsoft-com:office:word" xmlns:w="http://schemas.openxmlformats.org/wordprocessingml/2006/main" xmlns:w14="http://schemas.microsoft.com/office/word/2010/wordml" xmlns:w15="http://schemas.microsoft.com/office/word/2012/wordml" xmlns:w16cid="http://schemas.microsoft.com/office/word/2016/wordml/cid" xmlns:w16se="http://schemas.microsoft.com/office/word/2015/wordml/symex" xmlns:wpg="http://schemas.microsoft.com/office/word/2010/wordprocessingGroup" xmlns:wpi="http://schemas.microsoft.com/office/word/2010/wordprocessingInk" xmlns:wne="http://schemas.microsoft.com/office/word/2006/wordml" xmlns:wps="http://schemas.microsoft.com/office/word/2010/wordprocessingShape" mc:Ignorable="w14 w15 w16se w16cid wp14">
   <w:p>
     <w:pPr>
       <w:tabs>
@@ -5122,7 +5096,7 @@
 </file>
 
 <file path=word/numbering.xml><?xml version="1.0" encoding="utf-8"?>
-<w:numbering xmlns:wpc="http://schemas.microsoft.com/office/word/2010/wordprocessingCanvas" xmlns:mc="http://schemas.openxmlformats.org/markup-compatibility/2006" xmlns:o="urn:schemas-microsoft-com:office:office" xmlns:r="http://schemas.openxmlformats.org/officeDocument/2006/relationships" xmlns:m="http://schemas.openxmlformats.org/officeDocument/2006/math" xmlns:v="urn:schemas-microsoft-com:vml" xmlns:wp14="http://schemas.microsoft.com/office/word/2010/wordprocessingDrawing" xmlns:wp="http://schemas.openxmlformats.org/drawingml/2006/wordprocessingDrawing" xmlns:w10="urn:schemas-microsoft-com:office:word" xmlns:w="http://schemas.openxmlformats.org/wordprocessingml/2006/main" xmlns:w14="http://schemas.microsoft.com/office/word/2010/wordml" xmlns:w15="http://schemas.microsoft.com/office/word/2012/wordml" xmlns:wpg="http://schemas.microsoft.com/office/word/2010/wordprocessingGroup" xmlns:wpi="http://schemas.microsoft.com/office/word/2010/wordprocessingInk" xmlns:wne="http://schemas.microsoft.com/office/word/2006/wordml" xmlns:wps="http://schemas.microsoft.com/office/word/2010/wordprocessingShape" mc:Ignorable="w14 w15 wp14">
+<w:numbering xmlns:wpc="http://schemas.microsoft.com/office/word/2010/wordprocessingCanvas" xmlns:cx="http://schemas.microsoft.com/office/drawing/2014/chartex" xmlns:cx1="http://schemas.microsoft.com/office/drawing/2015/9/8/chartex" xmlns:cx2="http://schemas.microsoft.com/office/drawing/2015/10/21/chartex" xmlns:cx3="http://schemas.microsoft.com/office/drawing/2016/5/9/chartex" xmlns:cx4="http://schemas.microsoft.com/office/drawing/2016/5/10/chartex" xmlns:cx5="http://schemas.microsoft.com/office/drawing/2016/5/11/chartex" xmlns:cx6="http://schemas.microsoft.com/office/drawing/2016/5/12/chartex" xmlns:cx7="http://schemas.microsoft.com/office/drawing/2016/5/13/chartex" xmlns:cx8="http://schemas.microsoft.com/office/drawing/2016/5/14/chartex" xmlns:mc="http://schemas.openxmlformats.org/markup-compatibility/2006" xmlns:aink="http://schemas.microsoft.com/office/drawing/2016/ink" xmlns:am3d="http://schemas.microsoft.com/office/drawing/2017/model3d" xmlns:o="urn:schemas-microsoft-com:office:office" xmlns:r="http://schemas.openxmlformats.org/officeDocument/2006/relationships" xmlns:m="http://schemas.openxmlformats.org/officeDocument/2006/math" xmlns:v="urn:schemas-microsoft-com:vml" xmlns:wp14="http://schemas.microsoft.com/office/word/2010/wordprocessingDrawing" xmlns:wp="http://schemas.openxmlformats.org/drawingml/2006/wordprocessingDrawing" xmlns:w10="urn:schemas-microsoft-com:office:word" xmlns:w="http://schemas.openxmlformats.org/wordprocessingml/2006/main" xmlns:w14="http://schemas.microsoft.com/office/word/2010/wordml" xmlns:w15="http://schemas.microsoft.com/office/word/2012/wordml" xmlns:w16cid="http://schemas.microsoft.com/office/word/2016/wordml/cid" xmlns:w16se="http://schemas.microsoft.com/office/word/2015/wordml/symex" xmlns:wpg="http://schemas.microsoft.com/office/word/2010/wordprocessingGroup" xmlns:wpi="http://schemas.microsoft.com/office/word/2010/wordprocessingInk" xmlns:wne="http://schemas.microsoft.com/office/word/2006/wordml" xmlns:wps="http://schemas.microsoft.com/office/word/2010/wordprocessingShape" mc:Ignorable="w14 w15 w16se w16cid wp14">
   <w:abstractNum w:abstractNumId="0" w15:restartNumberingAfterBreak="0">
     <w:nsid w:val="0BF0392E"/>
     <w:multiLevelType w:val="hybridMultilevel"/>
@@ -6059,7 +6033,7 @@
 </file>
 
 <file path=word/styles.xml><?xml version="1.0" encoding="utf-8"?>
-<w:styles xmlns:mc="http://schemas.openxmlformats.org/markup-compatibility/2006" xmlns:r="http://schemas.openxmlformats.org/officeDocument/2006/relationships" xmlns:w="http://schemas.openxmlformats.org/wordprocessingml/2006/main" xmlns:w14="http://schemas.microsoft.com/office/word/2010/wordml" xmlns:w15="http://schemas.microsoft.com/office/word/2012/wordml" mc:Ignorable="w14 w15">
+<w:styles xmlns:mc="http://schemas.openxmlformats.org/markup-compatibility/2006" xmlns:r="http://schemas.openxmlformats.org/officeDocument/2006/relationships" xmlns:w="http://schemas.openxmlformats.org/wordprocessingml/2006/main" xmlns:w14="http://schemas.microsoft.com/office/word/2010/wordml" xmlns:w15="http://schemas.microsoft.com/office/word/2012/wordml" xmlns:w16cid="http://schemas.microsoft.com/office/word/2016/wordml/cid" xmlns:w16se="http://schemas.microsoft.com/office/word/2015/wordml/symex" mc:Ignorable="w14 w15 w16se w16cid">
   <w:docDefaults>
     <w:rPrDefault>
       <w:rPr>
@@ -6075,7 +6049,7 @@
       </w:pPr>
     </w:pPrDefault>
   </w:docDefaults>
-  <w:latentStyles w:defLockedState="0" w:defUIPriority="99" w:defSemiHidden="0" w:defUnhideWhenUsed="0" w:defQFormat="0" w:count="371">
+  <w:latentStyles w:defLockedState="0" w:defUIPriority="99" w:defSemiHidden="0" w:defUnhideWhenUsed="0" w:defQFormat="0" w:count="375">
     <w:lsdException w:name="Normal" w:uiPriority="0" w:qFormat="1"/>
     <w:lsdException w:name="heading 1" w:uiPriority="9" w:qFormat="1"/>
     <w:lsdException w:name="heading 2" w:semiHidden="1" w:uiPriority="9" w:unhideWhenUsed="1" w:qFormat="1"/>
@@ -6181,7 +6155,6 @@
     <w:lsdException w:name="HTML Sample" w:semiHidden="1" w:unhideWhenUsed="1"/>
     <w:lsdException w:name="HTML Typewriter" w:semiHidden="1" w:unhideWhenUsed="1"/>
     <w:lsdException w:name="HTML Variable" w:semiHidden="1" w:unhideWhenUsed="1"/>
-    <w:lsdException w:name="Normal Table" w:semiHidden="1" w:unhideWhenUsed="1"/>
     <w:lsdException w:name="annotation subject" w:semiHidden="1" w:unhideWhenUsed="1"/>
     <w:lsdException w:name="No List" w:semiHidden="1" w:unhideWhenUsed="1"/>
     <w:lsdException w:name="Outline List 1" w:semiHidden="1" w:unhideWhenUsed="1"/>
@@ -6225,10 +6198,8 @@
     <w:lsdException w:name="Table Elegant" w:semiHidden="1" w:unhideWhenUsed="1"/>
     <w:lsdException w:name="Table Professional" w:semiHidden="1" w:unhideWhenUsed="1"/>
     <w:lsdException w:name="Table Subtle 1" w:semiHidden="1" w:unhideWhenUsed="1"/>
-    <w:lsdException w:name="Table Subtle 2" w:semiHidden="1" w:unhideWhenUsed="1"/>
     <w:lsdException w:name="Table Web 1" w:semiHidden="1" w:unhideWhenUsed="1"/>
     <w:lsdException w:name="Table Web 2" w:semiHidden="1" w:unhideWhenUsed="1"/>
-    <w:lsdException w:name="Table Web 3" w:semiHidden="1" w:unhideWhenUsed="1"/>
     <w:lsdException w:name="Balloon Text" w:semiHidden="1" w:unhideWhenUsed="1"/>
     <w:lsdException w:name="Table Grid" w:uiPriority="59"/>
     <w:lsdException w:name="Table Theme" w:semiHidden="1" w:unhideWhenUsed="1"/>
@@ -6447,6 +6418,10 @@
     <w:lsdException w:name="List Table 5 Dark Accent 6" w:uiPriority="50"/>
     <w:lsdException w:name="List Table 6 Colorful Accent 6" w:uiPriority="51"/>
     <w:lsdException w:name="List Table 7 Colorful Accent 6" w:uiPriority="52"/>
+    <w:lsdException w:name="Mention" w:semiHidden="1" w:unhideWhenUsed="1"/>
+    <w:lsdException w:name="Smart Hyperlink" w:semiHidden="1" w:unhideWhenUsed="1"/>
+    <w:lsdException w:name="Hashtag" w:semiHidden="1" w:unhideWhenUsed="1"/>
+    <w:lsdException w:name="Unresolved Mention" w:semiHidden="1" w:unhideWhenUsed="1"/>
   </w:latentStyles>
   <w:style w:type="paragraph" w:default="1" w:styleId="Normal">
     <w:name w:val="Normal"/>
@@ -7167,8 +7142,8 @@
       <w:u w:val="single"/>
     </w:rPr>
   </w:style>
-  <w:style w:type="character" w:customStyle="1" w:styleId="UnresolvedMention">
-    <w:name w:val="Unresolved Mention"/>
+  <w:style w:type="character" w:customStyle="1" w:styleId="UnresolvedMention2">
+    <w:name w:val="Unresolved Mention2"/>
     <w:basedOn w:val="DefaultParagraphFont"/>
     <w:uiPriority w:val="99"/>
     <w:semiHidden/>
@@ -7472,7 +7447,7 @@
 </file>
 
 <file path=customXml/itemProps1.xml><?xml version="1.0" encoding="utf-8"?>
-<ds:datastoreItem xmlns:ds="http://schemas.openxmlformats.org/officeDocument/2006/customXml" ds:itemID="{DAC05897-F4B6-48B6-8F39-0A5BB68A40B4}">
+<ds:datastoreItem xmlns:ds="http://schemas.openxmlformats.org/officeDocument/2006/customXml" ds:itemID="{F0666D8D-1ED4-4943-B93E-13B68EBB1475}">
   <ds:schemaRefs>
     <ds:schemaRef ds:uri="http://schemas.openxmlformats.org/officeDocument/2006/bibliography"/>
   </ds:schemaRefs>

</xml_diff>

<commit_message>
Changes to 225 and docs
</commit_message>
<xml_diff>
--- a/Submissions/SCRS_2017_224 Carruthers Butterworth Example MPs.docx
+++ b/Submissions/SCRS_2017_224 Carruthers Butterworth Example MPs.docx
@@ -165,9 +165,36 @@
         <w:rPr>
           <w:rFonts w:cs="Times New Roman"/>
           <w:szCs w:val="20"/>
-          <w:highlight w:val="yellow"/>
-        </w:rPr>
-        <w:t>To do last</w:t>
+        </w:rPr>
+        <w:t xml:space="preserve">Two example management procedures are described that </w:t>
+      </w:r>
+      <w:r>
+        <w:rPr>
+          <w:rFonts w:cs="Times New Roman"/>
+          <w:szCs w:val="20"/>
+        </w:rPr>
+        <w:t>calculate</w:t>
+      </w:r>
+      <w:r>
+        <w:rPr>
+          <w:rFonts w:cs="Times New Roman"/>
+          <w:szCs w:val="20"/>
+        </w:rPr>
+        <w:t xml:space="preserve"> total allowable catches using relative abundance</w:t>
+      </w:r>
+      <w:r>
+        <w:rPr>
+          <w:rFonts w:cs="Times New Roman"/>
+          <w:szCs w:val="20"/>
+        </w:rPr>
+        <w:t xml:space="preserve"> indices</w:t>
+      </w:r>
+      <w:r>
+        <w:rPr>
+          <w:rFonts w:cs="Times New Roman"/>
+          <w:szCs w:val="20"/>
+        </w:rPr>
+        <w:t xml:space="preserve">. The management procedures were tested in the ABT-MSE framework and evaluated according to various performance statistics. Trade-offs among performance metrics and among stocks were also characterized.  </w:t>
       </w:r>
     </w:p>
     <w:p>
@@ -384,40 +411,40 @@
       <w:r>
         <w:t xml:space="preserve">Total Annual Catches (TACs) according to indices of relative abundance. The MPs are tested in the ABT-MSE package alongside four constant catch MPs. </w:t>
       </w:r>
-    </w:p>
-    <w:p/>
-    <w:p>
+      <w:r>
+        <w:t>Readers are directed to</w:t>
+      </w:r>
+      <w:r>
+        <w:t xml:space="preserve"> supporting</w:t>
+      </w:r>
+      <w:r>
+        <w:t xml:space="preserve"> SCRS papers for a full description of the operating models (SCRS/2015/179, SCRS/2017/223) the data used in conditioning (SCRS/2015/180, GBYP 2017) and the soft</w:t>
+      </w:r>
+      <w:r>
+        <w:t xml:space="preserve">ware package (SCRS/2017/225). </w:t>
+      </w:r>
       <w:proofErr w:type="gramStart"/>
       <w:r>
-        <w:t>A number of</w:t>
+        <w:t>Additionally</w:t>
       </w:r>
       <w:proofErr w:type="gramEnd"/>
       <w:r>
-        <w:t xml:space="preserve"> </w:t>
+        <w:t xml:space="preserve"> there are</w:t>
+      </w:r>
+      <w:r>
+        <w:t xml:space="preserve"> number of </w:t>
       </w:r>
       <w:r>
         <w:t xml:space="preserve">peer-reviewed </w:t>
       </w:r>
       <w:r>
-        <w:t xml:space="preserve">papers describe the MP approach to fisheries management (Punt and Butterworth 1999, Cochrane et al. 1998, Punt et al. 2015). </w:t>
-      </w:r>
-      <w:r>
-        <w:t>Readers are also directed to ICCAT documentation for</w:t>
-      </w:r>
-      <w:r>
-        <w:t xml:space="preserve"> a full description of the operating models (</w:t>
-      </w:r>
-      <w:r>
-        <w:t xml:space="preserve">SCRS/2015/179, </w:t>
-      </w:r>
-      <w:r>
-        <w:t>SCRS/2017/223) the data used in condi</w:t>
-      </w:r>
-      <w:r>
-        <w:t xml:space="preserve">tioning (SCRS/2015/180, </w:t>
-      </w:r>
-      <w:r>
-        <w:t xml:space="preserve">GBYP 2017) and the software package (SCRS/2017/225).   </w:t>
+        <w:t xml:space="preserve">papers </w:t>
+      </w:r>
+      <w:r>
+        <w:t xml:space="preserve">that </w:t>
+      </w:r>
+      <w:r>
+        <w:t xml:space="preserve">describe the MP approach to fisheries management (Punt and Butterworth 1999, Cochrane et al. 1998, Punt et al. 2015). </w:t>
       </w:r>
     </w:p>
     <w:p/>
@@ -518,7 +545,63 @@
           <w:rFonts w:cs="Times New Roman"/>
           <w:szCs w:val="20"/>
         </w:rPr>
-        <w:t xml:space="preserve">The first EMP1 is a very simple index target MP that makes incremental adjustments to the TAC depending on the proximity of index observations to a target level. The second MP, EMP2 </w:t>
+        <w:t>The first</w:t>
+      </w:r>
+      <w:r>
+        <w:rPr>
+          <w:rFonts w:cs="Times New Roman"/>
+          <w:szCs w:val="20"/>
+        </w:rPr>
+        <w:t>,</w:t>
+      </w:r>
+      <w:r>
+        <w:rPr>
+          <w:rFonts w:cs="Times New Roman"/>
+          <w:szCs w:val="20"/>
+        </w:rPr>
+        <w:t xml:space="preserve"> EMP1 is a very simple index target MP that makes incremental adjustments to the TAC depending on </w:t>
+      </w:r>
+      <w:r>
+        <w:rPr>
+          <w:rFonts w:cs="Times New Roman"/>
+          <w:szCs w:val="20"/>
+        </w:rPr>
+        <w:t xml:space="preserve">the proximity of recent </w:t>
+      </w:r>
+      <w:r>
+        <w:rPr>
+          <w:rFonts w:cs="Times New Roman"/>
+          <w:szCs w:val="20"/>
+        </w:rPr>
+        <w:t>index observations</w:t>
+      </w:r>
+      <w:r>
+        <w:rPr>
+          <w:rFonts w:cs="Times New Roman"/>
+          <w:szCs w:val="20"/>
+        </w:rPr>
+        <w:t xml:space="preserve"> </w:t>
+      </w:r>
+      <w:r>
+        <w:rPr>
+          <w:rFonts w:cs="Times New Roman"/>
+          <w:szCs w:val="20"/>
+        </w:rPr>
+        <w:t>to a target</w:t>
+      </w:r>
+      <w:r>
+        <w:rPr>
+          <w:rFonts w:cs="Times New Roman"/>
+          <w:szCs w:val="20"/>
+        </w:rPr>
+        <w:t xml:space="preserve"> index</w:t>
+      </w:r>
+      <w:r>
+        <w:rPr>
+          <w:rFonts w:cs="Times New Roman"/>
+          <w:szCs w:val="20"/>
+        </w:rPr>
+        <w:t xml:space="preserve"> level. The second MP, EMP2 </w:t>
       </w:r>
       <w:r>
         <w:rPr>
@@ -546,7 +629,21 @@
           <w:rFonts w:cs="Times New Roman"/>
           <w:szCs w:val="20"/>
         </w:rPr>
-        <w:t xml:space="preserve">Butterworth (2015) </w:t>
+        <w:t xml:space="preserve">Butterworth (2015) and </w:t>
+      </w:r>
+      <w:r>
+        <w:rPr>
+          <w:rFonts w:cs="Times New Roman"/>
+          <w:szCs w:val="20"/>
+        </w:rPr>
+        <w:t>in addition to proximity to a target level,</w:t>
+      </w:r>
+      <w:r>
+        <w:rPr>
+          <w:rFonts w:cs="Times New Roman"/>
+          <w:szCs w:val="20"/>
+        </w:rPr>
+        <w:t xml:space="preserve"> accounts for changes in the slope of indices (whether there is a positive or negative trend). </w:t>
       </w:r>
       <w:proofErr w:type="gramStart"/>
       <w:r>
@@ -554,7 +651,7 @@
           <w:rFonts w:cs="Times New Roman"/>
           <w:szCs w:val="20"/>
         </w:rPr>
-        <w:t>and also</w:t>
+        <w:t>Both of these</w:t>
       </w:r>
       <w:proofErr w:type="gramEnd"/>
       <w:r>
@@ -562,22 +659,6 @@
           <w:rFonts w:cs="Times New Roman"/>
           <w:szCs w:val="20"/>
         </w:rPr>
-        <w:t xml:space="preserve"> accounts for changes in the slope of indices (whether there is a positive or negative trend) in addition to proximity to a target index level. </w:t>
-      </w:r>
-      <w:proofErr w:type="gramStart"/>
-      <w:r>
-        <w:rPr>
-          <w:rFonts w:cs="Times New Roman"/>
-          <w:szCs w:val="20"/>
-        </w:rPr>
-        <w:t>Both of these</w:t>
-      </w:r>
-      <w:proofErr w:type="gramEnd"/>
-      <w:r>
-        <w:rPr>
-          <w:rFonts w:cs="Times New Roman"/>
-          <w:szCs w:val="20"/>
-        </w:rPr>
         <w:t xml:space="preserve"> MPs are empirical; they calculate TACs directly from abundance indices. </w:t>
       </w:r>
     </w:p>
@@ -603,7 +684,21 @@
           <w:rFonts w:cs="Times New Roman"/>
           <w:szCs w:val="20"/>
         </w:rPr>
-        <w:t xml:space="preserve">All MPs were tested on OM #1, the reference case operating model that uses the best model estimates of abundance for both stocks, high natural mortality rate and low age at maturity (SCRS/2017/223). </w:t>
+        <w:t>All MPs were tested on the reference case operating model</w:t>
+      </w:r>
+      <w:r>
+        <w:rPr>
+          <w:rFonts w:cs="Times New Roman"/>
+          <w:szCs w:val="20"/>
+        </w:rPr>
+        <w:t xml:space="preserve"> (OM #1)</w:t>
+      </w:r>
+      <w:r>
+        <w:rPr>
+          <w:rFonts w:cs="Times New Roman"/>
+          <w:szCs w:val="20"/>
+        </w:rPr>
+        <w:t xml:space="preserve"> that uses the best model estimates of abundance for both stocks, high natural mortality rate and low age at maturity (SCRS/2017/223). </w:t>
       </w:r>
     </w:p>
     <w:p>
@@ -691,21 +786,7 @@
           <w:rFonts w:cs="Times New Roman"/>
           <w:szCs w:val="20"/>
         </w:rPr>
-        <w:t xml:space="preserve"> each year</w:t>
-      </w:r>
-      <w:r>
-        <w:rPr>
-          <w:rFonts w:cs="Times New Roman"/>
-          <w:szCs w:val="20"/>
-        </w:rPr>
-        <w:t>,</w:t>
-      </w:r>
-      <w:r>
-        <w:rPr>
-          <w:rFonts w:cs="Times New Roman"/>
-          <w:szCs w:val="20"/>
-        </w:rPr>
-        <w:t xml:space="preserve"> </w:t>
+        <w:t xml:space="preserve"> each year </w:t>
       </w:r>
       <w:r>
         <w:rPr>
@@ -1639,7 +1720,7 @@
           <v:shape id="_x0000_i1025" type="#_x0000_t75" style="width:248.4pt;height:17.4pt" o:ole="" fillcolor="window">
             <v:imagedata r:id="rId8" o:title=""/>
           </v:shape>
-          <o:OLEObject Type="Embed" ProgID="Equation.3" ShapeID="_x0000_i1025" DrawAspect="Content" ObjectID="_1567710852" r:id="rId9"/>
+          <o:OLEObject Type="Embed" ProgID="Equation.3" ShapeID="_x0000_i1025" DrawAspect="Content" ObjectID="_1567713971" r:id="rId9"/>
         </w:object>
       </w:r>
       <w:r>
@@ -1753,7 +1834,7 @@
           <v:shape id="_x0000_i1026" type="#_x0000_t75" style="width:12pt;height:15pt" o:ole="" fillcolor="window">
             <v:imagedata r:id="rId10" o:title=""/>
           </v:shape>
-          <o:OLEObject Type="Embed" ProgID="Equation.3" ShapeID="_x0000_i1026" DrawAspect="Content" ObjectID="_1567710853" r:id="rId11"/>
+          <o:OLEObject Type="Embed" ProgID="Equation.3" ShapeID="_x0000_i1026" DrawAspect="Content" ObjectID="_1567713972" r:id="rId11"/>
         </w:object>
       </w:r>
       <w:r>
@@ -1866,7 +1947,7 @@
           <v:shape id="_x0000_i1027" type="#_x0000_t75" style="width:33pt;height:15pt" o:ole="" fillcolor="window">
             <v:imagedata r:id="rId12" o:title=""/>
           </v:shape>
-          <o:OLEObject Type="Embed" ProgID="Equation.3" ShapeID="_x0000_i1027" DrawAspect="Content" ObjectID="_1567710854" r:id="rId13"/>
+          <o:OLEObject Type="Embed" ProgID="Equation.3" ShapeID="_x0000_i1027" DrawAspect="Content" ObjectID="_1567713973" r:id="rId13"/>
         </w:object>
       </w:r>
       <w:r>
@@ -1886,7 +1967,7 @@
           <v:shape id="_x0000_i1028" type="#_x0000_t75" style="width:33.6pt;height:15pt" o:ole="" fillcolor="window">
             <v:imagedata r:id="rId14" o:title=""/>
           </v:shape>
-          <o:OLEObject Type="Embed" ProgID="Equation.3" ShapeID="_x0000_i1028" DrawAspect="Content" ObjectID="_1567710855" r:id="rId15"/>
+          <o:OLEObject Type="Embed" ProgID="Equation.3" ShapeID="_x0000_i1028" DrawAspect="Content" ObjectID="_1567713974" r:id="rId15"/>
         </w:object>
       </w:r>
       <w:r>
@@ -1942,6 +2023,15 @@
           <w:szCs w:val="20"/>
         </w:rPr>
       </w:pPr>
+    </w:p>
+    <w:p>
+      <w:pPr>
+        <w:jc w:val="both"/>
+        <w:rPr>
+          <w:rFonts w:cs="Times New Roman"/>
+          <w:szCs w:val="20"/>
+        </w:rPr>
+      </w:pPr>
       <w:proofErr w:type="gramStart"/>
       <w:r>
         <w:rPr>
@@ -2110,6 +2200,7 @@
           <w:i/>
           <w:szCs w:val="20"/>
         </w:rPr>
+        <w:lastRenderedPageBreak/>
         <w:t xml:space="preserve">Indices and </w:t>
       </w:r>
       <w:r>
@@ -2493,7 +2584,21 @@
           <w:rFonts w:cs="Times New Roman"/>
           <w:szCs w:val="20"/>
         </w:rPr>
-        <w:t xml:space="preserve"> scenario (DNC, LDNC) fishing rate and status relative to MSY reference points (POF, POS, PGK) and variability in catches (AAVC). These performance statistics are consistent with MSE applications elsewhere (</w:t>
+        <w:t xml:space="preserve"> scenario (DNC, LDNC)</w:t>
+      </w:r>
+      <w:r>
+        <w:rPr>
+          <w:rFonts w:cs="Times New Roman"/>
+          <w:szCs w:val="20"/>
+        </w:rPr>
+        <w:t>,</w:t>
+      </w:r>
+      <w:r>
+        <w:rPr>
+          <w:rFonts w:cs="Times New Roman"/>
+          <w:szCs w:val="20"/>
+        </w:rPr>
+        <w:t xml:space="preserve"> fishing rate and status relative to MSY reference points (POF, POS, PGK) and variability in catches (AAVC). These performance statistics are consistent with MSE applications elsewhere (</w:t>
       </w:r>
       <w:r>
         <w:rPr>
@@ -2508,7 +2613,21 @@
           <w:rFonts w:cs="Times New Roman"/>
           <w:szCs w:val="20"/>
         </w:rPr>
-        <w:t xml:space="preserve">) and intended to encompass the interests of stakeholders. </w:t>
+        <w:t xml:space="preserve">) and intended to encompass </w:t>
+      </w:r>
+      <w:r>
+        <w:rPr>
+          <w:rFonts w:cs="Times New Roman"/>
+          <w:szCs w:val="20"/>
+        </w:rPr>
+        <w:t>a range of stakeholder interests</w:t>
+      </w:r>
+      <w:r>
+        <w:rPr>
+          <w:rFonts w:cs="Times New Roman"/>
+          <w:szCs w:val="20"/>
+        </w:rPr>
+        <w:t xml:space="preserve">. </w:t>
       </w:r>
     </w:p>
     <w:p>
@@ -2537,42 +2656,87 @@
     <w:p/>
     <w:p>
       <w:r>
-        <w:t xml:space="preserve">The MPs were tested using OM #1, which is among the most resilient and optimistic of the fitted operating models (e.g. high natural mortality rate, low age at maturity). </w:t>
-      </w:r>
-      <w:r>
-        <w:t>In most simulations, stock biomass increases in the future following strong estimated recruitments in recent years (Figure 1).</w:t>
+        <w:t xml:space="preserve">The MPs were tested using </w:t>
+      </w:r>
+      <w:r>
+        <w:t>the reference case operating model, w</w:t>
+      </w:r>
+      <w:r>
+        <w:t xml:space="preserve">hich </w:t>
+      </w:r>
+      <w:r>
+        <w:t xml:space="preserve">simulates a </w:t>
+      </w:r>
+      <w:r>
+        <w:t xml:space="preserve">resilient </w:t>
+      </w:r>
+      <w:r>
+        <w:t>population in a relatively optimistic state</w:t>
+      </w:r>
+      <w:r>
+        <w:t xml:space="preserve"> (e.g. high natural mortality rate, low age at maturity</w:t>
+      </w:r>
+      <w:r>
+        <w:t>, high current spawning biomass relative to unfished</w:t>
+      </w:r>
+      <w:r>
+        <w:t xml:space="preserve">). </w:t>
+      </w:r>
+      <w:proofErr w:type="gramStart"/>
+      <w:r>
+        <w:t>Similarly</w:t>
+      </w:r>
+      <w:proofErr w:type="gramEnd"/>
+      <w:r>
+        <w:t xml:space="preserve"> to other operating models, strong recent recruitments are estimated which leads to </w:t>
+      </w:r>
+      <w:r>
+        <w:t xml:space="preserve">stock </w:t>
+      </w:r>
+      <w:r>
+        <w:t xml:space="preserve">biomass increases in early projection years for the majority of simulations </w:t>
+      </w:r>
+      <w:r>
+        <w:t>(Figure 1).</w:t>
       </w:r>
     </w:p>
     <w:p/>
     <w:p>
       <w:r>
-        <w:t xml:space="preserve">In </w:t>
-      </w:r>
-      <w:proofErr w:type="gramStart"/>
-      <w:r>
-        <w:t>general</w:t>
-      </w:r>
-      <w:proofErr w:type="gramEnd"/>
-      <w:r>
-        <w:t xml:space="preserve"> the performance of all MPs was </w:t>
-      </w:r>
-      <w:r>
-        <w:t xml:space="preserve">similar and </w:t>
-      </w:r>
-      <w:r>
-        <w:t>satisfactory with</w:t>
-      </w:r>
-      <w:r>
-        <w:t xml:space="preserve"> respect to</w:t>
-      </w:r>
-      <w:r>
-        <w:t xml:space="preserve"> certain</w:t>
-      </w:r>
-      <w:r>
-        <w:t xml:space="preserve"> performance metrics relating</w:t>
-      </w:r>
-      <w:r>
-        <w:t xml:space="preserve"> to conservation. For example, all MPs provided near 100% probability of being in the green Kobe zone</w:t>
+        <w:t>W</w:t>
+      </w:r>
+      <w:r>
+        <w:t>ith respect to certain performance metrics relating to conservation</w:t>
+      </w:r>
+      <w:r>
+        <w:t>,</w:t>
+      </w:r>
+      <w:r>
+        <w:t xml:space="preserve"> the performance of all MPs was</w:t>
+      </w:r>
+      <w:r>
+        <w:t xml:space="preserve"> both</w:t>
+      </w:r>
+      <w:r>
+        <w:t xml:space="preserve"> </w:t>
+      </w:r>
+      <w:r>
+        <w:t>comparable</w:t>
+      </w:r>
+      <w:r>
+        <w:t xml:space="preserve"> and </w:t>
+      </w:r>
+      <w:r>
+        <w:t>satisfactory</w:t>
+      </w:r>
+      <w:r>
+        <w:t xml:space="preserve">. For example, all MPs provided </w:t>
+      </w:r>
+      <w:r>
+        <w:t>close to a</w:t>
+      </w:r>
+      <w:r>
+        <w:t xml:space="preserve"> 100% probability of being in the green Kobe zone</w:t>
       </w:r>
       <w:r>
         <w:t xml:space="preserve"> (PGK, both underfishing and underfished status)</w:t>
@@ -2590,7 +2754,13 @@
     <w:p/>
     <w:p>
       <w:r>
-        <w:t>Other statistics such as</w:t>
+        <w:t>Other</w:t>
+      </w:r>
+      <w:r>
+        <w:t xml:space="preserve"> performance</w:t>
+      </w:r>
+      <w:r>
+        <w:t xml:space="preserve"> statistics such as</w:t>
       </w:r>
       <w:r>
         <w:t xml:space="preserve"> the lowest level of stock depletion </w:t>
@@ -2629,10 +2799,30 @@
         <w:t xml:space="preserve">For the most part, MPs that performed well in the East also performed well in the West (Figure 4) meaning that in MP selection Western performance would not be traded-off against Eastern performance. </w:t>
       </w:r>
     </w:p>
-    <w:p>
-      <w:pPr>
-        <w:jc w:val="both"/>
-      </w:pPr>
+    <w:p/>
+    <w:p>
+      <w:r>
+        <w:t>Static constant catch MPs (e.g. 150% of the current TAC, CurC150) performed reasonably well compare with the example MPs</w:t>
+      </w:r>
+      <w:r>
+        <w:t>, EMP1 and EMP2</w:t>
+      </w:r>
+      <w:r>
+        <w:t xml:space="preserve">. </w:t>
+      </w:r>
+    </w:p>
+    <w:p>
+      <w:pPr>
+        <w:jc w:val="both"/>
+      </w:pPr>
+    </w:p>
+    <w:p>
+      <w:r>
+        <w:rPr>
+          <w:highlight w:val="yellow"/>
+        </w:rPr>
+        <w:t>&lt; other useful observations that are typical of considerations in MP selection &gt;</w:t>
+      </w:r>
     </w:p>
     <w:p/>
     <w:p>
@@ -2659,16 +2849,90 @@
         <w:t xml:space="preserve">The purpose of this </w:t>
       </w:r>
       <w:r>
-        <w:t xml:space="preserve">document is to introduce MP design and demonstrate example MPs. MSE processes are strengthened by comparative testing of multiple MPs developed by stakeholders. EMP1 and EMP2 are deliberately simple and could easily be improved by modification or the tuning of control parameters. </w:t>
+        <w:t>document is to introduce MP design and demonstrate example MPs. MSE processes are strengthened by comparative testing of multiple MPs developed by stakeholders. EMP1 and EMP2 are deliberately simple and could easily be improved by modification or the tuning of control parameters.</w:t>
       </w:r>
     </w:p>
     <w:p/>
     <w:p>
       <w:r>
+        <w:t xml:space="preserve">In </w:t>
+      </w:r>
+      <w:proofErr w:type="gramStart"/>
+      <w:r>
+        <w:t>general</w:t>
+      </w:r>
+      <w:proofErr w:type="gramEnd"/>
+      <w:r>
+        <w:t xml:space="preserve"> dynamic MPs that react to current data regarding </w:t>
+      </w:r>
+      <w:r>
+        <w:t>relative abundance</w:t>
+      </w:r>
+      <w:r>
+        <w:t xml:space="preserve"> can be expected to comprehensively outperform static MPs such as 150% of current TAC (CurC150) (Carruthers et al. 2014, </w:t>
+      </w:r>
+      <w:proofErr w:type="spellStart"/>
+      <w:r>
+        <w:t>Harford</w:t>
+      </w:r>
+      <w:proofErr w:type="spellEnd"/>
+      <w:r>
+        <w:t xml:space="preserve"> and Carruthers 2017). Th</w:t>
+      </w:r>
+      <w:r>
+        <w:t xml:space="preserve">e relative strength of </w:t>
+      </w:r>
+      <w:r>
+        <w:t>static MP</w:t>
+      </w:r>
+      <w:r>
+        <w:t>s in this preliminary analysis</w:t>
+      </w:r>
+      <w:r>
+        <w:t xml:space="preserve"> indicates that future MP development could </w:t>
+      </w:r>
+      <w:r>
+        <w:t>lead to</w:t>
+      </w:r>
+      <w:r>
+        <w:t xml:space="preserve"> substantial performance gains over </w:t>
+      </w:r>
+      <w:r>
+        <w:t>the example MPs</w:t>
+      </w:r>
+      <w:r>
+        <w:t xml:space="preserve"> presented in this paper. </w:t>
+      </w:r>
+    </w:p>
+    <w:p/>
+    <w:p>
+      <w:r>
+        <w:lastRenderedPageBreak/>
+        <w:t>It is important to note that other operating models that include more conservative assumptions about stock status and pr</w:t>
+      </w:r>
+      <w:r>
+        <w:t xml:space="preserve">oductivity may be a harder test of MPs </w:t>
+      </w:r>
+      <w:r>
+        <w:t>and o</w:t>
+      </w:r>
+      <w:r>
+        <w:t>ffer a different view of their relative performance</w:t>
+      </w:r>
+      <w:r>
+        <w:t xml:space="preserve">. </w:t>
+      </w:r>
+    </w:p>
+    <w:p/>
+    <w:p>
+      <w:r>
+        <w:t>&lt;</w:t>
+      </w:r>
+      <w:r>
         <w:rPr>
           <w:highlight w:val="yellow"/>
         </w:rPr>
-        <w:t xml:space="preserve">&lt;perhaps something from Doug on MP selection processes, principals of this </w:t>
+        <w:t xml:space="preserve">perhaps something from Doug on MP selection processes, principals of this </w:t>
       </w:r>
       <w:proofErr w:type="spellStart"/>
       <w:r>
@@ -2696,21 +2960,45 @@
       </w:r>
       <w:proofErr w:type="spellEnd"/>
       <w:r>
-        <w:t xml:space="preserve"> and Butterworth 2015). Multiple indices can also be used to account for lags in the index (e.g. a younger fish index) and vulnerable biomass of overall fishing (older fish). In the context of Atlantic bluefin, MPs can account for stock mixing by using indices from other assessment areas, for example a western MP using eastern indices. In principal MPs can also use other sources of data such as observed catches, mean lengths in the catch and catch composition data. </w:t>
+        <w:t xml:space="preserve"> and Butterworth 2015). Multiple indices can also be used to account for lags </w:t>
+      </w:r>
+      <w:r>
+        <w:t>between</w:t>
+      </w:r>
+      <w:r>
+        <w:t xml:space="preserve"> the index (e.g. a</w:t>
+      </w:r>
+      <w:r>
+        <w:t>n index of the biomass of younger fish</w:t>
+      </w:r>
+      <w:r>
+        <w:t>) and vulnerable biomass of overall fishing (</w:t>
+      </w:r>
+      <w:r>
+        <w:t xml:space="preserve">e.g. </w:t>
+      </w:r>
+      <w:r>
+        <w:t xml:space="preserve">older fish). In the context of Atlantic bluefin, MPs can account for stock mixing by using indices from other assessment areas, for example a western MP using eastern indices. In principal MPs can also use other sources of data such as observed catches, mean lengths in the catch and catch composition data. </w:t>
       </w:r>
     </w:p>
     <w:p/>
     <w:p>
       <w:r>
-        <w:lastRenderedPageBreak/>
-        <w:t xml:space="preserve">A follow up paper (SCRS/2017/225) provides a description of the R package for MP testing (ABT-MSE) and a full worked example of how to code EMP1 and EMP2 into the package and produce the results tables and figures of this paper. </w:t>
+        <w:t xml:space="preserve">A follow up paper (SCRS/2017/225) provides a description of the R package for MP testing (ABT-MSE) and a full worked example of how to code EMP1 and EMP2 into the package and produce the </w:t>
+      </w:r>
+      <w:r>
+        <w:t xml:space="preserve">results </w:t>
+      </w:r>
+      <w:r>
+        <w:t xml:space="preserve">tables and figures of this paper. </w:t>
       </w:r>
     </w:p>
     <w:p/>
     <w:p/>
-    <w:p/>
-    <w:p/>
-    <w:p/>
+    <w:p>
+      <w:bookmarkStart w:id="0" w:name="_GoBack"/>
+      <w:bookmarkEnd w:id="0"/>
+    </w:p>
     <w:p>
       <w:pPr>
         <w:pStyle w:val="Heading1"/>
@@ -2845,9 +3133,6 @@
         <w:spacing w:afterLines="40" w:after="96"/>
         <w:ind w:left="425" w:right="-11" w:hanging="425"/>
         <w:jc w:val="both"/>
-        <w:rPr>
-          <w:lang w:val="en-US"/>
-        </w:rPr>
       </w:pPr>
       <w:r>
         <w:rPr>
@@ -2872,7 +3157,69 @@
         <w:rPr>
           <w:lang w:val="en-US"/>
         </w:rPr>
+        <w:t xml:space="preserve">Carruthers, T.R., Punt, A.E., Walters, C.J., </w:t>
+      </w:r>
+      <w:proofErr w:type="spellStart"/>
+      <w:r>
+        <w:rPr>
+          <w:lang w:val="en-US"/>
+        </w:rPr>
+        <w:t>MacCall</w:t>
+      </w:r>
+      <w:proofErr w:type="spellEnd"/>
+      <w:r>
+        <w:rPr>
+          <w:lang w:val="en-US"/>
+        </w:rPr>
+        <w:t xml:space="preserve">, A., McAllister, M.K., Dick, </w:t>
+      </w:r>
+      <w:proofErr w:type="spellStart"/>
+      <w:proofErr w:type="gramStart"/>
+      <w:r>
+        <w:rPr>
+          <w:lang w:val="en-US"/>
+        </w:rPr>
+        <w:t>E.J.,Cope</w:t>
+      </w:r>
+      <w:proofErr w:type="spellEnd"/>
+      <w:proofErr w:type="gramEnd"/>
+      <w:r>
+        <w:rPr>
+          <w:lang w:val="en-US"/>
+        </w:rPr>
+        <w:t>, J., 2014. Evaluating methods for setting catch limits in data-limited fisheries. Fish. Res. 153, 48–68, http://dx.doi.org/10.1016/j.fishres.2013.12.014.</w:t>
+      </w:r>
+    </w:p>
+    <w:p>
+      <w:pPr>
+        <w:spacing w:afterLines="40" w:after="96"/>
+        <w:ind w:left="425" w:right="-11" w:hanging="425"/>
+        <w:jc w:val="both"/>
+        <w:rPr>
+          <w:lang w:val="en-US"/>
+        </w:rPr>
+      </w:pPr>
+      <w:r>
+        <w:rPr>
+          <w:lang w:val="en-US"/>
+        </w:rPr>
         <w:t>Cochrane, K L., Butterworth, D.S., De Oliveira, J.A.A., Roel, B.A., 1998. Management procedures in a fishery based on highly variable stocks and with conflicting objectives: experiences in the South African pelagic fishery. Rev. Fish. Biol. Fisher. 8, 177-214.</w:t>
+      </w:r>
+    </w:p>
+    <w:p>
+      <w:pPr>
+        <w:spacing w:afterLines="40" w:after="96"/>
+        <w:ind w:left="425" w:right="-11" w:hanging="425"/>
+        <w:jc w:val="both"/>
+        <w:rPr>
+          <w:lang w:val="en-US"/>
+        </w:rPr>
+      </w:pPr>
+      <w:r>
+        <w:rPr>
+          <w:lang w:val="en-US"/>
+        </w:rPr>
+        <w:t xml:space="preserve">Harford, W., Carruthers, T.R. 2017. Interim and long-term performance of static and adaptive management procedures. Fish. Res. 190: 84-94. </w:t>
       </w:r>
     </w:p>
     <w:p>
@@ -3316,6 +3663,7 @@
                 <w:color w:val="000000"/>
                 <w:lang w:val="en-US"/>
               </w:rPr>
+              <w:lastRenderedPageBreak/>
               <w:t></w:t>
             </w:r>
             <w:r>
@@ -3699,7 +4047,6 @@
           <w:b/>
           <w:szCs w:val="20"/>
         </w:rPr>
-        <w:lastRenderedPageBreak/>
         <w:t>Table 2.</w:t>
       </w:r>
       <w:r>
@@ -3810,8 +4157,6 @@
                 <w:szCs w:val="20"/>
               </w:rPr>
             </w:pPr>
-            <w:bookmarkStart w:id="0" w:name="_GoBack"/>
-            <w:bookmarkEnd w:id="0"/>
             <w:r>
               <w:rPr>
                 <w:rFonts w:cs="Times New Roman"/>
@@ -4261,10 +4606,10 @@
                 <w:szCs w:val="20"/>
               </w:rPr>
               <w:object w:dxaOrig="3180" w:dyaOrig="700" w14:anchorId="5446BE31">
-                <v:shape id="_x0000_i1029" type="#_x0000_t75" style="width:161.4pt;height:33pt" o:ole="" fillcolor="window">
+                <v:shape id="_x0000_i1029" type="#_x0000_t75" style="width:161.5pt;height:33pt" o:ole="" fillcolor="window">
                   <v:imagedata r:id="rId17" o:title=""/>
                 </v:shape>
-                <o:OLEObject Type="Embed" ProgID="Equation.3" ShapeID="_x0000_i1029" DrawAspect="Content" ObjectID="_1567710856" r:id="rId18"/>
+                <o:OLEObject Type="Embed" ProgID="Equation.3" ShapeID="_x0000_i1029" DrawAspect="Content" ObjectID="_1567713975" r:id="rId18"/>
               </w:object>
             </w:r>
             <w:r>
@@ -4911,7 +5256,7 @@
           <w:rPr>
             <w:noProof/>
           </w:rPr>
-          <w:t>6</w:t>
+          <w:t>4</w:t>
         </w:r>
         <w:r>
           <w:rPr>
@@ -6155,6 +6500,7 @@
     <w:lsdException w:name="HTML Sample" w:semiHidden="1" w:unhideWhenUsed="1"/>
     <w:lsdException w:name="HTML Typewriter" w:semiHidden="1" w:unhideWhenUsed="1"/>
     <w:lsdException w:name="HTML Variable" w:semiHidden="1" w:unhideWhenUsed="1"/>
+    <w:lsdException w:name="Normal Table" w:semiHidden="1" w:unhideWhenUsed="1"/>
     <w:lsdException w:name="annotation subject" w:semiHidden="1" w:unhideWhenUsed="1"/>
     <w:lsdException w:name="No List" w:semiHidden="1" w:unhideWhenUsed="1"/>
     <w:lsdException w:name="Outline List 1" w:semiHidden="1" w:unhideWhenUsed="1"/>
@@ -6198,8 +6544,10 @@
     <w:lsdException w:name="Table Elegant" w:semiHidden="1" w:unhideWhenUsed="1"/>
     <w:lsdException w:name="Table Professional" w:semiHidden="1" w:unhideWhenUsed="1"/>
     <w:lsdException w:name="Table Subtle 1" w:semiHidden="1" w:unhideWhenUsed="1"/>
+    <w:lsdException w:name="Table Subtle 2" w:semiHidden="1" w:unhideWhenUsed="1"/>
     <w:lsdException w:name="Table Web 1" w:semiHidden="1" w:unhideWhenUsed="1"/>
     <w:lsdException w:name="Table Web 2" w:semiHidden="1" w:unhideWhenUsed="1"/>
+    <w:lsdException w:name="Table Web 3" w:semiHidden="1" w:unhideWhenUsed="1"/>
     <w:lsdException w:name="Balloon Text" w:semiHidden="1" w:unhideWhenUsed="1"/>
     <w:lsdException w:name="Table Grid" w:uiPriority="59"/>
     <w:lsdException w:name="Table Theme" w:semiHidden="1" w:unhideWhenUsed="1"/>
@@ -7447,7 +7795,7 @@
 </file>
 
 <file path=customXml/itemProps1.xml><?xml version="1.0" encoding="utf-8"?>
-<ds:datastoreItem xmlns:ds="http://schemas.openxmlformats.org/officeDocument/2006/customXml" ds:itemID="{F0666D8D-1ED4-4943-B93E-13B68EBB1475}">
+<ds:datastoreItem xmlns:ds="http://schemas.openxmlformats.org/officeDocument/2006/customXml" ds:itemID="{5C4AE8E6-E8CE-439A-860C-74D67B48D9BD}">
   <ds:schemaRefs>
     <ds:schemaRef ds:uri="http://schemas.openxmlformats.org/officeDocument/2006/bibliography"/>
   </ds:schemaRefs>

</xml_diff>